<commit_message>
There are a total of 30 tests, 28 functional (the two that fail, what happens is that it is not yet implemented)
</commit_message>
<xml_diff>
--- a/docs/Formato de escenarios y casos de uso.docx
+++ b/docs/Formato de escenarios y casos de uso.docx
@@ -7331,8 +7331,8 @@
         <w:gridCol w:w="978"/>
         <w:gridCol w:w="956"/>
         <w:gridCol w:w="1945"/>
-        <w:gridCol w:w="3338"/>
-        <w:gridCol w:w="3563"/>
+        <w:gridCol w:w="3282"/>
+        <w:gridCol w:w="3619"/>
       </w:tblGrid>
       <w:tr>
         <w:trPr>
@@ -8279,7 +8279,17 @@
                 <w:szCs w:val="20"/>
                 <w:lang w:val="es-CO"/>
               </w:rPr>
-              <w:t xml:space="preserve"> -</w:t>
+              <w:t xml:space="preserve"> </w:t>
+            </w:r>
+            <w:r>
+              <w:rPr>
+                <w:rFonts w:ascii="Times New Roman" w:hAnsi="Times New Roman" w:cs="Times New Roman"/>
+                <w:sz w:val="20"/>
+                <w:szCs w:val="20"/>
+                <w:lang w:val="es-CO"/>
+              </w:rPr>
+              <w:lastRenderedPageBreak/>
+              <w:t>-</w:t>
             </w:r>
             <w:r>
               <w:rPr>
@@ -8324,8 +8334,33 @@
                 <w:szCs w:val="20"/>
                 <w:lang w:val="es-CO"/>
               </w:rPr>
-              <w:t>2023-04-</w:t>
-            </w:r>
+              <w:t>2023-04-12</w:t>
+            </w:r>
+          </w:p>
+        </w:tc>
+        <w:tc>
+          <w:tcPr>
+            <w:tcW w:w="0" w:type="auto"/>
+            <w:shd w:val="clear" w:color="auto" w:fill="auto"/>
+            <w:tcMar>
+              <w:top w:w="100" w:type="dxa"/>
+              <w:left w:w="100" w:type="dxa"/>
+              <w:bottom w:w="100" w:type="dxa"/>
+              <w:right w:w="100" w:type="dxa"/>
+            </w:tcMar>
+            <w:vAlign w:val="center"/>
+          </w:tcPr>
+          <w:p>
+            <w:pPr>
+              <w:widowControl w:val="0"/>
+              <w:spacing w:line="240" w:lineRule="auto"/>
+              <w:rPr>
+                <w:rFonts w:ascii="Times New Roman" w:hAnsi="Times New Roman" w:cs="Times New Roman"/>
+                <w:sz w:val="20"/>
+                <w:szCs w:val="20"/>
+                <w:lang w:val="es-CO"/>
+              </w:rPr>
+            </w:pPr>
             <w:r>
               <w:rPr>
                 <w:rFonts w:ascii="Times New Roman" w:hAnsi="Times New Roman" w:cs="Times New Roman"/>
@@ -8334,33 +8369,8 @@
                 <w:lang w:val="es-CO"/>
               </w:rPr>
               <w:lastRenderedPageBreak/>
-              <w:t>12</w:t>
-            </w:r>
-          </w:p>
-        </w:tc>
-        <w:tc>
-          <w:tcPr>
-            <w:tcW w:w="0" w:type="auto"/>
-            <w:shd w:val="clear" w:color="auto" w:fill="auto"/>
-            <w:tcMar>
-              <w:top w:w="100" w:type="dxa"/>
-              <w:left w:w="100" w:type="dxa"/>
-              <w:bottom w:w="100" w:type="dxa"/>
-              <w:right w:w="100" w:type="dxa"/>
-            </w:tcMar>
-            <w:vAlign w:val="center"/>
-          </w:tcPr>
-          <w:p>
-            <w:pPr>
-              <w:widowControl w:val="0"/>
-              <w:spacing w:line="240" w:lineRule="auto"/>
-              <w:rPr>
-                <w:rFonts w:ascii="Times New Roman" w:hAnsi="Times New Roman" w:cs="Times New Roman"/>
-                <w:sz w:val="20"/>
-                <w:szCs w:val="20"/>
-                <w:lang w:val="es-CO"/>
-              </w:rPr>
-            </w:pPr>
+              <w:t xml:space="preserve">El pedido no es añadido a la lista de pedido. Adicionalmente, se lanza una Excepción y el mensaje dice que no se </w:t>
+            </w:r>
             <w:r>
               <w:rPr>
                 <w:rFonts w:ascii="Times New Roman" w:hAnsi="Times New Roman" w:cs="Times New Roman"/>
@@ -8369,7 +8379,7 @@
                 <w:lang w:val="es-CO"/>
               </w:rPr>
               <w:lastRenderedPageBreak/>
-              <w:t>El pedido no es añadido a la lista de pedido. Adicionalmente, se lanza una Excepción y el mensaje dice que no se pueden usar números negativos.</w:t>
+              <w:t>pueden usar números negativos.</w:t>
             </w:r>
           </w:p>
         </w:tc>
@@ -8406,7 +8416,6 @@
                 <w:sz w:val="20"/>
                 <w:szCs w:val="20"/>
               </w:rPr>
-              <w:lastRenderedPageBreak/>
               <w:t>OrderList</w:t>
             </w:r>
           </w:p>
@@ -8509,77 +8518,41 @@
                 <w:szCs w:val="20"/>
                 <w:lang w:val="es-CO"/>
               </w:rPr>
-              <w:t>buyerName = “James”, ProductList = “Camiseta, Pantaloneta, Guayos”, productQuantity = 2, 2, 1, totalPrice =</w:t>
-            </w:r>
-            <w:r>
-              <w:rPr>
-                <w:rFonts w:ascii="Times New Roman" w:hAnsi="Times New Roman" w:cs="Times New Roman"/>
-                <w:sz w:val="20"/>
-                <w:szCs w:val="20"/>
-                <w:lang w:val="es-CO"/>
-              </w:rPr>
-              <w:t xml:space="preserve"> </w:t>
-            </w:r>
-            <w:r>
-              <w:rPr>
-                <w:rFonts w:ascii="Times New Roman" w:hAnsi="Times New Roman" w:cs="Times New Roman"/>
-                <w:sz w:val="20"/>
-                <w:szCs w:val="20"/>
-                <w:lang w:val="es-CO"/>
-              </w:rPr>
-              <w:t>250000.0, purchaseDate = 2023</w:t>
-            </w:r>
-          </w:p>
-        </w:tc>
-        <w:tc>
-          <w:tcPr>
-            <w:tcW w:w="0" w:type="auto"/>
-            <w:shd w:val="clear" w:color="auto" w:fill="auto"/>
-            <w:tcMar>
-              <w:top w:w="100" w:type="dxa"/>
-              <w:left w:w="100" w:type="dxa"/>
-              <w:bottom w:w="100" w:type="dxa"/>
-              <w:right w:w="100" w:type="dxa"/>
-            </w:tcMar>
-            <w:vAlign w:val="center"/>
-          </w:tcPr>
-          <w:p>
-            <w:pPr>
-              <w:widowControl w:val="0"/>
-              <w:spacing w:line="240" w:lineRule="auto"/>
-              <w:rPr>
-                <w:rFonts w:ascii="Times New Roman" w:hAnsi="Times New Roman" w:cs="Times New Roman"/>
-                <w:sz w:val="20"/>
-                <w:szCs w:val="20"/>
-                <w:lang w:val="es-CO"/>
-              </w:rPr>
-            </w:pPr>
-            <w:r>
-              <w:rPr>
-                <w:rFonts w:ascii="Times New Roman" w:hAnsi="Times New Roman" w:cs="Times New Roman"/>
-                <w:sz w:val="20"/>
-                <w:szCs w:val="20"/>
-                <w:lang w:val="es-CO"/>
-              </w:rPr>
-              <w:t xml:space="preserve">El pedido no es añadido a la lista de pedido. Adicionalmente, se lanza una Excepción y el mensaje </w:t>
-            </w:r>
-            <w:r>
-              <w:rPr>
-                <w:rFonts w:ascii="Times New Roman" w:hAnsi="Times New Roman" w:cs="Times New Roman"/>
-                <w:sz w:val="20"/>
-                <w:szCs w:val="20"/>
-                <w:lang w:val="es-CO"/>
-              </w:rPr>
-              <w:t>especifica un mal formato de fecha</w:t>
-            </w:r>
-            <w:r>
-              <w:rPr>
-                <w:rFonts w:ascii="Times New Roman" w:hAnsi="Times New Roman" w:cs="Times New Roman"/>
-                <w:sz w:val="20"/>
-                <w:szCs w:val="20"/>
-                <w:lang w:val="es-CO"/>
-              </w:rPr>
-              <w:t>.</w:t>
+              <w:t>buyerName = “James”, ProductList = “Camiseta, Pantaloneta, Guayos”, productQuantity = 2, 2, 1, totalPrice = 250000.0, purchaseDate = 2023</w:t>
+            </w:r>
+          </w:p>
+        </w:tc>
+        <w:tc>
+          <w:tcPr>
+            <w:tcW w:w="0" w:type="auto"/>
+            <w:shd w:val="clear" w:color="auto" w:fill="auto"/>
+            <w:tcMar>
+              <w:top w:w="100" w:type="dxa"/>
+              <w:left w:w="100" w:type="dxa"/>
+              <w:bottom w:w="100" w:type="dxa"/>
+              <w:right w:w="100" w:type="dxa"/>
+            </w:tcMar>
+            <w:vAlign w:val="center"/>
+          </w:tcPr>
+          <w:p>
+            <w:pPr>
+              <w:widowControl w:val="0"/>
+              <w:spacing w:line="240" w:lineRule="auto"/>
+              <w:rPr>
+                <w:rFonts w:ascii="Times New Roman" w:hAnsi="Times New Roman" w:cs="Times New Roman"/>
+                <w:sz w:val="20"/>
+                <w:szCs w:val="20"/>
+                <w:lang w:val="es-CO"/>
+              </w:rPr>
+            </w:pPr>
+            <w:r>
+              <w:rPr>
+                <w:rFonts w:ascii="Times New Roman" w:hAnsi="Times New Roman" w:cs="Times New Roman"/>
+                <w:sz w:val="20"/>
+                <w:szCs w:val="20"/>
+                <w:lang w:val="es-CO"/>
+              </w:rPr>
+              <w:t>El pedido no es añadido a la lista de pedido. Adicionalmente, se lanza una Excepción y el mensaje especifica un mal formato de fecha.</w:t>
             </w:r>
           </w:p>
         </w:tc>
@@ -8752,16 +8725,24 @@
                 <w:szCs w:val="20"/>
                 <w:lang w:val="es-CO"/>
               </w:rPr>
-              <w:t xml:space="preserve">El pedido no es añadido a la lista de pedido. Adicionalmente, se lanza una Excepción y el mensaje </w:t>
-            </w:r>
-            <w:r>
-              <w:rPr>
-                <w:rFonts w:ascii="Times New Roman" w:hAnsi="Times New Roman" w:cs="Times New Roman"/>
-                <w:sz w:val="20"/>
-                <w:szCs w:val="20"/>
-                <w:lang w:val="es-CO"/>
-              </w:rPr>
-              <w:t>dice que la lista de productos no coincide con la lista de cantidades.</w:t>
+              <w:t xml:space="preserve">El pedido no es añadido a la lista de pedido. Adicionalmente, se lanza una Excepción y el mensaje dice que la lista de productos no coincide con la lista de </w:t>
+            </w:r>
+            <w:commentRangeStart w:id="0"/>
+            <w:r>
+              <w:rPr>
+                <w:rFonts w:ascii="Times New Roman" w:hAnsi="Times New Roman" w:cs="Times New Roman"/>
+                <w:sz w:val="20"/>
+                <w:szCs w:val="20"/>
+                <w:lang w:val="es-CO"/>
+              </w:rPr>
+              <w:t>cantidades.</w:t>
+            </w:r>
+            <w:commentRangeEnd w:id="0"/>
+            <w:r>
+              <w:rPr>
+                <w:rStyle w:val="Refdecomentario"/>
+              </w:rPr>
+              <w:commentReference w:id="0"/>
             </w:r>
           </w:p>
         </w:tc>
@@ -10683,7 +10664,17 @@
                 <w:sz w:val="20"/>
                 <w:szCs w:val="20"/>
               </w:rPr>
-              <w:t>Valores de Entrada</w:t>
+              <w:t xml:space="preserve">Valores de </w:t>
+            </w:r>
+            <w:r>
+              <w:rPr>
+                <w:rFonts w:ascii="Times New Roman" w:hAnsi="Times New Roman" w:cs="Times New Roman"/>
+                <w:b/>
+                <w:sz w:val="20"/>
+                <w:szCs w:val="20"/>
+              </w:rPr>
+              <w:lastRenderedPageBreak/>
+              <w:t>Entrada</w:t>
             </w:r>
           </w:p>
         </w:tc>
@@ -10717,6 +10708,7 @@
                 <w:sz w:val="20"/>
                 <w:szCs w:val="20"/>
               </w:rPr>
+              <w:lastRenderedPageBreak/>
               <w:t>Resultado esperado</w:t>
             </w:r>
           </w:p>
@@ -10754,7 +10746,6 @@
                 <w:sz w:val="20"/>
                 <w:szCs w:val="20"/>
               </w:rPr>
-              <w:lastRenderedPageBreak/>
               <w:t>OrderList</w:t>
             </w:r>
           </w:p>
@@ -12401,23 +12392,7 @@
                 <w:sz w:val="20"/>
                 <w:szCs w:val="20"/>
               </w:rPr>
-              <w:t xml:space="preserve">price = </w:t>
-            </w:r>
-            <w:r>
-              <w:rPr>
-                <w:rFonts w:ascii="Times New Roman" w:hAnsi="Times New Roman" w:cs="Times New Roman"/>
-                <w:sz w:val="20"/>
-                <w:szCs w:val="20"/>
-              </w:rPr>
-              <w:t>-</w:t>
-            </w:r>
-            <w:r>
-              <w:rPr>
-                <w:rFonts w:ascii="Times New Roman" w:hAnsi="Times New Roman" w:cs="Times New Roman"/>
-                <w:sz w:val="20"/>
-                <w:szCs w:val="20"/>
-              </w:rPr>
-              <w:t>70000.0</w:t>
+              <w:t>price = -70000.0</w:t>
             </w:r>
           </w:p>
         </w:tc>
@@ -12938,97 +12913,41 @@
                 <w:szCs w:val="20"/>
                 <w:lang w:val="en-US"/>
               </w:rPr>
-              <w:t xml:space="preserve">purchasedNumber = </w:t>
-            </w:r>
-            <w:r>
-              <w:rPr>
-                <w:rFonts w:ascii="Times New Roman" w:eastAsia="Times New Roman" w:hAnsi="Times New Roman" w:cs="Times New Roman"/>
-                <w:color w:val="000000"/>
-                <w:sz w:val="20"/>
-                <w:szCs w:val="20"/>
-                <w:lang w:val="en-US"/>
-              </w:rPr>
-              <w:t>-</w:t>
-            </w:r>
-            <w:r>
-              <w:rPr>
-                <w:rFonts w:ascii="Times New Roman" w:eastAsia="Times New Roman" w:hAnsi="Times New Roman" w:cs="Times New Roman"/>
-                <w:color w:val="000000"/>
-                <w:sz w:val="20"/>
-                <w:szCs w:val="20"/>
-                <w:lang w:val="en-US"/>
-              </w:rPr>
-              <w:t>5</w:t>
-            </w:r>
-          </w:p>
-        </w:tc>
-        <w:tc>
-          <w:tcPr>
-            <w:tcW w:w="0" w:type="auto"/>
-            <w:shd w:val="clear" w:color="auto" w:fill="auto"/>
-            <w:tcMar>
-              <w:top w:w="100" w:type="dxa"/>
-              <w:left w:w="100" w:type="dxa"/>
-              <w:bottom w:w="100" w:type="dxa"/>
-              <w:right w:w="100" w:type="dxa"/>
-            </w:tcMar>
-            <w:vAlign w:val="center"/>
-          </w:tcPr>
-          <w:p>
-            <w:pPr>
-              <w:widowControl w:val="0"/>
-              <w:spacing w:line="240" w:lineRule="auto"/>
-              <w:rPr>
-                <w:rFonts w:ascii="Times New Roman" w:hAnsi="Times New Roman" w:cs="Times New Roman"/>
-                <w:sz w:val="20"/>
-                <w:szCs w:val="20"/>
-                <w:lang w:val="es-CO"/>
-              </w:rPr>
-            </w:pPr>
-            <w:r>
-              <w:rPr>
-                <w:rFonts w:ascii="Times New Roman" w:hAnsi="Times New Roman" w:cs="Times New Roman"/>
-                <w:sz w:val="20"/>
-                <w:szCs w:val="20"/>
-                <w:lang w:val="es-CO"/>
-              </w:rPr>
-              <w:t>Lanza una Excepción y el mensaje dice que no</w:t>
-            </w:r>
-            <w:r>
-              <w:rPr>
-                <w:rFonts w:ascii="Times New Roman" w:hAnsi="Times New Roman" w:cs="Times New Roman"/>
-                <w:sz w:val="20"/>
-                <w:szCs w:val="20"/>
-                <w:lang w:val="es-CO"/>
-              </w:rPr>
-              <w:t xml:space="preserve"> es posible </w:t>
-            </w:r>
-            <w:r>
-              <w:rPr>
-                <w:rFonts w:ascii="Times New Roman" w:hAnsi="Times New Roman" w:cs="Times New Roman"/>
-                <w:sz w:val="20"/>
-                <w:szCs w:val="20"/>
-                <w:lang w:val="es-CO"/>
-              </w:rPr>
-              <w:t xml:space="preserve">buscar </w:t>
-            </w:r>
-            <w:r>
-              <w:rPr>
-                <w:rFonts w:ascii="Times New Roman" w:hAnsi="Times New Roman" w:cs="Times New Roman"/>
-                <w:sz w:val="20"/>
-                <w:szCs w:val="20"/>
-                <w:lang w:val="es-CO"/>
-              </w:rPr>
-              <w:t>números negativos</w:t>
-            </w:r>
-            <w:r>
-              <w:rPr>
-                <w:rFonts w:ascii="Times New Roman" w:hAnsi="Times New Roman" w:cs="Times New Roman"/>
-                <w:sz w:val="20"/>
-                <w:szCs w:val="20"/>
-                <w:lang w:val="es-CO"/>
-              </w:rPr>
-              <w:t>.</w:t>
+              <w:t>purchasedNumber = -5</w:t>
+            </w:r>
+          </w:p>
+        </w:tc>
+        <w:tc>
+          <w:tcPr>
+            <w:tcW w:w="0" w:type="auto"/>
+            <w:shd w:val="clear" w:color="auto" w:fill="auto"/>
+            <w:tcMar>
+              <w:top w:w="100" w:type="dxa"/>
+              <w:left w:w="100" w:type="dxa"/>
+              <w:bottom w:w="100" w:type="dxa"/>
+              <w:right w:w="100" w:type="dxa"/>
+            </w:tcMar>
+            <w:vAlign w:val="center"/>
+          </w:tcPr>
+          <w:p>
+            <w:pPr>
+              <w:widowControl w:val="0"/>
+              <w:spacing w:line="240" w:lineRule="auto"/>
+              <w:rPr>
+                <w:rFonts w:ascii="Times New Roman" w:hAnsi="Times New Roman" w:cs="Times New Roman"/>
+                <w:sz w:val="20"/>
+                <w:szCs w:val="20"/>
+                <w:lang w:val="es-CO"/>
+              </w:rPr>
+            </w:pPr>
+            <w:r>
+              <w:rPr>
+                <w:rFonts w:ascii="Times New Roman" w:hAnsi="Times New Roman" w:cs="Times New Roman"/>
+                <w:sz w:val="20"/>
+                <w:szCs w:val="20"/>
+                <w:lang w:val="es-CO"/>
+              </w:rPr>
+              <w:t>Lanza una Excepción y el mensaje dice que no es posible buscar números negativos.</w:t>
             </w:r>
           </w:p>
         </w:tc>
@@ -14592,25 +14511,7 @@
                 <w:szCs w:val="20"/>
                 <w:lang w:val="es-CO"/>
               </w:rPr>
-              <w:t>L</w:t>
-            </w:r>
-            <w:r>
-              <w:rPr>
-                <w:rFonts w:ascii="Times New Roman" w:hAnsi="Times New Roman" w:cs="Times New Roman"/>
-                <w:sz w:val="20"/>
-                <w:szCs w:val="20"/>
-                <w:lang w:val="es-CO"/>
-              </w:rPr>
-              <w:t>anza una Excepción y el mensaje especifica un mal formato de fecha</w:t>
-            </w:r>
-            <w:r>
-              <w:rPr>
-                <w:rFonts w:ascii="Times New Roman" w:hAnsi="Times New Roman" w:cs="Times New Roman"/>
-                <w:sz w:val="20"/>
-                <w:szCs w:val="20"/>
-                <w:lang w:val="es-CO"/>
-              </w:rPr>
-              <w:t>.</w:t>
+              <w:t>Lanza una Excepción y el mensaje especifica un mal formato de fecha.</w:t>
             </w:r>
           </w:p>
         </w:tc>
@@ -16745,23 +16646,7 @@
                 <w:sz w:val="20"/>
                 <w:szCs w:val="20"/>
               </w:rPr>
-              <w:t xml:space="preserve">en un </w:t>
-            </w:r>
-            <w:r>
-              <w:rPr>
-                <w:rFonts w:ascii="Times New Roman" w:hAnsi="Times New Roman" w:cs="Times New Roman"/>
-                <w:sz w:val="20"/>
-                <w:szCs w:val="20"/>
-              </w:rPr>
-              <w:t>intervalo</w:t>
-            </w:r>
-            <w:r>
-              <w:rPr>
-                <w:rFonts w:ascii="Times New Roman" w:hAnsi="Times New Roman" w:cs="Times New Roman"/>
-                <w:sz w:val="20"/>
-                <w:szCs w:val="20"/>
-              </w:rPr>
-              <w:t xml:space="preserve"> determinado</w:t>
+              <w:t>en un intervalo determinado</w:t>
             </w:r>
             <w:r>
               <w:rPr>
@@ -18552,13 +18437,23 @@
                 <w:szCs w:val="20"/>
               </w:rPr>
             </w:pPr>
-            <w:r>
-              <w:rPr>
-                <w:rFonts w:ascii="Times New Roman" w:hAnsi="Times New Roman" w:cs="Times New Roman"/>
-                <w:sz w:val="20"/>
-                <w:szCs w:val="20"/>
-              </w:rPr>
-              <w:t>Order =</w:t>
+            <w:proofErr w:type="spellStart"/>
+            <w:r>
+              <w:rPr>
+                <w:rFonts w:ascii="Times New Roman" w:hAnsi="Times New Roman" w:cs="Times New Roman"/>
+                <w:sz w:val="20"/>
+                <w:szCs w:val="20"/>
+              </w:rPr>
+              <w:t>Order</w:t>
+            </w:r>
+            <w:proofErr w:type="spellEnd"/>
+            <w:r>
+              <w:rPr>
+                <w:rFonts w:ascii="Times New Roman" w:hAnsi="Times New Roman" w:cs="Times New Roman"/>
+                <w:sz w:val="20"/>
+                <w:szCs w:val="20"/>
+              </w:rPr>
+              <w:t xml:space="preserve"> =</w:t>
             </w:r>
             <w:r>
               <w:rPr>
@@ -18812,13 +18707,23 @@
                 <w:szCs w:val="20"/>
               </w:rPr>
             </w:pPr>
-            <w:r>
-              <w:rPr>
-                <w:rFonts w:ascii="Times New Roman" w:hAnsi="Times New Roman" w:cs="Times New Roman"/>
-                <w:sz w:val="20"/>
-                <w:szCs w:val="20"/>
-              </w:rPr>
-              <w:t>Order = “</w:t>
+            <w:proofErr w:type="spellStart"/>
+            <w:r>
+              <w:rPr>
+                <w:rFonts w:ascii="Times New Roman" w:hAnsi="Times New Roman" w:cs="Times New Roman"/>
+                <w:sz w:val="20"/>
+                <w:szCs w:val="20"/>
+              </w:rPr>
+              <w:t>Order</w:t>
+            </w:r>
+            <w:proofErr w:type="spellEnd"/>
+            <w:r>
+              <w:rPr>
+                <w:rFonts w:ascii="Times New Roman" w:hAnsi="Times New Roman" w:cs="Times New Roman"/>
+                <w:sz w:val="20"/>
+                <w:szCs w:val="20"/>
+              </w:rPr>
+              <w:t xml:space="preserve"> = “</w:t>
             </w:r>
             <w:proofErr w:type="spellStart"/>
             <w:r>
@@ -19065,13 +18970,23 @@
                 <w:szCs w:val="20"/>
               </w:rPr>
             </w:pPr>
-            <w:r>
-              <w:rPr>
-                <w:rFonts w:ascii="Times New Roman" w:hAnsi="Times New Roman" w:cs="Times New Roman"/>
-                <w:sz w:val="20"/>
-                <w:szCs w:val="20"/>
-              </w:rPr>
-              <w:t>Order = “</w:t>
+            <w:proofErr w:type="spellStart"/>
+            <w:r>
+              <w:rPr>
+                <w:rFonts w:ascii="Times New Roman" w:hAnsi="Times New Roman" w:cs="Times New Roman"/>
+                <w:sz w:val="20"/>
+                <w:szCs w:val="20"/>
+              </w:rPr>
+              <w:t>Order</w:t>
+            </w:r>
+            <w:proofErr w:type="spellEnd"/>
+            <w:r>
+              <w:rPr>
+                <w:rFonts w:ascii="Times New Roman" w:hAnsi="Times New Roman" w:cs="Times New Roman"/>
+                <w:sz w:val="20"/>
+                <w:szCs w:val="20"/>
+              </w:rPr>
+              <w:t xml:space="preserve"> = “</w:t>
             </w:r>
             <w:proofErr w:type="spellStart"/>
             <w:r>
@@ -19317,13 +19232,23 @@
                 <w:szCs w:val="20"/>
               </w:rPr>
             </w:pPr>
-            <w:r>
-              <w:rPr>
-                <w:rFonts w:ascii="Times New Roman" w:hAnsi="Times New Roman" w:cs="Times New Roman"/>
-                <w:sz w:val="20"/>
-                <w:szCs w:val="20"/>
-              </w:rPr>
-              <w:t>Order = “</w:t>
+            <w:proofErr w:type="spellStart"/>
+            <w:r>
+              <w:rPr>
+                <w:rFonts w:ascii="Times New Roman" w:hAnsi="Times New Roman" w:cs="Times New Roman"/>
+                <w:sz w:val="20"/>
+                <w:szCs w:val="20"/>
+              </w:rPr>
+              <w:t>Order</w:t>
+            </w:r>
+            <w:proofErr w:type="spellEnd"/>
+            <w:r>
+              <w:rPr>
+                <w:rFonts w:ascii="Times New Roman" w:hAnsi="Times New Roman" w:cs="Times New Roman"/>
+                <w:sz w:val="20"/>
+                <w:szCs w:val="20"/>
+              </w:rPr>
+              <w:t xml:space="preserve"> = “</w:t>
             </w:r>
             <w:proofErr w:type="spellStart"/>
             <w:r>
@@ -19569,13 +19494,23 @@
                 <w:szCs w:val="20"/>
               </w:rPr>
             </w:pPr>
-            <w:r>
-              <w:rPr>
-                <w:rFonts w:ascii="Times New Roman" w:hAnsi="Times New Roman" w:cs="Times New Roman"/>
-                <w:sz w:val="20"/>
-                <w:szCs w:val="20"/>
-              </w:rPr>
-              <w:t>Order = “</w:t>
+            <w:proofErr w:type="spellStart"/>
+            <w:r>
+              <w:rPr>
+                <w:rFonts w:ascii="Times New Roman" w:hAnsi="Times New Roman" w:cs="Times New Roman"/>
+                <w:sz w:val="20"/>
+                <w:szCs w:val="20"/>
+              </w:rPr>
+              <w:t>Order</w:t>
+            </w:r>
+            <w:proofErr w:type="spellEnd"/>
+            <w:r>
+              <w:rPr>
+                <w:rFonts w:ascii="Times New Roman" w:hAnsi="Times New Roman" w:cs="Times New Roman"/>
+                <w:sz w:val="20"/>
+                <w:szCs w:val="20"/>
+              </w:rPr>
+              <w:t xml:space="preserve"> = “</w:t>
             </w:r>
             <w:proofErr w:type="spellStart"/>
             <w:r>
@@ -19822,13 +19757,23 @@
                 <w:szCs w:val="20"/>
               </w:rPr>
             </w:pPr>
-            <w:r>
-              <w:rPr>
-                <w:rFonts w:ascii="Times New Roman" w:hAnsi="Times New Roman" w:cs="Times New Roman"/>
-                <w:sz w:val="20"/>
-                <w:szCs w:val="20"/>
-              </w:rPr>
-              <w:t>Order = “</w:t>
+            <w:proofErr w:type="spellStart"/>
+            <w:r>
+              <w:rPr>
+                <w:rFonts w:ascii="Times New Roman" w:hAnsi="Times New Roman" w:cs="Times New Roman"/>
+                <w:sz w:val="20"/>
+                <w:szCs w:val="20"/>
+              </w:rPr>
+              <w:t>Order</w:t>
+            </w:r>
+            <w:proofErr w:type="spellEnd"/>
+            <w:r>
+              <w:rPr>
+                <w:rFonts w:ascii="Times New Roman" w:hAnsi="Times New Roman" w:cs="Times New Roman"/>
+                <w:sz w:val="20"/>
+                <w:szCs w:val="20"/>
+              </w:rPr>
+              <w:t xml:space="preserve"> = “</w:t>
             </w:r>
             <w:proofErr w:type="spellStart"/>
             <w:r>
@@ -19918,6 +19863,48 @@
     </w:sectPr>
   </w:body>
 </w:document>
+</file>
+
+<file path=word/comments.xml><?xml version="1.0" encoding="utf-8"?>
+<w:comments xmlns:wpc="http://schemas.microsoft.com/office/word/2010/wordprocessingCanvas" xmlns:cx="http://schemas.microsoft.com/office/drawing/2014/chartex" xmlns:cx1="http://schemas.microsoft.com/office/drawing/2015/9/8/chartex" xmlns:cx2="http://schemas.microsoft.com/office/drawing/2015/10/21/chartex" xmlns:cx3="http://schemas.microsoft.com/office/drawing/2016/5/9/chartex" xmlns:cx4="http://schemas.microsoft.com/office/drawing/2016/5/10/chartex" xmlns:cx5="http://schemas.microsoft.com/office/drawing/2016/5/11/chartex" xmlns:cx6="http://schemas.microsoft.com/office/drawing/2016/5/12/chartex" xmlns:cx7="http://schemas.microsoft.com/office/drawing/2016/5/13/chartex" xmlns:cx8="http://schemas.microsoft.com/office/drawing/2016/5/14/chartex" xmlns:mc="http://schemas.openxmlformats.org/markup-compatibility/2006" xmlns:aink="http://schemas.microsoft.com/office/drawing/2016/ink" xmlns:am3d="http://schemas.microsoft.com/office/drawing/2017/model3d" xmlns:o="urn:schemas-microsoft-com:office:office" xmlns:oel="http://schemas.microsoft.com/office/2019/extlst" xmlns:r="http://schemas.openxmlformats.org/officeDocument/2006/relationships" xmlns:m="http://schemas.openxmlformats.org/officeDocument/2006/math" xmlns:v="urn:schemas-microsoft-com:vml" xmlns:wp14="http://schemas.microsoft.com/office/word/2010/wordprocessingDrawing" xmlns:wp="http://schemas.openxmlformats.org/drawingml/2006/wordprocessingDrawing" xmlns:w10="urn:schemas-microsoft-com:office:word" xmlns:w="http://schemas.openxmlformats.org/wordprocessingml/2006/main" xmlns:w14="http://schemas.microsoft.com/office/word/2010/wordml" xmlns:w15="http://schemas.microsoft.com/office/word/2012/wordml" xmlns:w16cex="http://schemas.microsoft.com/office/word/2018/wordml/cex" xmlns:w16cid="http://schemas.microsoft.com/office/word/2016/wordml/cid" xmlns:w16="http://schemas.microsoft.com/office/word/2018/wordml" xmlns:w16du="http://schemas.microsoft.com/office/word/2023/wordml/word16du" xmlns:w16sdtdh="http://schemas.microsoft.com/office/word/2020/wordml/sdtdatahash" xmlns:w16se="http://schemas.microsoft.com/office/word/2015/wordml/symex" xmlns:wpg="http://schemas.microsoft.com/office/word/2010/wordprocessingGroup" xmlns:wpi="http://schemas.microsoft.com/office/word/2010/wordprocessingInk" xmlns:wne="http://schemas.microsoft.com/office/word/2006/wordml" xmlns:wps="http://schemas.microsoft.com/office/word/2010/wordprocessingShape" mc:Ignorable="w14 w15 w16se w16cid w16 w16cex w16sdtdh wp14">
+  <w:comment w:id="0" w:author="Santiago Escobar Leon" w:date="2023-05-05T20:58:00Z" w:initials="SEL">
+    <w:p>
+      <w:pPr>
+        <w:pStyle w:val="Textocomentario"/>
+      </w:pPr>
+      <w:r>
+        <w:rPr>
+          <w:rStyle w:val="Refdecomentario"/>
+        </w:rPr>
+        <w:annotationRef/>
+      </w:r>
+      <w:r>
+        <w:rPr>
+          <w:lang w:val="es-CO"/>
+        </w:rPr>
+        <w:t>No hay cantidades, entonces no lo hice</w:t>
+      </w:r>
+    </w:p>
+  </w:comment>
+</w:comments>
+</file>
+
+<file path=word/commentsExtended.xml><?xml version="1.0" encoding="utf-8"?>
+<w15:commentsEx xmlns:wpc="http://schemas.microsoft.com/office/word/2010/wordprocessingCanvas" xmlns:cx="http://schemas.microsoft.com/office/drawing/2014/chartex" xmlns:cx1="http://schemas.microsoft.com/office/drawing/2015/9/8/chartex" xmlns:cx2="http://schemas.microsoft.com/office/drawing/2015/10/21/chartex" xmlns:cx3="http://schemas.microsoft.com/office/drawing/2016/5/9/chartex" xmlns:cx4="http://schemas.microsoft.com/office/drawing/2016/5/10/chartex" xmlns:cx5="http://schemas.microsoft.com/office/drawing/2016/5/11/chartex" xmlns:cx6="http://schemas.microsoft.com/office/drawing/2016/5/12/chartex" xmlns:cx7="http://schemas.microsoft.com/office/drawing/2016/5/13/chartex" xmlns:cx8="http://schemas.microsoft.com/office/drawing/2016/5/14/chartex" xmlns:mc="http://schemas.openxmlformats.org/markup-compatibility/2006" xmlns:aink="http://schemas.microsoft.com/office/drawing/2016/ink" xmlns:am3d="http://schemas.microsoft.com/office/drawing/2017/model3d" xmlns:o="urn:schemas-microsoft-com:office:office" xmlns:oel="http://schemas.microsoft.com/office/2019/extlst" xmlns:r="http://schemas.openxmlformats.org/officeDocument/2006/relationships" xmlns:m="http://schemas.openxmlformats.org/officeDocument/2006/math" xmlns:v="urn:schemas-microsoft-com:vml" xmlns:wp14="http://schemas.microsoft.com/office/word/2010/wordprocessingDrawing" xmlns:wp="http://schemas.openxmlformats.org/drawingml/2006/wordprocessingDrawing" xmlns:w10="urn:schemas-microsoft-com:office:word" xmlns:w="http://schemas.openxmlformats.org/wordprocessingml/2006/main" xmlns:w14="http://schemas.microsoft.com/office/word/2010/wordml" xmlns:w15="http://schemas.microsoft.com/office/word/2012/wordml" xmlns:w16cex="http://schemas.microsoft.com/office/word/2018/wordml/cex" xmlns:w16cid="http://schemas.microsoft.com/office/word/2016/wordml/cid" xmlns:w16="http://schemas.microsoft.com/office/word/2018/wordml" xmlns:w16du="http://schemas.microsoft.com/office/word/2023/wordml/word16du" xmlns:w16sdtdh="http://schemas.microsoft.com/office/word/2020/wordml/sdtdatahash" xmlns:w16se="http://schemas.microsoft.com/office/word/2015/wordml/symex" xmlns:wpg="http://schemas.microsoft.com/office/word/2010/wordprocessingGroup" xmlns:wpi="http://schemas.microsoft.com/office/word/2010/wordprocessingInk" xmlns:wne="http://schemas.microsoft.com/office/word/2006/wordml" xmlns:wps="http://schemas.microsoft.com/office/word/2010/wordprocessingShape" mc:Ignorable="w14 w15 w16se w16cid w16 w16cex w16sdtdh wp14">
+  <w15:commentEx w15:paraId="1C81F887" w15:done="0"/>
+</w15:commentsEx>
+</file>
+
+<file path=word/commentsExtensible.xml><?xml version="1.0" encoding="utf-8"?>
+<w16cex:commentsExtensible xmlns:wpc="http://schemas.microsoft.com/office/word/2010/wordprocessingCanvas" xmlns:cx="http://schemas.microsoft.com/office/drawing/2014/chartex" xmlns:cx1="http://schemas.microsoft.com/office/drawing/2015/9/8/chartex" xmlns:cx2="http://schemas.microsoft.com/office/drawing/2015/10/21/chartex" xmlns:cx3="http://schemas.microsoft.com/office/drawing/2016/5/9/chartex" xmlns:cx4="http://schemas.microsoft.com/office/drawing/2016/5/10/chartex" xmlns:cx5="http://schemas.microsoft.com/office/drawing/2016/5/11/chartex" xmlns:cx6="http://schemas.microsoft.com/office/drawing/2016/5/12/chartex" xmlns:cx7="http://schemas.microsoft.com/office/drawing/2016/5/13/chartex" xmlns:cx8="http://schemas.microsoft.com/office/drawing/2016/5/14/chartex" xmlns:mc="http://schemas.openxmlformats.org/markup-compatibility/2006" xmlns:aink="http://schemas.microsoft.com/office/drawing/2016/ink" xmlns:am3d="http://schemas.microsoft.com/office/drawing/2017/model3d" xmlns:o="urn:schemas-microsoft-com:office:office" xmlns:oel="http://schemas.microsoft.com/office/2019/extlst" xmlns:r="http://schemas.openxmlformats.org/officeDocument/2006/relationships" xmlns:m="http://schemas.openxmlformats.org/officeDocument/2006/math" xmlns:v="urn:schemas-microsoft-com:vml" xmlns:wp14="http://schemas.microsoft.com/office/word/2010/wordprocessingDrawing" xmlns:wp="http://schemas.openxmlformats.org/drawingml/2006/wordprocessingDrawing" xmlns:w10="urn:schemas-microsoft-com:office:word" xmlns:w="http://schemas.openxmlformats.org/wordprocessingml/2006/main" xmlns:w14="http://schemas.microsoft.com/office/word/2010/wordml" xmlns:w15="http://schemas.microsoft.com/office/word/2012/wordml" xmlns:w16cex="http://schemas.microsoft.com/office/word/2018/wordml/cex" xmlns:w16cid="http://schemas.microsoft.com/office/word/2016/wordml/cid" xmlns:w16="http://schemas.microsoft.com/office/word/2018/wordml" xmlns:w16du="http://schemas.microsoft.com/office/word/2023/wordml/word16du" xmlns:w16sdtdh="http://schemas.microsoft.com/office/word/2020/wordml/sdtdatahash" xmlns:w16se="http://schemas.microsoft.com/office/word/2015/wordml/symex" xmlns:wpg="http://schemas.microsoft.com/office/word/2010/wordprocessingGroup" xmlns:wpi="http://schemas.microsoft.com/office/word/2010/wordprocessingInk" xmlns:wne="http://schemas.microsoft.com/office/word/2006/wordml" xmlns:wps="http://schemas.microsoft.com/office/word/2010/wordprocessingShape" mc:Ignorable="w14 w15 w16se w16cid w16 w16cex w16sdtdh wp14">
+  <w16cex:commentExtensible w16cex:durableId="27FFEC76" w16cex:dateUtc="2023-05-06T01:58:00Z"/>
+</w16cex:commentsExtensible>
+</file>
+
+<file path=word/commentsIds.xml><?xml version="1.0" encoding="utf-8"?>
+<w16cid:commentsIds xmlns:wpc="http://schemas.microsoft.com/office/word/2010/wordprocessingCanvas" xmlns:cx="http://schemas.microsoft.com/office/drawing/2014/chartex" xmlns:cx1="http://schemas.microsoft.com/office/drawing/2015/9/8/chartex" xmlns:cx2="http://schemas.microsoft.com/office/drawing/2015/10/21/chartex" xmlns:cx3="http://schemas.microsoft.com/office/drawing/2016/5/9/chartex" xmlns:cx4="http://schemas.microsoft.com/office/drawing/2016/5/10/chartex" xmlns:cx5="http://schemas.microsoft.com/office/drawing/2016/5/11/chartex" xmlns:cx6="http://schemas.microsoft.com/office/drawing/2016/5/12/chartex" xmlns:cx7="http://schemas.microsoft.com/office/drawing/2016/5/13/chartex" xmlns:cx8="http://schemas.microsoft.com/office/drawing/2016/5/14/chartex" xmlns:mc="http://schemas.openxmlformats.org/markup-compatibility/2006" xmlns:aink="http://schemas.microsoft.com/office/drawing/2016/ink" xmlns:am3d="http://schemas.microsoft.com/office/drawing/2017/model3d" xmlns:o="urn:schemas-microsoft-com:office:office" xmlns:oel="http://schemas.microsoft.com/office/2019/extlst" xmlns:r="http://schemas.openxmlformats.org/officeDocument/2006/relationships" xmlns:m="http://schemas.openxmlformats.org/officeDocument/2006/math" xmlns:v="urn:schemas-microsoft-com:vml" xmlns:wp14="http://schemas.microsoft.com/office/word/2010/wordprocessingDrawing" xmlns:wp="http://schemas.openxmlformats.org/drawingml/2006/wordprocessingDrawing" xmlns:w10="urn:schemas-microsoft-com:office:word" xmlns:w="http://schemas.openxmlformats.org/wordprocessingml/2006/main" xmlns:w14="http://schemas.microsoft.com/office/word/2010/wordml" xmlns:w15="http://schemas.microsoft.com/office/word/2012/wordml" xmlns:w16cex="http://schemas.microsoft.com/office/word/2018/wordml/cex" xmlns:w16cid="http://schemas.microsoft.com/office/word/2016/wordml/cid" xmlns:w16="http://schemas.microsoft.com/office/word/2018/wordml" xmlns:w16du="http://schemas.microsoft.com/office/word/2023/wordml/word16du" xmlns:w16sdtdh="http://schemas.microsoft.com/office/word/2020/wordml/sdtdatahash" xmlns:w16se="http://schemas.microsoft.com/office/word/2015/wordml/symex" xmlns:wpg="http://schemas.microsoft.com/office/word/2010/wordprocessingGroup" xmlns:wpi="http://schemas.microsoft.com/office/word/2010/wordprocessingInk" xmlns:wne="http://schemas.microsoft.com/office/word/2006/wordml" xmlns:wps="http://schemas.microsoft.com/office/word/2010/wordprocessingShape" mc:Ignorable="w14 w15 w16se w16cid w16 w16cex w16sdtdh wp14">
+  <w16cid:commentId w16cid:paraId="1C81F887" w16cid:durableId="27FFEC76"/>
+</w16cid:commentsIds>
 </file>
 
 <file path=word/endnotes.xml><?xml version="1.0" encoding="utf-8"?>
@@ -20602,6 +20589,14 @@
     <w:abstractNumId w:val="0"/>
   </w:num>
 </w:numbering>
+</file>
+
+<file path=word/people.xml><?xml version="1.0" encoding="utf-8"?>
+<w15:people xmlns:wpc="http://schemas.microsoft.com/office/word/2010/wordprocessingCanvas" xmlns:cx="http://schemas.microsoft.com/office/drawing/2014/chartex" xmlns:cx1="http://schemas.microsoft.com/office/drawing/2015/9/8/chartex" xmlns:cx2="http://schemas.microsoft.com/office/drawing/2015/10/21/chartex" xmlns:cx3="http://schemas.microsoft.com/office/drawing/2016/5/9/chartex" xmlns:cx4="http://schemas.microsoft.com/office/drawing/2016/5/10/chartex" xmlns:cx5="http://schemas.microsoft.com/office/drawing/2016/5/11/chartex" xmlns:cx6="http://schemas.microsoft.com/office/drawing/2016/5/12/chartex" xmlns:cx7="http://schemas.microsoft.com/office/drawing/2016/5/13/chartex" xmlns:cx8="http://schemas.microsoft.com/office/drawing/2016/5/14/chartex" xmlns:mc="http://schemas.openxmlformats.org/markup-compatibility/2006" xmlns:aink="http://schemas.microsoft.com/office/drawing/2016/ink" xmlns:am3d="http://schemas.microsoft.com/office/drawing/2017/model3d" xmlns:o="urn:schemas-microsoft-com:office:office" xmlns:oel="http://schemas.microsoft.com/office/2019/extlst" xmlns:r="http://schemas.openxmlformats.org/officeDocument/2006/relationships" xmlns:m="http://schemas.openxmlformats.org/officeDocument/2006/math" xmlns:v="urn:schemas-microsoft-com:vml" xmlns:wp14="http://schemas.microsoft.com/office/word/2010/wordprocessingDrawing" xmlns:wp="http://schemas.openxmlformats.org/drawingml/2006/wordprocessingDrawing" xmlns:w10="urn:schemas-microsoft-com:office:word" xmlns:w="http://schemas.openxmlformats.org/wordprocessingml/2006/main" xmlns:w14="http://schemas.microsoft.com/office/word/2010/wordml" xmlns:w15="http://schemas.microsoft.com/office/word/2012/wordml" xmlns:w16cex="http://schemas.microsoft.com/office/word/2018/wordml/cex" xmlns:w16cid="http://schemas.microsoft.com/office/word/2016/wordml/cid" xmlns:w16="http://schemas.microsoft.com/office/word/2018/wordml" xmlns:w16du="http://schemas.microsoft.com/office/word/2023/wordml/word16du" xmlns:w16sdtdh="http://schemas.microsoft.com/office/word/2020/wordml/sdtdatahash" xmlns:w16se="http://schemas.microsoft.com/office/word/2015/wordml/symex" xmlns:wpg="http://schemas.microsoft.com/office/word/2010/wordprocessingGroup" xmlns:wpi="http://schemas.microsoft.com/office/word/2010/wordprocessingInk" xmlns:wne="http://schemas.microsoft.com/office/word/2006/wordml" xmlns:wps="http://schemas.microsoft.com/office/word/2010/wordprocessingShape" mc:Ignorable="w14 w15 w16se w16cid w16 w16cex w16sdtdh wp14">
+  <w15:person w15:author="Santiago Escobar Leon">
+    <w15:presenceInfo w15:providerId="AD" w15:userId="S::1112388184@u.icesi.edu.co::a6b7b5db-4a17-4955-a74e-5531fba93b0b"/>
+  </w15:person>
+</w15:people>
 </file>
 
 <file path=word/styles.xml><?xml version="1.0" encoding="utf-8"?>

</xml_diff>

<commit_message>
Se crearon algunos tests de la clase controladora
</commit_message>
<xml_diff>
--- a/docs/Formato de escenarios y casos de uso.docx
+++ b/docs/Formato de escenarios y casos de uso.docx
@@ -722,7 +722,29 @@
                 <w:szCs w:val="20"/>
                 <w:lang w:val="en-US"/>
               </w:rPr>
-              <w:t xml:space="preserve">Hamburguesa”, description = </w:t>
+              <w:t>Hamburguesa</w:t>
+            </w:r>
+            <w:proofErr w:type="gramStart"/>
+            <w:r>
+              <w:rPr>
+                <w:rFonts w:ascii="Times New Roman" w:eastAsia="Times New Roman" w:hAnsi="Times New Roman" w:cs="Times New Roman"/>
+                <w:color w:val="000000"/>
+                <w:sz w:val="20"/>
+                <w:szCs w:val="20"/>
+                <w:lang w:val="en-US"/>
+              </w:rPr>
+              <w:t>”,</w:t>
+            </w:r>
+            <w:proofErr w:type="gramEnd"/>
+            <w:r>
+              <w:rPr>
+                <w:rFonts w:ascii="Times New Roman" w:eastAsia="Times New Roman" w:hAnsi="Times New Roman" w:cs="Times New Roman"/>
+                <w:color w:val="000000"/>
+                <w:sz w:val="20"/>
+                <w:szCs w:val="20"/>
+                <w:lang w:val="en-US"/>
+              </w:rPr>
+              <w:t xml:space="preserve"> description = </w:t>
             </w:r>
             <w:r>
               <w:rPr>
@@ -820,7 +842,29 @@
                 <w:szCs w:val="20"/>
                 <w:lang w:val="en-US"/>
               </w:rPr>
-              <w:t xml:space="preserve">Camiseta”, description = </w:t>
+              <w:t>Camiseta</w:t>
+            </w:r>
+            <w:proofErr w:type="gramStart"/>
+            <w:r>
+              <w:rPr>
+                <w:rFonts w:ascii="Times New Roman" w:eastAsia="Times New Roman" w:hAnsi="Times New Roman" w:cs="Times New Roman"/>
+                <w:color w:val="000000"/>
+                <w:sz w:val="20"/>
+                <w:szCs w:val="20"/>
+                <w:lang w:val="en-US"/>
+              </w:rPr>
+              <w:t>”,</w:t>
+            </w:r>
+            <w:proofErr w:type="gramEnd"/>
+            <w:r>
+              <w:rPr>
+                <w:rFonts w:ascii="Times New Roman" w:eastAsia="Times New Roman" w:hAnsi="Times New Roman" w:cs="Times New Roman"/>
+                <w:color w:val="000000"/>
+                <w:sz w:val="20"/>
+                <w:szCs w:val="20"/>
+                <w:lang w:val="en-US"/>
+              </w:rPr>
+              <w:t xml:space="preserve"> description = </w:t>
             </w:r>
             <w:r>
               <w:rPr>
@@ -1102,7 +1146,29 @@
                 <w:szCs w:val="20"/>
                 <w:lang w:val="en-US"/>
               </w:rPr>
-              <w:t xml:space="preserve">Hamburguesa”, description = </w:t>
+              <w:t>Hamburguesa</w:t>
+            </w:r>
+            <w:proofErr w:type="gramStart"/>
+            <w:r>
+              <w:rPr>
+                <w:rFonts w:ascii="Times New Roman" w:eastAsia="Times New Roman" w:hAnsi="Times New Roman" w:cs="Times New Roman"/>
+                <w:color w:val="000000"/>
+                <w:sz w:val="20"/>
+                <w:szCs w:val="20"/>
+                <w:lang w:val="en-US"/>
+              </w:rPr>
+              <w:t>”,</w:t>
+            </w:r>
+            <w:proofErr w:type="gramEnd"/>
+            <w:r>
+              <w:rPr>
+                <w:rFonts w:ascii="Times New Roman" w:eastAsia="Times New Roman" w:hAnsi="Times New Roman" w:cs="Times New Roman"/>
+                <w:color w:val="000000"/>
+                <w:sz w:val="20"/>
+                <w:szCs w:val="20"/>
+                <w:lang w:val="en-US"/>
+              </w:rPr>
+              <w:t xml:space="preserve"> description = </w:t>
             </w:r>
             <w:r>
               <w:rPr>
@@ -1190,7 +1256,29 @@
                 <w:szCs w:val="20"/>
                 <w:lang w:val="en-US"/>
               </w:rPr>
-              <w:t xml:space="preserve">Camiseta”, description = </w:t>
+              <w:t>Camiseta</w:t>
+            </w:r>
+            <w:proofErr w:type="gramStart"/>
+            <w:r>
+              <w:rPr>
+                <w:rFonts w:ascii="Times New Roman" w:eastAsia="Times New Roman" w:hAnsi="Times New Roman" w:cs="Times New Roman"/>
+                <w:color w:val="000000"/>
+                <w:sz w:val="20"/>
+                <w:szCs w:val="20"/>
+                <w:lang w:val="en-US"/>
+              </w:rPr>
+              <w:t>”,</w:t>
+            </w:r>
+            <w:proofErr w:type="gramEnd"/>
+            <w:r>
+              <w:rPr>
+                <w:rFonts w:ascii="Times New Roman" w:eastAsia="Times New Roman" w:hAnsi="Times New Roman" w:cs="Times New Roman"/>
+                <w:color w:val="000000"/>
+                <w:sz w:val="20"/>
+                <w:szCs w:val="20"/>
+                <w:lang w:val="en-US"/>
+              </w:rPr>
+              <w:t xml:space="preserve"> description = </w:t>
             </w:r>
             <w:r>
               <w:rPr>
@@ -1290,6 +1378,7 @@
               </w:rPr>
               <w:t>XBOX</w:t>
             </w:r>
+            <w:proofErr w:type="gramStart"/>
             <w:r>
               <w:rPr>
                 <w:rFonts w:ascii="Times New Roman" w:eastAsia="Times New Roman" w:hAnsi="Times New Roman" w:cs="Times New Roman"/>
@@ -1308,7 +1397,18 @@
                 <w:szCs w:val="20"/>
                 <w:lang w:val="en-US"/>
               </w:rPr>
-              <w:t xml:space="preserve">, description = </w:t>
+              <w:t>,</w:t>
+            </w:r>
+            <w:proofErr w:type="gramEnd"/>
+            <w:r>
+              <w:rPr>
+                <w:rFonts w:ascii="Times New Roman" w:eastAsia="Times New Roman" w:hAnsi="Times New Roman" w:cs="Times New Roman"/>
+                <w:color w:val="000000"/>
+                <w:sz w:val="20"/>
+                <w:szCs w:val="20"/>
+                <w:lang w:val="en-US"/>
+              </w:rPr>
+              <w:t xml:space="preserve"> description = </w:t>
             </w:r>
             <w:r>
               <w:rPr>
@@ -1448,6 +1548,7 @@
               </w:rPr>
               <w:t>Balón</w:t>
             </w:r>
+            <w:proofErr w:type="gramStart"/>
             <w:r>
               <w:rPr>
                 <w:rFonts w:ascii="Times New Roman" w:eastAsia="Times New Roman" w:hAnsi="Times New Roman" w:cs="Times New Roman"/>
@@ -1466,7 +1567,18 @@
                 <w:szCs w:val="20"/>
                 <w:lang w:val="en-US"/>
               </w:rPr>
-              <w:t xml:space="preserve">, description = </w:t>
+              <w:t>,</w:t>
+            </w:r>
+            <w:proofErr w:type="gramEnd"/>
+            <w:r>
+              <w:rPr>
+                <w:rFonts w:ascii="Times New Roman" w:eastAsia="Times New Roman" w:hAnsi="Times New Roman" w:cs="Times New Roman"/>
+                <w:color w:val="000000"/>
+                <w:sz w:val="20"/>
+                <w:szCs w:val="20"/>
+                <w:lang w:val="en-US"/>
+              </w:rPr>
+              <w:t xml:space="preserve"> description = </w:t>
             </w:r>
             <w:r>
               <w:rPr>
@@ -3393,6 +3505,1122 @@
           </w:p>
         </w:tc>
       </w:tr>
+      <w:tr>
+        <w:tc>
+          <w:tcPr>
+            <w:tcW w:w="2699" w:type="dxa"/>
+            <w:shd w:val="clear" w:color="auto" w:fill="auto"/>
+            <w:tcMar>
+              <w:top w:w="100" w:type="dxa"/>
+              <w:left w:w="100" w:type="dxa"/>
+              <w:bottom w:w="100" w:type="dxa"/>
+              <w:right w:w="100" w:type="dxa"/>
+            </w:tcMar>
+            <w:vAlign w:val="center"/>
+          </w:tcPr>
+          <w:p>
+            <w:pPr>
+              <w:widowControl w:val="0"/>
+              <w:spacing w:line="240" w:lineRule="auto"/>
+              <w:rPr>
+                <w:rFonts w:ascii="Times New Roman" w:eastAsia="Times New Roman" w:hAnsi="Times New Roman" w:cs="Times New Roman"/>
+                <w:color w:val="000000"/>
+                <w:sz w:val="20"/>
+                <w:szCs w:val="20"/>
+                <w:lang w:val="es-CO"/>
+              </w:rPr>
+            </w:pPr>
+            <w:r>
+              <w:rPr>
+                <w:rFonts w:ascii="Times New Roman" w:eastAsia="Times New Roman" w:hAnsi="Times New Roman" w:cs="Times New Roman"/>
+                <w:color w:val="000000"/>
+                <w:sz w:val="20"/>
+                <w:szCs w:val="20"/>
+                <w:lang w:val="es-CO"/>
+              </w:rPr>
+              <w:t>setupStage2</w:t>
+            </w:r>
+          </w:p>
+        </w:tc>
+        <w:tc>
+          <w:tcPr>
+            <w:tcW w:w="1480" w:type="dxa"/>
+            <w:shd w:val="clear" w:color="auto" w:fill="auto"/>
+            <w:tcMar>
+              <w:top w:w="100" w:type="dxa"/>
+              <w:left w:w="100" w:type="dxa"/>
+              <w:bottom w:w="100" w:type="dxa"/>
+              <w:right w:w="100" w:type="dxa"/>
+            </w:tcMar>
+            <w:vAlign w:val="center"/>
+          </w:tcPr>
+          <w:p>
+            <w:pPr>
+              <w:widowControl w:val="0"/>
+              <w:spacing w:line="240" w:lineRule="auto"/>
+              <w:rPr>
+                <w:rFonts w:ascii="Times New Roman" w:hAnsi="Times New Roman" w:cs="Times New Roman"/>
+                <w:sz w:val="20"/>
+                <w:szCs w:val="20"/>
+              </w:rPr>
+            </w:pPr>
+            <w:r>
+              <w:rPr>
+                <w:rFonts w:ascii="Times New Roman" w:hAnsi="Times New Roman" w:cs="Times New Roman"/>
+                <w:sz w:val="20"/>
+                <w:szCs w:val="20"/>
+              </w:rPr>
+              <w:t>Controller</w:t>
+            </w:r>
+          </w:p>
+        </w:tc>
+        <w:tc>
+          <w:tcPr>
+            <w:tcW w:w="6605" w:type="dxa"/>
+            <w:shd w:val="clear" w:color="auto" w:fill="auto"/>
+            <w:tcMar>
+              <w:top w:w="100" w:type="dxa"/>
+              <w:left w:w="100" w:type="dxa"/>
+              <w:bottom w:w="100" w:type="dxa"/>
+              <w:right w:w="100" w:type="dxa"/>
+            </w:tcMar>
+            <w:vAlign w:val="center"/>
+          </w:tcPr>
+          <w:p>
+            <w:pPr>
+              <w:spacing w:line="240" w:lineRule="auto"/>
+              <w:textAlignment w:val="baseline"/>
+              <w:rPr>
+                <w:rFonts w:ascii="Times New Roman" w:eastAsia="Times New Roman" w:hAnsi="Times New Roman" w:cs="Times New Roman"/>
+                <w:color w:val="000000"/>
+                <w:sz w:val="20"/>
+                <w:szCs w:val="20"/>
+                <w:lang w:val="es-CO"/>
+              </w:rPr>
+            </w:pPr>
+            <w:r>
+              <w:rPr>
+                <w:rFonts w:ascii="Times New Roman" w:eastAsia="Times New Roman" w:hAnsi="Times New Roman" w:cs="Times New Roman"/>
+                <w:color w:val="000000"/>
+                <w:sz w:val="20"/>
+                <w:szCs w:val="20"/>
+                <w:lang w:val="es-CO"/>
+              </w:rPr>
+              <w:t>Un objeto de la clase Controller con tres objetos de la clase Product:</w:t>
+            </w:r>
+          </w:p>
+          <w:p>
+            <w:pPr>
+              <w:pStyle w:val="Prrafodelista"/>
+              <w:numPr>
+                <w:ilvl w:val="0"/>
+                <w:numId w:val="4"/>
+              </w:numPr>
+              <w:spacing w:line="240" w:lineRule="auto"/>
+              <w:textAlignment w:val="baseline"/>
+              <w:rPr>
+                <w:rFonts w:ascii="Times New Roman" w:eastAsia="Times New Roman" w:hAnsi="Times New Roman" w:cs="Times New Roman"/>
+                <w:color w:val="000000"/>
+                <w:sz w:val="20"/>
+                <w:szCs w:val="20"/>
+                <w:lang w:val="en-US"/>
+              </w:rPr>
+            </w:pPr>
+            <w:r>
+              <w:rPr>
+                <w:rFonts w:ascii="Times New Roman" w:eastAsia="Times New Roman" w:hAnsi="Times New Roman" w:cs="Times New Roman"/>
+                <w:color w:val="000000"/>
+                <w:sz w:val="20"/>
+                <w:szCs w:val="20"/>
+                <w:lang w:val="en-US"/>
+              </w:rPr>
+              <w:t xml:space="preserve">Primero con: productName = </w:t>
+            </w:r>
+            <w:r>
+              <w:rPr>
+                <w:rFonts w:ascii="Times New Roman" w:eastAsia="Times New Roman" w:hAnsi="Times New Roman" w:cs="Times New Roman"/>
+                <w:color w:val="000000"/>
+                <w:sz w:val="20"/>
+                <w:szCs w:val="20"/>
+                <w:lang w:val="en-US"/>
+              </w:rPr>
+              <w:t xml:space="preserve">"PS5", </w:t>
+            </w:r>
+            <w:r>
+              <w:rPr>
+                <w:rFonts w:ascii="Times New Roman" w:eastAsia="Times New Roman" w:hAnsi="Times New Roman" w:cs="Times New Roman"/>
+                <w:color w:val="000000"/>
+                <w:sz w:val="20"/>
+                <w:szCs w:val="20"/>
+                <w:lang w:val="en-US"/>
+              </w:rPr>
+              <w:t xml:space="preserve">description = </w:t>
+            </w:r>
+            <w:r>
+              <w:rPr>
+                <w:rFonts w:ascii="Times New Roman" w:eastAsia="Times New Roman" w:hAnsi="Times New Roman" w:cs="Times New Roman"/>
+                <w:color w:val="000000"/>
+                <w:sz w:val="20"/>
+                <w:szCs w:val="20"/>
+                <w:lang w:val="en-US"/>
+              </w:rPr>
+              <w:t xml:space="preserve">"VideoGame", </w:t>
+            </w:r>
+            <w:r>
+              <w:rPr>
+                <w:rFonts w:ascii="Times New Roman" w:eastAsia="Times New Roman" w:hAnsi="Times New Roman" w:cs="Times New Roman"/>
+                <w:color w:val="000000"/>
+                <w:sz w:val="20"/>
+                <w:szCs w:val="20"/>
+                <w:lang w:val="en-US"/>
+              </w:rPr>
+              <w:t xml:space="preserve">price = </w:t>
+            </w:r>
+            <w:r>
+              <w:rPr>
+                <w:rFonts w:ascii="Times New Roman" w:eastAsia="Times New Roman" w:hAnsi="Times New Roman" w:cs="Times New Roman"/>
+                <w:color w:val="000000"/>
+                <w:sz w:val="20"/>
+                <w:szCs w:val="20"/>
+                <w:lang w:val="en-US"/>
+              </w:rPr>
+              <w:t xml:space="preserve">2000000.0, </w:t>
+            </w:r>
+            <w:r>
+              <w:rPr>
+                <w:rFonts w:ascii="Times New Roman" w:eastAsia="Times New Roman" w:hAnsi="Times New Roman" w:cs="Times New Roman"/>
+                <w:color w:val="000000"/>
+                <w:sz w:val="20"/>
+                <w:szCs w:val="20"/>
+                <w:lang w:val="en-US"/>
+              </w:rPr>
+              <w:t xml:space="preserve">quantityAvailable = </w:t>
+            </w:r>
+            <w:r>
+              <w:rPr>
+                <w:rFonts w:ascii="Times New Roman" w:eastAsia="Times New Roman" w:hAnsi="Times New Roman" w:cs="Times New Roman"/>
+                <w:color w:val="000000"/>
+                <w:sz w:val="20"/>
+                <w:szCs w:val="20"/>
+                <w:lang w:val="en-US"/>
+              </w:rPr>
+              <w:t>4, Category</w:t>
+            </w:r>
+            <w:r>
+              <w:rPr>
+                <w:rFonts w:ascii="Times New Roman" w:eastAsia="Times New Roman" w:hAnsi="Times New Roman" w:cs="Times New Roman"/>
+                <w:color w:val="000000"/>
+                <w:sz w:val="20"/>
+                <w:szCs w:val="20"/>
+                <w:lang w:val="en-US"/>
+              </w:rPr>
+              <w:t xml:space="preserve"> = </w:t>
+            </w:r>
+            <w:r>
+              <w:rPr>
+                <w:rFonts w:ascii="Times New Roman" w:eastAsia="Times New Roman" w:hAnsi="Times New Roman" w:cs="Times New Roman"/>
+                <w:color w:val="000000"/>
+                <w:sz w:val="20"/>
+                <w:szCs w:val="20"/>
+                <w:lang w:val="en-US"/>
+              </w:rPr>
+              <w:t xml:space="preserve">TOYS_AND_GAMES, </w:t>
+            </w:r>
+            <w:r>
+              <w:rPr>
+                <w:rFonts w:ascii="Times New Roman" w:eastAsia="Times New Roman" w:hAnsi="Times New Roman" w:cs="Times New Roman"/>
+                <w:color w:val="000000"/>
+                <w:sz w:val="20"/>
+                <w:szCs w:val="20"/>
+                <w:lang w:val="en-US"/>
+              </w:rPr>
+              <w:t xml:space="preserve">purchasedNumber = </w:t>
+            </w:r>
+            <w:r>
+              <w:rPr>
+                <w:rFonts w:ascii="Times New Roman" w:eastAsia="Times New Roman" w:hAnsi="Times New Roman" w:cs="Times New Roman"/>
+                <w:color w:val="000000"/>
+                <w:sz w:val="20"/>
+                <w:szCs w:val="20"/>
+                <w:lang w:val="en-US"/>
+              </w:rPr>
+              <w:t>2</w:t>
+            </w:r>
+          </w:p>
+          <w:p>
+            <w:pPr>
+              <w:pStyle w:val="Prrafodelista"/>
+              <w:numPr>
+                <w:ilvl w:val="0"/>
+                <w:numId w:val="4"/>
+              </w:numPr>
+              <w:spacing w:line="240" w:lineRule="auto"/>
+              <w:textAlignment w:val="baseline"/>
+              <w:rPr>
+                <w:rFonts w:ascii="Times New Roman" w:eastAsia="Times New Roman" w:hAnsi="Times New Roman" w:cs="Times New Roman"/>
+                <w:color w:val="000000"/>
+                <w:sz w:val="20"/>
+                <w:szCs w:val="20"/>
+                <w:lang w:val="en-US"/>
+              </w:rPr>
+            </w:pPr>
+            <w:r>
+              <w:rPr>
+                <w:rFonts w:ascii="Times New Roman" w:eastAsia="Times New Roman" w:hAnsi="Times New Roman" w:cs="Times New Roman"/>
+                <w:color w:val="000000"/>
+                <w:sz w:val="20"/>
+                <w:szCs w:val="20"/>
+                <w:lang w:val="en-US"/>
+              </w:rPr>
+              <w:t xml:space="preserve">Segundo con: productName = </w:t>
+            </w:r>
+            <w:r>
+              <w:rPr>
+                <w:rFonts w:ascii="Times New Roman" w:eastAsia="Times New Roman" w:hAnsi="Times New Roman" w:cs="Times New Roman"/>
+                <w:color w:val="000000"/>
+                <w:sz w:val="20"/>
+                <w:szCs w:val="20"/>
+                <w:lang w:val="en-US"/>
+              </w:rPr>
+              <w:t xml:space="preserve">"Hamburguesa", </w:t>
+            </w:r>
+            <w:r>
+              <w:rPr>
+                <w:rFonts w:ascii="Times New Roman" w:eastAsia="Times New Roman" w:hAnsi="Times New Roman" w:cs="Times New Roman"/>
+                <w:color w:val="000000"/>
+                <w:sz w:val="20"/>
+                <w:szCs w:val="20"/>
+                <w:lang w:val="en-US"/>
+              </w:rPr>
+              <w:t xml:space="preserve">description = </w:t>
+            </w:r>
+            <w:r>
+              <w:rPr>
+                <w:rFonts w:ascii="Times New Roman" w:eastAsia="Times New Roman" w:hAnsi="Times New Roman" w:cs="Times New Roman"/>
+                <w:color w:val="000000"/>
+                <w:sz w:val="20"/>
+                <w:szCs w:val="20"/>
+                <w:lang w:val="en-US"/>
+              </w:rPr>
+              <w:t xml:space="preserve">"Pan con carne", </w:t>
+            </w:r>
+            <w:r>
+              <w:rPr>
+                <w:rFonts w:ascii="Times New Roman" w:eastAsia="Times New Roman" w:hAnsi="Times New Roman" w:cs="Times New Roman"/>
+                <w:color w:val="000000"/>
+                <w:sz w:val="20"/>
+                <w:szCs w:val="20"/>
+                <w:lang w:val="en-US"/>
+              </w:rPr>
+              <w:t xml:space="preserve">price = </w:t>
+            </w:r>
+            <w:r>
+              <w:rPr>
+                <w:rFonts w:ascii="Times New Roman" w:eastAsia="Times New Roman" w:hAnsi="Times New Roman" w:cs="Times New Roman"/>
+                <w:color w:val="000000"/>
+                <w:sz w:val="20"/>
+                <w:szCs w:val="20"/>
+                <w:lang w:val="en-US"/>
+              </w:rPr>
+              <w:t xml:space="preserve">25000.0, </w:t>
+            </w:r>
+            <w:r>
+              <w:rPr>
+                <w:rFonts w:ascii="Times New Roman" w:eastAsia="Times New Roman" w:hAnsi="Times New Roman" w:cs="Times New Roman"/>
+                <w:color w:val="000000"/>
+                <w:sz w:val="20"/>
+                <w:szCs w:val="20"/>
+                <w:lang w:val="en-US"/>
+              </w:rPr>
+              <w:t xml:space="preserve">quantityAvailable = </w:t>
+            </w:r>
+            <w:r>
+              <w:rPr>
+                <w:rFonts w:ascii="Times New Roman" w:eastAsia="Times New Roman" w:hAnsi="Times New Roman" w:cs="Times New Roman"/>
+                <w:color w:val="000000"/>
+                <w:sz w:val="20"/>
+                <w:szCs w:val="20"/>
+                <w:lang w:val="en-US"/>
+              </w:rPr>
+              <w:t>50, Category</w:t>
+            </w:r>
+            <w:r>
+              <w:rPr>
+                <w:rFonts w:ascii="Times New Roman" w:eastAsia="Times New Roman" w:hAnsi="Times New Roman" w:cs="Times New Roman"/>
+                <w:color w:val="000000"/>
+                <w:sz w:val="20"/>
+                <w:szCs w:val="20"/>
+                <w:lang w:val="en-US"/>
+              </w:rPr>
+              <w:t xml:space="preserve"> = </w:t>
+            </w:r>
+            <w:r>
+              <w:rPr>
+                <w:rFonts w:ascii="Times New Roman" w:eastAsia="Times New Roman" w:hAnsi="Times New Roman" w:cs="Times New Roman"/>
+                <w:color w:val="000000"/>
+                <w:sz w:val="20"/>
+                <w:szCs w:val="20"/>
+                <w:lang w:val="en-US"/>
+              </w:rPr>
+              <w:t xml:space="preserve">FOOD_AND_DRINKS, </w:t>
+            </w:r>
+            <w:r>
+              <w:rPr>
+                <w:rFonts w:ascii="Times New Roman" w:eastAsia="Times New Roman" w:hAnsi="Times New Roman" w:cs="Times New Roman"/>
+                <w:color w:val="000000"/>
+                <w:sz w:val="20"/>
+                <w:szCs w:val="20"/>
+                <w:lang w:val="en-US"/>
+              </w:rPr>
+              <w:t xml:space="preserve">purchasedNumber = </w:t>
+            </w:r>
+            <w:r>
+              <w:rPr>
+                <w:rFonts w:ascii="Times New Roman" w:eastAsia="Times New Roman" w:hAnsi="Times New Roman" w:cs="Times New Roman"/>
+                <w:color w:val="000000"/>
+                <w:sz w:val="20"/>
+                <w:szCs w:val="20"/>
+                <w:lang w:val="en-US"/>
+              </w:rPr>
+              <w:t>3</w:t>
+            </w:r>
+            <w:r>
+              <w:rPr>
+                <w:rFonts w:ascii="Times New Roman" w:eastAsia="Times New Roman" w:hAnsi="Times New Roman" w:cs="Times New Roman"/>
+                <w:color w:val="000000"/>
+                <w:sz w:val="20"/>
+                <w:szCs w:val="20"/>
+                <w:lang w:val="en-US"/>
+              </w:rPr>
+              <w:t>.</w:t>
+            </w:r>
+          </w:p>
+          <w:p>
+            <w:pPr>
+              <w:pStyle w:val="Prrafodelista"/>
+              <w:numPr>
+                <w:ilvl w:val="0"/>
+                <w:numId w:val="4"/>
+              </w:numPr>
+              <w:spacing w:line="240" w:lineRule="auto"/>
+              <w:textAlignment w:val="baseline"/>
+              <w:rPr>
+                <w:rFonts w:ascii="Times New Roman" w:eastAsia="Times New Roman" w:hAnsi="Times New Roman" w:cs="Times New Roman"/>
+                <w:color w:val="000000"/>
+                <w:sz w:val="20"/>
+                <w:szCs w:val="20"/>
+                <w:lang w:val="en-US"/>
+              </w:rPr>
+            </w:pPr>
+            <w:proofErr w:type="spellStart"/>
+            <w:r>
+              <w:rPr>
+                <w:rFonts w:ascii="Times New Roman" w:eastAsia="Times New Roman" w:hAnsi="Times New Roman" w:cs="Times New Roman"/>
+                <w:color w:val="000000"/>
+                <w:sz w:val="20"/>
+                <w:szCs w:val="20"/>
+                <w:lang w:val="en-US"/>
+              </w:rPr>
+              <w:t>Tercero</w:t>
+            </w:r>
+            <w:proofErr w:type="spellEnd"/>
+            <w:r>
+              <w:rPr>
+                <w:rFonts w:ascii="Times New Roman" w:eastAsia="Times New Roman" w:hAnsi="Times New Roman" w:cs="Times New Roman"/>
+                <w:color w:val="000000"/>
+                <w:sz w:val="20"/>
+                <w:szCs w:val="20"/>
+                <w:lang w:val="en-US"/>
+              </w:rPr>
+              <w:t xml:space="preserve"> con: productName = </w:t>
+            </w:r>
+            <w:r>
+              <w:rPr>
+                <w:rFonts w:ascii="Times New Roman" w:eastAsia="Times New Roman" w:hAnsi="Times New Roman" w:cs="Times New Roman"/>
+                <w:color w:val="000000"/>
+                <w:sz w:val="20"/>
+                <w:szCs w:val="20"/>
+                <w:lang w:val="en-US"/>
+              </w:rPr>
+              <w:t>"</w:t>
+            </w:r>
+            <w:proofErr w:type="spellStart"/>
+            <w:r>
+              <w:rPr>
+                <w:rFonts w:ascii="Times New Roman" w:eastAsia="Times New Roman" w:hAnsi="Times New Roman" w:cs="Times New Roman"/>
+                <w:color w:val="000000"/>
+                <w:sz w:val="20"/>
+                <w:szCs w:val="20"/>
+                <w:lang w:val="en-US"/>
+              </w:rPr>
+              <w:t>Camiseta</w:t>
+            </w:r>
+            <w:proofErr w:type="spellEnd"/>
+            <w:r>
+              <w:rPr>
+                <w:rFonts w:ascii="Times New Roman" w:eastAsia="Times New Roman" w:hAnsi="Times New Roman" w:cs="Times New Roman"/>
+                <w:color w:val="000000"/>
+                <w:sz w:val="20"/>
+                <w:szCs w:val="20"/>
+                <w:lang w:val="en-US"/>
+              </w:rPr>
+              <w:t xml:space="preserve">", </w:t>
+            </w:r>
+            <w:r>
+              <w:rPr>
+                <w:rFonts w:ascii="Times New Roman" w:eastAsia="Times New Roman" w:hAnsi="Times New Roman" w:cs="Times New Roman"/>
+                <w:color w:val="000000"/>
+                <w:sz w:val="20"/>
+                <w:szCs w:val="20"/>
+                <w:lang w:val="en-US"/>
+              </w:rPr>
+              <w:t xml:space="preserve">description = </w:t>
+            </w:r>
+            <w:r>
+              <w:rPr>
+                <w:rFonts w:ascii="Times New Roman" w:eastAsia="Times New Roman" w:hAnsi="Times New Roman" w:cs="Times New Roman"/>
+                <w:color w:val="000000"/>
+                <w:sz w:val="20"/>
+                <w:szCs w:val="20"/>
+                <w:lang w:val="en-US"/>
+              </w:rPr>
+              <w:t>"</w:t>
+            </w:r>
+            <w:proofErr w:type="spellStart"/>
+            <w:r>
+              <w:rPr>
+                <w:rFonts w:ascii="Times New Roman" w:eastAsia="Times New Roman" w:hAnsi="Times New Roman" w:cs="Times New Roman"/>
+                <w:color w:val="000000"/>
+                <w:sz w:val="20"/>
+                <w:szCs w:val="20"/>
+                <w:lang w:val="en-US"/>
+              </w:rPr>
+              <w:t>Camiseta</w:t>
+            </w:r>
+            <w:proofErr w:type="spellEnd"/>
+            <w:r>
+              <w:rPr>
+                <w:rFonts w:ascii="Times New Roman" w:eastAsia="Times New Roman" w:hAnsi="Times New Roman" w:cs="Times New Roman"/>
+                <w:color w:val="000000"/>
+                <w:sz w:val="20"/>
+                <w:szCs w:val="20"/>
+                <w:lang w:val="en-US"/>
+              </w:rPr>
+              <w:t xml:space="preserve"> oversize", </w:t>
+            </w:r>
+            <w:r>
+              <w:rPr>
+                <w:rFonts w:ascii="Times New Roman" w:eastAsia="Times New Roman" w:hAnsi="Times New Roman" w:cs="Times New Roman"/>
+                <w:color w:val="000000"/>
+                <w:sz w:val="20"/>
+                <w:szCs w:val="20"/>
+                <w:lang w:val="en-US"/>
+              </w:rPr>
+              <w:t xml:space="preserve">price = </w:t>
+            </w:r>
+            <w:r>
+              <w:rPr>
+                <w:rFonts w:ascii="Times New Roman" w:eastAsia="Times New Roman" w:hAnsi="Times New Roman" w:cs="Times New Roman"/>
+                <w:color w:val="000000"/>
+                <w:sz w:val="20"/>
+                <w:szCs w:val="20"/>
+                <w:lang w:val="en-US"/>
+              </w:rPr>
+              <w:t xml:space="preserve">70000.0, </w:t>
+            </w:r>
+            <w:r>
+              <w:rPr>
+                <w:rFonts w:ascii="Times New Roman" w:eastAsia="Times New Roman" w:hAnsi="Times New Roman" w:cs="Times New Roman"/>
+                <w:color w:val="000000"/>
+                <w:sz w:val="20"/>
+                <w:szCs w:val="20"/>
+                <w:lang w:val="en-US"/>
+              </w:rPr>
+              <w:t xml:space="preserve">quantityAvailable = </w:t>
+            </w:r>
+            <w:r>
+              <w:rPr>
+                <w:rFonts w:ascii="Times New Roman" w:eastAsia="Times New Roman" w:hAnsi="Times New Roman" w:cs="Times New Roman"/>
+                <w:color w:val="000000"/>
+                <w:sz w:val="20"/>
+                <w:szCs w:val="20"/>
+                <w:lang w:val="en-US"/>
+              </w:rPr>
+              <w:t>20, Category</w:t>
+            </w:r>
+            <w:r>
+              <w:rPr>
+                <w:rFonts w:ascii="Times New Roman" w:eastAsia="Times New Roman" w:hAnsi="Times New Roman" w:cs="Times New Roman"/>
+                <w:color w:val="000000"/>
+                <w:sz w:val="20"/>
+                <w:szCs w:val="20"/>
+                <w:lang w:val="en-US"/>
+              </w:rPr>
+              <w:t xml:space="preserve"> = </w:t>
+            </w:r>
+            <w:r>
+              <w:rPr>
+                <w:rFonts w:ascii="Times New Roman" w:eastAsia="Times New Roman" w:hAnsi="Times New Roman" w:cs="Times New Roman"/>
+                <w:color w:val="000000"/>
+                <w:sz w:val="20"/>
+                <w:szCs w:val="20"/>
+                <w:lang w:val="en-US"/>
+              </w:rPr>
+              <w:t xml:space="preserve">CLOTHING_AND_ACCESSORIES, </w:t>
+            </w:r>
+            <w:r>
+              <w:rPr>
+                <w:rFonts w:ascii="Times New Roman" w:eastAsia="Times New Roman" w:hAnsi="Times New Roman" w:cs="Times New Roman"/>
+                <w:color w:val="000000"/>
+                <w:sz w:val="20"/>
+                <w:szCs w:val="20"/>
+                <w:lang w:val="en-US"/>
+              </w:rPr>
+              <w:t xml:space="preserve">purchasedNumber = </w:t>
+            </w:r>
+            <w:r>
+              <w:rPr>
+                <w:rFonts w:ascii="Times New Roman" w:eastAsia="Times New Roman" w:hAnsi="Times New Roman" w:cs="Times New Roman"/>
+                <w:color w:val="000000"/>
+                <w:sz w:val="20"/>
+                <w:szCs w:val="20"/>
+                <w:lang w:val="en-US"/>
+              </w:rPr>
+              <w:t>10</w:t>
+            </w:r>
+          </w:p>
+          <w:p>
+            <w:pPr>
+              <w:spacing w:line="240" w:lineRule="auto"/>
+              <w:textAlignment w:val="baseline"/>
+              <w:rPr>
+                <w:rFonts w:ascii="Times New Roman" w:eastAsia="Times New Roman" w:hAnsi="Times New Roman" w:cs="Times New Roman"/>
+                <w:color w:val="000000"/>
+                <w:sz w:val="20"/>
+                <w:szCs w:val="20"/>
+                <w:lang w:val="en-US"/>
+              </w:rPr>
+            </w:pPr>
+          </w:p>
+          <w:p>
+            <w:pPr>
+              <w:spacing w:line="240" w:lineRule="auto"/>
+              <w:textAlignment w:val="baseline"/>
+              <w:rPr>
+                <w:rFonts w:ascii="Times New Roman" w:eastAsia="Times New Roman" w:hAnsi="Times New Roman" w:cs="Times New Roman"/>
+                <w:color w:val="000000"/>
+                <w:sz w:val="20"/>
+                <w:szCs w:val="20"/>
+                <w:lang w:val="es-CO"/>
+              </w:rPr>
+            </w:pPr>
+            <w:r>
+              <w:rPr>
+                <w:rFonts w:ascii="Times New Roman" w:eastAsia="Times New Roman" w:hAnsi="Times New Roman" w:cs="Times New Roman"/>
+                <w:color w:val="000000"/>
+                <w:sz w:val="20"/>
+                <w:szCs w:val="20"/>
+                <w:lang w:val="es-CO"/>
+              </w:rPr>
+              <w:t>Y tres objetos de l</w:t>
+            </w:r>
+            <w:r>
+              <w:rPr>
+                <w:rFonts w:ascii="Times New Roman" w:eastAsia="Times New Roman" w:hAnsi="Times New Roman" w:cs="Times New Roman"/>
+                <w:color w:val="000000"/>
+                <w:sz w:val="20"/>
+                <w:szCs w:val="20"/>
+                <w:lang w:val="es-CO"/>
+              </w:rPr>
+              <w:t xml:space="preserve">a clase </w:t>
+            </w:r>
+            <w:proofErr w:type="spellStart"/>
+            <w:r>
+              <w:rPr>
+                <w:rFonts w:ascii="Times New Roman" w:eastAsia="Times New Roman" w:hAnsi="Times New Roman" w:cs="Times New Roman"/>
+                <w:color w:val="000000"/>
+                <w:sz w:val="20"/>
+                <w:szCs w:val="20"/>
+                <w:lang w:val="es-CO"/>
+              </w:rPr>
+              <w:t>Order</w:t>
+            </w:r>
+            <w:proofErr w:type="spellEnd"/>
+            <w:r>
+              <w:rPr>
+                <w:rFonts w:ascii="Times New Roman" w:eastAsia="Times New Roman" w:hAnsi="Times New Roman" w:cs="Times New Roman"/>
+                <w:color w:val="000000"/>
+                <w:sz w:val="20"/>
+                <w:szCs w:val="20"/>
+                <w:lang w:val="es-CO"/>
+              </w:rPr>
+              <w:t>:</w:t>
+            </w:r>
+          </w:p>
+          <w:p>
+            <w:pPr>
+              <w:pStyle w:val="Prrafodelista"/>
+              <w:numPr>
+                <w:ilvl w:val="0"/>
+                <w:numId w:val="5"/>
+              </w:numPr>
+              <w:spacing w:line="240" w:lineRule="auto"/>
+              <w:textAlignment w:val="baseline"/>
+              <w:rPr>
+                <w:rFonts w:ascii="Times New Roman" w:eastAsia="Times New Roman" w:hAnsi="Times New Roman" w:cs="Times New Roman"/>
+                <w:color w:val="000000"/>
+                <w:sz w:val="20"/>
+                <w:szCs w:val="20"/>
+                <w:lang w:val="es-CO"/>
+              </w:rPr>
+            </w:pPr>
+            <w:r>
+              <w:rPr>
+                <w:rFonts w:ascii="Times New Roman" w:eastAsia="Times New Roman" w:hAnsi="Times New Roman" w:cs="Times New Roman"/>
+                <w:color w:val="000000"/>
+                <w:sz w:val="20"/>
+                <w:szCs w:val="20"/>
+                <w:lang w:val="es-CO"/>
+              </w:rPr>
+              <w:t xml:space="preserve">Primero con: </w:t>
+            </w:r>
+            <w:proofErr w:type="spellStart"/>
+            <w:r>
+              <w:rPr>
+                <w:rFonts w:ascii="Times New Roman" w:eastAsia="Times New Roman" w:hAnsi="Times New Roman" w:cs="Times New Roman"/>
+                <w:color w:val="000000"/>
+                <w:sz w:val="20"/>
+                <w:szCs w:val="20"/>
+                <w:lang w:val="es-CO"/>
+              </w:rPr>
+              <w:t>buyerName</w:t>
+            </w:r>
+            <w:proofErr w:type="spellEnd"/>
+            <w:r>
+              <w:rPr>
+                <w:rFonts w:ascii="Times New Roman" w:eastAsia="Times New Roman" w:hAnsi="Times New Roman" w:cs="Times New Roman"/>
+                <w:color w:val="000000"/>
+                <w:sz w:val="20"/>
+                <w:szCs w:val="20"/>
+                <w:lang w:val="es-CO"/>
+              </w:rPr>
+              <w:t xml:space="preserve"> = </w:t>
+            </w:r>
+            <w:r>
+              <w:rPr>
+                <w:rFonts w:ascii="Times New Roman" w:eastAsia="Times New Roman" w:hAnsi="Times New Roman" w:cs="Times New Roman"/>
+                <w:color w:val="000000"/>
+                <w:sz w:val="20"/>
+                <w:szCs w:val="20"/>
+                <w:lang w:val="es-CO"/>
+              </w:rPr>
+              <w:t xml:space="preserve">"Santiago", </w:t>
+            </w:r>
+            <w:proofErr w:type="spellStart"/>
+            <w:r>
+              <w:rPr>
+                <w:rFonts w:ascii="Times New Roman" w:eastAsia="Times New Roman" w:hAnsi="Times New Roman" w:cs="Times New Roman"/>
+                <w:color w:val="000000"/>
+                <w:sz w:val="20"/>
+                <w:szCs w:val="20"/>
+                <w:lang w:val="es-CO"/>
+              </w:rPr>
+              <w:t>productsOrder</w:t>
+            </w:r>
+            <w:proofErr w:type="spellEnd"/>
+            <w:r>
+              <w:rPr>
+                <w:rFonts w:ascii="Times New Roman" w:eastAsia="Times New Roman" w:hAnsi="Times New Roman" w:cs="Times New Roman"/>
+                <w:color w:val="000000"/>
+                <w:sz w:val="20"/>
+                <w:szCs w:val="20"/>
+                <w:lang w:val="es-CO"/>
+              </w:rPr>
+              <w:t xml:space="preserve"> = </w:t>
+            </w:r>
+            <w:r>
+              <w:rPr>
+                <w:rFonts w:ascii="Times New Roman" w:eastAsia="Times New Roman" w:hAnsi="Times New Roman" w:cs="Times New Roman"/>
+                <w:color w:val="000000"/>
+                <w:sz w:val="20"/>
+                <w:szCs w:val="20"/>
+                <w:lang w:val="es-CO"/>
+              </w:rPr>
+              <w:t xml:space="preserve">"PS5, PSP, Audífonos", </w:t>
+            </w:r>
+            <w:proofErr w:type="spellStart"/>
+            <w:r>
+              <w:rPr>
+                <w:rFonts w:ascii="Times New Roman" w:eastAsia="Times New Roman" w:hAnsi="Times New Roman" w:cs="Times New Roman"/>
+                <w:color w:val="000000"/>
+                <w:sz w:val="20"/>
+                <w:szCs w:val="20"/>
+                <w:lang w:val="es-CO"/>
+              </w:rPr>
+              <w:t>totalPrice</w:t>
+            </w:r>
+            <w:proofErr w:type="spellEnd"/>
+            <w:r>
+              <w:rPr>
+                <w:rFonts w:ascii="Times New Roman" w:eastAsia="Times New Roman" w:hAnsi="Times New Roman" w:cs="Times New Roman"/>
+                <w:color w:val="000000"/>
+                <w:sz w:val="20"/>
+                <w:szCs w:val="20"/>
+                <w:lang w:val="es-CO"/>
+              </w:rPr>
+              <w:t xml:space="preserve"> = </w:t>
+            </w:r>
+            <w:r>
+              <w:rPr>
+                <w:rFonts w:ascii="Times New Roman" w:eastAsia="Times New Roman" w:hAnsi="Times New Roman" w:cs="Times New Roman"/>
+                <w:color w:val="000000"/>
+                <w:sz w:val="20"/>
+                <w:szCs w:val="20"/>
+                <w:lang w:val="es-CO"/>
+              </w:rPr>
+              <w:t>2000000.0, date</w:t>
+            </w:r>
+            <w:r>
+              <w:rPr>
+                <w:rFonts w:ascii="Times New Roman" w:eastAsia="Times New Roman" w:hAnsi="Times New Roman" w:cs="Times New Roman"/>
+                <w:color w:val="000000"/>
+                <w:sz w:val="20"/>
+                <w:szCs w:val="20"/>
+                <w:lang w:val="es-CO"/>
+              </w:rPr>
+              <w:t xml:space="preserve"> = (</w:t>
+            </w:r>
+            <w:r>
+              <w:rPr>
+                <w:rFonts w:ascii="Times New Roman" w:eastAsia="Times New Roman" w:hAnsi="Times New Roman" w:cs="Times New Roman"/>
+                <w:color w:val="000000"/>
+                <w:sz w:val="20"/>
+                <w:szCs w:val="20"/>
+                <w:lang w:val="es-CO"/>
+              </w:rPr>
+              <w:t>2023, 4, 5</w:t>
+            </w:r>
+            <w:r>
+              <w:rPr>
+                <w:rFonts w:ascii="Times New Roman" w:eastAsia="Times New Roman" w:hAnsi="Times New Roman" w:cs="Times New Roman"/>
+                <w:color w:val="000000"/>
+                <w:sz w:val="20"/>
+                <w:szCs w:val="20"/>
+                <w:lang w:val="es-CO"/>
+              </w:rPr>
+              <w:t>)</w:t>
+            </w:r>
+          </w:p>
+          <w:p>
+            <w:pPr>
+              <w:pStyle w:val="Prrafodelista"/>
+              <w:numPr>
+                <w:ilvl w:val="0"/>
+                <w:numId w:val="5"/>
+              </w:numPr>
+              <w:spacing w:line="240" w:lineRule="auto"/>
+              <w:textAlignment w:val="baseline"/>
+              <w:rPr>
+                <w:rFonts w:ascii="Times New Roman" w:eastAsia="Times New Roman" w:hAnsi="Times New Roman" w:cs="Times New Roman"/>
+                <w:color w:val="000000"/>
+                <w:sz w:val="20"/>
+                <w:szCs w:val="20"/>
+                <w:lang w:val="es-CO"/>
+              </w:rPr>
+            </w:pPr>
+            <w:r>
+              <w:rPr>
+                <w:rFonts w:ascii="Times New Roman" w:eastAsia="Times New Roman" w:hAnsi="Times New Roman" w:cs="Times New Roman"/>
+                <w:color w:val="000000"/>
+                <w:sz w:val="20"/>
+                <w:szCs w:val="20"/>
+                <w:lang w:val="es-CO"/>
+              </w:rPr>
+              <w:t xml:space="preserve">Segundo con: </w:t>
+            </w:r>
+            <w:proofErr w:type="spellStart"/>
+            <w:r>
+              <w:rPr>
+                <w:rFonts w:ascii="Times New Roman" w:eastAsia="Times New Roman" w:hAnsi="Times New Roman" w:cs="Times New Roman"/>
+                <w:color w:val="000000"/>
+                <w:sz w:val="20"/>
+                <w:szCs w:val="20"/>
+                <w:lang w:val="es-CO"/>
+              </w:rPr>
+              <w:t>buyerName</w:t>
+            </w:r>
+            <w:proofErr w:type="spellEnd"/>
+            <w:r>
+              <w:rPr>
+                <w:rFonts w:ascii="Times New Roman" w:eastAsia="Times New Roman" w:hAnsi="Times New Roman" w:cs="Times New Roman"/>
+                <w:color w:val="000000"/>
+                <w:sz w:val="20"/>
+                <w:szCs w:val="20"/>
+                <w:lang w:val="es-CO"/>
+              </w:rPr>
+              <w:t xml:space="preserve"> = </w:t>
+            </w:r>
+            <w:r>
+              <w:rPr>
+                <w:rFonts w:ascii="Times New Roman" w:eastAsia="Times New Roman" w:hAnsi="Times New Roman" w:cs="Times New Roman"/>
+                <w:color w:val="000000"/>
+                <w:sz w:val="20"/>
+                <w:szCs w:val="20"/>
+                <w:lang w:val="es-CO"/>
+              </w:rPr>
+              <w:t xml:space="preserve">"James", </w:t>
+            </w:r>
+            <w:proofErr w:type="spellStart"/>
+            <w:r>
+              <w:rPr>
+                <w:rFonts w:ascii="Times New Roman" w:eastAsia="Times New Roman" w:hAnsi="Times New Roman" w:cs="Times New Roman"/>
+                <w:color w:val="000000"/>
+                <w:sz w:val="20"/>
+                <w:szCs w:val="20"/>
+                <w:lang w:val="es-CO"/>
+              </w:rPr>
+              <w:t>productsOrder</w:t>
+            </w:r>
+            <w:proofErr w:type="spellEnd"/>
+            <w:r>
+              <w:rPr>
+                <w:rFonts w:ascii="Times New Roman" w:eastAsia="Times New Roman" w:hAnsi="Times New Roman" w:cs="Times New Roman"/>
+                <w:color w:val="000000"/>
+                <w:sz w:val="20"/>
+                <w:szCs w:val="20"/>
+                <w:lang w:val="es-CO"/>
+              </w:rPr>
+              <w:t xml:space="preserve"> = </w:t>
+            </w:r>
+            <w:r>
+              <w:rPr>
+                <w:rFonts w:ascii="Times New Roman" w:eastAsia="Times New Roman" w:hAnsi="Times New Roman" w:cs="Times New Roman"/>
+                <w:color w:val="000000"/>
+                <w:sz w:val="20"/>
+                <w:szCs w:val="20"/>
+                <w:lang w:val="es-CO"/>
+              </w:rPr>
+              <w:t xml:space="preserve">"Camiseta, Pantaloneta, Guayos", </w:t>
+            </w:r>
+            <w:proofErr w:type="spellStart"/>
+            <w:r>
+              <w:rPr>
+                <w:rFonts w:ascii="Times New Roman" w:eastAsia="Times New Roman" w:hAnsi="Times New Roman" w:cs="Times New Roman"/>
+                <w:color w:val="000000"/>
+                <w:sz w:val="20"/>
+                <w:szCs w:val="20"/>
+                <w:lang w:val="es-CO"/>
+              </w:rPr>
+              <w:t>totalPrice</w:t>
+            </w:r>
+            <w:proofErr w:type="spellEnd"/>
+            <w:r>
+              <w:rPr>
+                <w:rFonts w:ascii="Times New Roman" w:eastAsia="Times New Roman" w:hAnsi="Times New Roman" w:cs="Times New Roman"/>
+                <w:color w:val="000000"/>
+                <w:sz w:val="20"/>
+                <w:szCs w:val="20"/>
+                <w:lang w:val="es-CO"/>
+              </w:rPr>
+              <w:t xml:space="preserve"> = </w:t>
+            </w:r>
+            <w:r>
+              <w:rPr>
+                <w:rFonts w:ascii="Times New Roman" w:eastAsia="Times New Roman" w:hAnsi="Times New Roman" w:cs="Times New Roman"/>
+                <w:color w:val="000000"/>
+                <w:sz w:val="20"/>
+                <w:szCs w:val="20"/>
+                <w:lang w:val="es-CO"/>
+              </w:rPr>
+              <w:t>250000.0, date</w:t>
+            </w:r>
+            <w:r>
+              <w:rPr>
+                <w:rFonts w:ascii="Times New Roman" w:eastAsia="Times New Roman" w:hAnsi="Times New Roman" w:cs="Times New Roman"/>
+                <w:color w:val="000000"/>
+                <w:sz w:val="20"/>
+                <w:szCs w:val="20"/>
+                <w:lang w:val="es-CO"/>
+              </w:rPr>
+              <w:t xml:space="preserve"> = (</w:t>
+            </w:r>
+            <w:r>
+              <w:rPr>
+                <w:rFonts w:ascii="Times New Roman" w:eastAsia="Times New Roman" w:hAnsi="Times New Roman" w:cs="Times New Roman"/>
+                <w:color w:val="000000"/>
+                <w:sz w:val="20"/>
+                <w:szCs w:val="20"/>
+                <w:lang w:val="es-CO"/>
+              </w:rPr>
+              <w:t>2023, 4, 12</w:t>
+            </w:r>
+            <w:r>
+              <w:rPr>
+                <w:rFonts w:ascii="Times New Roman" w:eastAsia="Times New Roman" w:hAnsi="Times New Roman" w:cs="Times New Roman"/>
+                <w:color w:val="000000"/>
+                <w:sz w:val="20"/>
+                <w:szCs w:val="20"/>
+                <w:lang w:val="es-CO"/>
+              </w:rPr>
+              <w:t>)</w:t>
+            </w:r>
+          </w:p>
+          <w:p>
+            <w:pPr>
+              <w:pStyle w:val="Prrafodelista"/>
+              <w:numPr>
+                <w:ilvl w:val="0"/>
+                <w:numId w:val="5"/>
+              </w:numPr>
+              <w:spacing w:line="240" w:lineRule="auto"/>
+              <w:textAlignment w:val="baseline"/>
+              <w:rPr>
+                <w:rFonts w:ascii="Times New Roman" w:eastAsia="Times New Roman" w:hAnsi="Times New Roman" w:cs="Times New Roman"/>
+                <w:color w:val="000000"/>
+                <w:sz w:val="20"/>
+                <w:szCs w:val="20"/>
+                <w:lang w:val="es-CO"/>
+              </w:rPr>
+            </w:pPr>
+            <w:r>
+              <w:rPr>
+                <w:rFonts w:ascii="Times New Roman" w:eastAsia="Times New Roman" w:hAnsi="Times New Roman" w:cs="Times New Roman"/>
+                <w:color w:val="000000"/>
+                <w:sz w:val="20"/>
+                <w:szCs w:val="20"/>
+                <w:lang w:val="es-CO"/>
+              </w:rPr>
+              <w:t xml:space="preserve">Tercero con: </w:t>
+            </w:r>
+            <w:proofErr w:type="spellStart"/>
+            <w:r>
+              <w:rPr>
+                <w:rFonts w:ascii="Times New Roman" w:eastAsia="Times New Roman" w:hAnsi="Times New Roman" w:cs="Times New Roman"/>
+                <w:color w:val="000000"/>
+                <w:sz w:val="20"/>
+                <w:szCs w:val="20"/>
+                <w:lang w:val="es-CO"/>
+              </w:rPr>
+              <w:t>buyerName</w:t>
+            </w:r>
+            <w:proofErr w:type="spellEnd"/>
+            <w:r>
+              <w:rPr>
+                <w:rFonts w:ascii="Times New Roman" w:eastAsia="Times New Roman" w:hAnsi="Times New Roman" w:cs="Times New Roman"/>
+                <w:color w:val="000000"/>
+                <w:sz w:val="20"/>
+                <w:szCs w:val="20"/>
+                <w:lang w:val="es-CO"/>
+              </w:rPr>
+              <w:t xml:space="preserve"> = </w:t>
+            </w:r>
+            <w:r>
+              <w:rPr>
+                <w:rFonts w:ascii="Times New Roman" w:eastAsia="Times New Roman" w:hAnsi="Times New Roman" w:cs="Times New Roman"/>
+                <w:color w:val="000000"/>
+                <w:sz w:val="20"/>
+                <w:szCs w:val="20"/>
+                <w:lang w:val="es-CO"/>
+              </w:rPr>
+              <w:t xml:space="preserve">"Luis", </w:t>
+            </w:r>
+            <w:proofErr w:type="spellStart"/>
+            <w:r>
+              <w:rPr>
+                <w:rFonts w:ascii="Times New Roman" w:eastAsia="Times New Roman" w:hAnsi="Times New Roman" w:cs="Times New Roman"/>
+                <w:color w:val="000000"/>
+                <w:sz w:val="20"/>
+                <w:szCs w:val="20"/>
+                <w:lang w:val="es-CO"/>
+              </w:rPr>
+              <w:t>productsOrder</w:t>
+            </w:r>
+            <w:proofErr w:type="spellEnd"/>
+            <w:r>
+              <w:rPr>
+                <w:rFonts w:ascii="Times New Roman" w:eastAsia="Times New Roman" w:hAnsi="Times New Roman" w:cs="Times New Roman"/>
+                <w:color w:val="000000"/>
+                <w:sz w:val="20"/>
+                <w:szCs w:val="20"/>
+                <w:lang w:val="es-CO"/>
+              </w:rPr>
+              <w:t xml:space="preserve"> = </w:t>
+            </w:r>
+            <w:r>
+              <w:rPr>
+                <w:rFonts w:ascii="Times New Roman" w:eastAsia="Times New Roman" w:hAnsi="Times New Roman" w:cs="Times New Roman"/>
+                <w:color w:val="000000"/>
+                <w:sz w:val="20"/>
+                <w:szCs w:val="20"/>
+                <w:lang w:val="es-CO"/>
+              </w:rPr>
+              <w:t xml:space="preserve">"XBOX, Mando inalámbrico, Audífonos", </w:t>
+            </w:r>
+            <w:proofErr w:type="spellStart"/>
+            <w:r>
+              <w:rPr>
+                <w:rFonts w:ascii="Times New Roman" w:eastAsia="Times New Roman" w:hAnsi="Times New Roman" w:cs="Times New Roman"/>
+                <w:color w:val="000000"/>
+                <w:sz w:val="20"/>
+                <w:szCs w:val="20"/>
+                <w:lang w:val="es-CO"/>
+              </w:rPr>
+              <w:t>totalPrice</w:t>
+            </w:r>
+            <w:proofErr w:type="spellEnd"/>
+            <w:r>
+              <w:rPr>
+                <w:rFonts w:ascii="Times New Roman" w:eastAsia="Times New Roman" w:hAnsi="Times New Roman" w:cs="Times New Roman"/>
+                <w:color w:val="000000"/>
+                <w:sz w:val="20"/>
+                <w:szCs w:val="20"/>
+                <w:lang w:val="es-CO"/>
+              </w:rPr>
+              <w:t xml:space="preserve"> = </w:t>
+            </w:r>
+            <w:r>
+              <w:rPr>
+                <w:rFonts w:ascii="Times New Roman" w:eastAsia="Times New Roman" w:hAnsi="Times New Roman" w:cs="Times New Roman"/>
+                <w:color w:val="000000"/>
+                <w:sz w:val="20"/>
+                <w:szCs w:val="20"/>
+                <w:lang w:val="es-CO"/>
+              </w:rPr>
+              <w:t>3000000.0, date</w:t>
+            </w:r>
+            <w:r>
+              <w:rPr>
+                <w:rFonts w:ascii="Times New Roman" w:eastAsia="Times New Roman" w:hAnsi="Times New Roman" w:cs="Times New Roman"/>
+                <w:color w:val="000000"/>
+                <w:sz w:val="20"/>
+                <w:szCs w:val="20"/>
+                <w:lang w:val="es-CO"/>
+              </w:rPr>
+              <w:t xml:space="preserve"> = (</w:t>
+            </w:r>
+            <w:r>
+              <w:rPr>
+                <w:rFonts w:ascii="Times New Roman" w:eastAsia="Times New Roman" w:hAnsi="Times New Roman" w:cs="Times New Roman"/>
+                <w:color w:val="000000"/>
+                <w:sz w:val="20"/>
+                <w:szCs w:val="20"/>
+                <w:lang w:val="es-CO"/>
+              </w:rPr>
+              <w:t>2023, 4, 5</w:t>
+            </w:r>
+            <w:r>
+              <w:rPr>
+                <w:rFonts w:ascii="Times New Roman" w:eastAsia="Times New Roman" w:hAnsi="Times New Roman" w:cs="Times New Roman"/>
+                <w:color w:val="000000"/>
+                <w:sz w:val="20"/>
+                <w:szCs w:val="20"/>
+                <w:lang w:val="es-CO"/>
+              </w:rPr>
+              <w:t>)</w:t>
+            </w:r>
+          </w:p>
+        </w:tc>
+      </w:tr>
     </w:tbl>
     <w:p>
       <w:pPr>
@@ -3401,6 +4629,7 @@
           <w:rFonts w:ascii="Times New Roman" w:hAnsi="Times New Roman" w:cs="Times New Roman"/>
           <w:sz w:val="24"/>
           <w:szCs w:val="24"/>
+          <w:lang w:val="es-CO"/>
         </w:rPr>
       </w:pPr>
     </w:p>
@@ -3411,6 +4640,7 @@
           <w:rFonts w:ascii="Times New Roman" w:hAnsi="Times New Roman" w:cs="Times New Roman"/>
           <w:sz w:val="24"/>
           <w:szCs w:val="24"/>
+          <w:lang w:val="es-CO"/>
         </w:rPr>
       </w:pPr>
     </w:p>
@@ -3421,6 +4651,7 @@
           <w:b/>
           <w:sz w:val="24"/>
           <w:szCs w:val="24"/>
+          <w:lang w:val="es-CO"/>
         </w:rPr>
         <w:sectPr>
           <w:headerReference w:type="default" r:id="rId9"/>
@@ -4270,6 +5501,7 @@
                 <w:szCs w:val="20"/>
                 <w:lang w:val="en-US"/>
               </w:rPr>
+              <w:lastRenderedPageBreak/>
               <w:t>“</w:t>
             </w:r>
             <w:r>
@@ -4366,6 +5598,7 @@
                 <w:szCs w:val="20"/>
                 <w:lang w:val="es-CO"/>
               </w:rPr>
+              <w:lastRenderedPageBreak/>
               <w:t xml:space="preserve">El </w:t>
             </w:r>
             <w:r>
@@ -4384,7 +5617,17 @@
                 <w:szCs w:val="20"/>
                 <w:lang w:val="es-CO"/>
               </w:rPr>
-              <w:t xml:space="preserve"> no es añadido a la lista de </w:t>
+              <w:t xml:space="preserve"> no es añadido a la lista </w:t>
+            </w:r>
+            <w:r>
+              <w:rPr>
+                <w:rFonts w:ascii="Times New Roman" w:hAnsi="Times New Roman" w:cs="Times New Roman"/>
+                <w:sz w:val="20"/>
+                <w:szCs w:val="20"/>
+                <w:lang w:val="es-CO"/>
+              </w:rPr>
+              <w:lastRenderedPageBreak/>
+              <w:t xml:space="preserve">de </w:t>
             </w:r>
             <w:r>
               <w:rPr>
@@ -4437,6 +5680,7 @@
                 <w:sz w:val="20"/>
                 <w:szCs w:val="20"/>
               </w:rPr>
+              <w:lastRenderedPageBreak/>
               <w:t>Product</w:t>
             </w:r>
             <w:r>
@@ -5080,6 +6324,7 @@
           <w:szCs w:val="24"/>
         </w:rPr>
       </w:pPr>
+      <w:commentRangeStart w:id="0"/>
       <w:r>
         <w:rPr>
           <w:rFonts w:ascii="Times New Roman" w:hAnsi="Times New Roman" w:cs="Times New Roman"/>
@@ -5982,6 +7227,7 @@
         </w:tc>
       </w:tr>
     </w:tbl>
+    <w:commentRangeEnd w:id="0"/>
     <w:p>
       <w:pPr>
         <w:rPr>
@@ -5992,6 +7238,12 @@
           <w:szCs w:val="24"/>
         </w:rPr>
       </w:pPr>
+      <w:r>
+        <w:rPr>
+          <w:rStyle w:val="Refdecomentario"/>
+        </w:rPr>
+        <w:commentReference w:id="0"/>
+      </w:r>
     </w:p>
     <w:p>
       <w:pPr>
@@ -6557,6 +7809,7 @@
                 <w:szCs w:val="20"/>
               </w:rPr>
             </w:pPr>
+            <w:commentRangeStart w:id="1"/>
             <w:r>
               <w:rPr>
                 <w:rFonts w:ascii="Times New Roman" w:hAnsi="Times New Roman" w:cs="Times New Roman"/>
@@ -6791,6 +8044,13 @@
                 <w:szCs w:val="20"/>
               </w:rPr>
               <w:t>ue el producto no ha sido registrado.</w:t>
+            </w:r>
+            <w:commentRangeEnd w:id="1"/>
+            <w:r>
+              <w:rPr>
+                <w:rStyle w:val="Refdecomentario"/>
+              </w:rPr>
+              <w:commentReference w:id="1"/>
             </w:r>
           </w:p>
         </w:tc>
@@ -7066,6 +8326,7 @@
                 <w:szCs w:val="20"/>
               </w:rPr>
             </w:pPr>
+            <w:commentRangeStart w:id="2"/>
             <w:r>
               <w:rPr>
                 <w:rFonts w:ascii="Times New Roman" w:hAnsi="Times New Roman" w:cs="Times New Roman"/>
@@ -7277,6 +8538,13 @@
                 <w:szCs w:val="20"/>
               </w:rPr>
               <w:t>y el mensaje dice que no se pueden usar números decimales.</w:t>
+            </w:r>
+            <w:commentRangeEnd w:id="2"/>
+            <w:r>
+              <w:rPr>
+                <w:rStyle w:val="Refdecomentario"/>
+              </w:rPr>
+              <w:commentReference w:id="2"/>
             </w:r>
           </w:p>
         </w:tc>
@@ -7331,8 +8599,8 @@
         <w:gridCol w:w="978"/>
         <w:gridCol w:w="956"/>
         <w:gridCol w:w="1945"/>
-        <w:gridCol w:w="3282"/>
-        <w:gridCol w:w="3619"/>
+        <w:gridCol w:w="3338"/>
+        <w:gridCol w:w="3563"/>
       </w:tblGrid>
       <w:tr>
         <w:trPr>
@@ -8279,6 +9547,24 @@
                 <w:szCs w:val="20"/>
                 <w:lang w:val="es-CO"/>
               </w:rPr>
+              <w:t xml:space="preserve"> -</w:t>
+            </w:r>
+            <w:r>
+              <w:rPr>
+                <w:rFonts w:ascii="Times New Roman" w:hAnsi="Times New Roman" w:cs="Times New Roman"/>
+                <w:sz w:val="20"/>
+                <w:szCs w:val="20"/>
+                <w:lang w:val="es-CO"/>
+              </w:rPr>
+              <w:t>250000.0, purchaseDate</w:t>
+            </w:r>
+            <w:r>
+              <w:rPr>
+                <w:rFonts w:ascii="Times New Roman" w:hAnsi="Times New Roman" w:cs="Times New Roman"/>
+                <w:sz w:val="20"/>
+                <w:szCs w:val="20"/>
+                <w:lang w:val="es-CO"/>
+              </w:rPr>
               <w:t xml:space="preserve"> </w:t>
             </w:r>
             <w:r>
@@ -8288,17 +9574,7 @@
                 <w:szCs w:val="20"/>
                 <w:lang w:val="es-CO"/>
               </w:rPr>
-              <w:lastRenderedPageBreak/>
-              <w:t>-</w:t>
-            </w:r>
-            <w:r>
-              <w:rPr>
-                <w:rFonts w:ascii="Times New Roman" w:hAnsi="Times New Roman" w:cs="Times New Roman"/>
-                <w:sz w:val="20"/>
-                <w:szCs w:val="20"/>
-                <w:lang w:val="es-CO"/>
-              </w:rPr>
-              <w:t>250000.0, purchaseDate</w:t>
+              <w:t>=</w:t>
             </w:r>
             <w:r>
               <w:rPr>
@@ -8316,24 +9592,6 @@
                 <w:szCs w:val="20"/>
                 <w:lang w:val="es-CO"/>
               </w:rPr>
-              <w:t>=</w:t>
-            </w:r>
-            <w:r>
-              <w:rPr>
-                <w:rFonts w:ascii="Times New Roman" w:hAnsi="Times New Roman" w:cs="Times New Roman"/>
-                <w:sz w:val="20"/>
-                <w:szCs w:val="20"/>
-                <w:lang w:val="es-CO"/>
-              </w:rPr>
-              <w:t xml:space="preserve"> </w:t>
-            </w:r>
-            <w:r>
-              <w:rPr>
-                <w:rFonts w:ascii="Times New Roman" w:hAnsi="Times New Roman" w:cs="Times New Roman"/>
-                <w:sz w:val="20"/>
-                <w:szCs w:val="20"/>
-                <w:lang w:val="es-CO"/>
-              </w:rPr>
               <w:t>2023-04-12</w:t>
             </w:r>
           </w:p>
@@ -8368,18 +9626,7 @@
                 <w:szCs w:val="20"/>
                 <w:lang w:val="es-CO"/>
               </w:rPr>
-              <w:lastRenderedPageBreak/>
-              <w:t xml:space="preserve">El pedido no es añadido a la lista de pedido. Adicionalmente, se lanza una Excepción y el mensaje dice que no se </w:t>
-            </w:r>
-            <w:r>
-              <w:rPr>
-                <w:rFonts w:ascii="Times New Roman" w:hAnsi="Times New Roman" w:cs="Times New Roman"/>
-                <w:sz w:val="20"/>
-                <w:szCs w:val="20"/>
-                <w:lang w:val="es-CO"/>
-              </w:rPr>
-              <w:lastRenderedPageBreak/>
-              <w:t>pueden usar números negativos.</w:t>
+              <w:t>El pedido no es añadido a la lista de pedido. Adicionalmente, se lanza una Excepción y el mensaje dice que no se pueden usar números negativos.</w:t>
             </w:r>
           </w:p>
         </w:tc>
@@ -8416,6 +9663,7 @@
                 <w:sz w:val="20"/>
                 <w:szCs w:val="20"/>
               </w:rPr>
+              <w:lastRenderedPageBreak/>
               <w:t>OrderList</w:t>
             </w:r>
           </w:p>
@@ -8727,7 +9975,7 @@
               </w:rPr>
               <w:t xml:space="preserve">El pedido no es añadido a la lista de pedido. Adicionalmente, se lanza una Excepción y el mensaje dice que la lista de productos no coincide con la lista de </w:t>
             </w:r>
-            <w:commentRangeStart w:id="0"/>
+            <w:commentRangeStart w:id="3"/>
             <w:r>
               <w:rPr>
                 <w:rFonts w:ascii="Times New Roman" w:hAnsi="Times New Roman" w:cs="Times New Roman"/>
@@ -8737,12 +9985,12 @@
               </w:rPr>
               <w:t>cantidades.</w:t>
             </w:r>
-            <w:commentRangeEnd w:id="0"/>
+            <w:commentRangeEnd w:id="3"/>
             <w:r>
               <w:rPr>
                 <w:rStyle w:val="Refdecomentario"/>
               </w:rPr>
-              <w:commentReference w:id="0"/>
+              <w:commentReference w:id="3"/>
             </w:r>
           </w:p>
         </w:tc>
@@ -8915,7 +10163,33 @@
                 <w:szCs w:val="20"/>
                 <w:lang w:val="es-CO"/>
               </w:rPr>
-              <w:t>El pedido no es añadido a la lista de pedido. Adicionalmente, se lanza una Excepción y el mensaje dice que la lista de productos no coincide con la lista de cantidades.</w:t>
+              <w:t xml:space="preserve">El pedido no es añadido a la lista de pedido. Adicionalmente, se lanza una Excepción y el mensaje dice que la lista de productos no coincide con la lista de </w:t>
+            </w:r>
+            <w:commentRangeStart w:id="4"/>
+            <w:r>
+              <w:rPr>
+                <w:rFonts w:ascii="Times New Roman" w:hAnsi="Times New Roman" w:cs="Times New Roman"/>
+                <w:sz w:val="20"/>
+                <w:szCs w:val="20"/>
+                <w:lang w:val="es-CO"/>
+              </w:rPr>
+              <w:t>cantidades</w:t>
+            </w:r>
+            <w:commentRangeEnd w:id="4"/>
+            <w:r>
+              <w:rPr>
+                <w:rStyle w:val="Refdecomentario"/>
+              </w:rPr>
+              <w:commentReference w:id="4"/>
+            </w:r>
+            <w:r>
+              <w:rPr>
+                <w:rFonts w:ascii="Times New Roman" w:hAnsi="Times New Roman" w:cs="Times New Roman"/>
+                <w:sz w:val="20"/>
+                <w:szCs w:val="20"/>
+                <w:lang w:val="es-CO"/>
+              </w:rPr>
+              <w:t>.</w:t>
             </w:r>
           </w:p>
         </w:tc>
@@ -9707,6 +10981,7 @@
                 <w:szCs w:val="20"/>
               </w:rPr>
             </w:pPr>
+            <w:commentRangeStart w:id="5"/>
             <w:r>
               <w:rPr>
                 <w:rFonts w:ascii="Times New Roman" w:hAnsi="Times New Roman" w:cs="Times New Roman"/>
@@ -9932,6 +11207,13 @@
                 <w:szCs w:val="20"/>
               </w:rPr>
               <w:t>ue el producto no ha sido registrado.</w:t>
+            </w:r>
+            <w:commentRangeEnd w:id="5"/>
+            <w:r>
+              <w:rPr>
+                <w:rStyle w:val="Refdecomentario"/>
+              </w:rPr>
+              <w:commentReference w:id="5"/>
             </w:r>
           </w:p>
         </w:tc>
@@ -10203,6 +11485,7 @@
                 <w:szCs w:val="20"/>
               </w:rPr>
             </w:pPr>
+            <w:commentRangeStart w:id="6"/>
             <w:r>
               <w:rPr>
                 <w:rFonts w:ascii="Times New Roman" w:hAnsi="Times New Roman" w:cs="Times New Roman"/>
@@ -10417,6 +11700,13 @@
                 <w:szCs w:val="20"/>
               </w:rPr>
               <w:t>y el mensaje dice que no se pueden usar números decimales.</w:t>
+            </w:r>
+            <w:commentRangeEnd w:id="6"/>
+            <w:r>
+              <w:rPr>
+                <w:rStyle w:val="Refdecomentario"/>
+              </w:rPr>
+              <w:commentReference w:id="6"/>
             </w:r>
           </w:p>
         </w:tc>
@@ -10444,6 +11734,7 @@
           <w:szCs w:val="24"/>
         </w:rPr>
       </w:pPr>
+      <w:commentRangeStart w:id="7"/>
       <w:r>
         <w:rPr>
           <w:rFonts w:ascii="Times New Roman" w:hAnsi="Times New Roman" w:cs="Times New Roman"/>
@@ -10664,51 +11955,40 @@
                 <w:sz w:val="20"/>
                 <w:szCs w:val="20"/>
               </w:rPr>
-              <w:t xml:space="preserve">Valores de </w:t>
-            </w:r>
-            <w:r>
+              <w:t>Valores de Entrada</w:t>
+            </w:r>
+          </w:p>
+        </w:tc>
+        <w:tc>
+          <w:tcPr>
+            <w:tcW w:w="0" w:type="auto"/>
+            <w:shd w:val="clear" w:color="auto" w:fill="C6D9F1" w:themeFill="text2" w:themeFillTint="33"/>
+            <w:tcMar>
+              <w:top w:w="100" w:type="dxa"/>
+              <w:left w:w="100" w:type="dxa"/>
+              <w:bottom w:w="100" w:type="dxa"/>
+              <w:right w:w="100" w:type="dxa"/>
+            </w:tcMar>
+            <w:vAlign w:val="center"/>
+          </w:tcPr>
+          <w:p>
+            <w:pPr>
+              <w:widowControl w:val="0"/>
+              <w:spacing w:line="240" w:lineRule="auto"/>
               <w:rPr>
                 <w:rFonts w:ascii="Times New Roman" w:hAnsi="Times New Roman" w:cs="Times New Roman"/>
                 <w:b/>
                 <w:sz w:val="20"/>
                 <w:szCs w:val="20"/>
               </w:rPr>
-              <w:lastRenderedPageBreak/>
-              <w:t>Entrada</w:t>
-            </w:r>
-          </w:p>
-        </w:tc>
-        <w:tc>
-          <w:tcPr>
-            <w:tcW w:w="0" w:type="auto"/>
-            <w:shd w:val="clear" w:color="auto" w:fill="C6D9F1" w:themeFill="text2" w:themeFillTint="33"/>
-            <w:tcMar>
-              <w:top w:w="100" w:type="dxa"/>
-              <w:left w:w="100" w:type="dxa"/>
-              <w:bottom w:w="100" w:type="dxa"/>
-              <w:right w:w="100" w:type="dxa"/>
-            </w:tcMar>
-            <w:vAlign w:val="center"/>
-          </w:tcPr>
-          <w:p>
-            <w:pPr>
-              <w:widowControl w:val="0"/>
-              <w:spacing w:line="240" w:lineRule="auto"/>
+            </w:pPr>
+            <w:r>
               <w:rPr>
                 <w:rFonts w:ascii="Times New Roman" w:hAnsi="Times New Roman" w:cs="Times New Roman"/>
                 <w:b/>
                 <w:sz w:val="20"/>
                 <w:szCs w:val="20"/>
               </w:rPr>
-            </w:pPr>
-            <w:r>
-              <w:rPr>
-                <w:rFonts w:ascii="Times New Roman" w:hAnsi="Times New Roman" w:cs="Times New Roman"/>
-                <w:b/>
-                <w:sz w:val="20"/>
-                <w:szCs w:val="20"/>
-              </w:rPr>
-              <w:lastRenderedPageBreak/>
               <w:t>Resultado esperado</w:t>
             </w:r>
           </w:p>
@@ -10872,7 +12152,17 @@
                 <w:szCs w:val="20"/>
                 <w:lang w:val="es-CO"/>
               </w:rPr>
-              <w:t xml:space="preserve"> “</w:t>
+              <w:t xml:space="preserve"> </w:t>
+            </w:r>
+            <w:r>
+              <w:rPr>
+                <w:rFonts w:ascii="Times New Roman" w:hAnsi="Times New Roman" w:cs="Times New Roman"/>
+                <w:sz w:val="20"/>
+                <w:szCs w:val="20"/>
+                <w:lang w:val="es-CO"/>
+              </w:rPr>
+              <w:lastRenderedPageBreak/>
+              <w:t>“</w:t>
             </w:r>
             <w:r>
               <w:rPr>
@@ -10915,6 +12205,7 @@
                 <w:szCs w:val="20"/>
                 <w:lang w:val="es-CO"/>
               </w:rPr>
+              <w:lastRenderedPageBreak/>
               <w:t>El pedido es eliminado de la lista de pedidos. A</w:t>
             </w:r>
             <w:r>
@@ -10924,7 +12215,17 @@
                 <w:sz w:val="20"/>
                 <w:szCs w:val="20"/>
               </w:rPr>
-              <w:t>hora tiene 1 pedido.</w:t>
+              <w:t xml:space="preserve">hora tiene </w:t>
+            </w:r>
+            <w:r>
+              <w:rPr>
+                <w:rFonts w:ascii="Times New Roman" w:hAnsi="Times New Roman" w:cs="Times New Roman"/>
+                <w:color w:val="000000"/>
+                <w:sz w:val="20"/>
+                <w:szCs w:val="20"/>
+              </w:rPr>
+              <w:lastRenderedPageBreak/>
+              <w:t>1 pedido.</w:t>
             </w:r>
           </w:p>
         </w:tc>
@@ -10961,6 +12262,7 @@
                 <w:sz w:val="20"/>
                 <w:szCs w:val="20"/>
               </w:rPr>
+              <w:lastRenderedPageBreak/>
               <w:t>OrderList</w:t>
             </w:r>
           </w:p>
@@ -11342,6 +12644,7 @@
         </w:tc>
       </w:tr>
     </w:tbl>
+    <w:commentRangeEnd w:id="7"/>
     <w:p>
       <w:pPr>
         <w:jc w:val="both"/>
@@ -11353,6 +12656,12 @@
           <w:szCs w:val="24"/>
         </w:rPr>
       </w:pPr>
+      <w:r>
+        <w:rPr>
+          <w:rStyle w:val="Refdecomentario"/>
+        </w:rPr>
+        <w:commentReference w:id="7"/>
+      </w:r>
     </w:p>
     <w:p>
       <w:pPr>
@@ -12949,6 +14258,186 @@
               </w:rPr>
               <w:t>Lanza una Excepción y el mensaje dice que no es posible buscar números negativos.</w:t>
             </w:r>
+          </w:p>
+        </w:tc>
+      </w:tr>
+      <w:tr>
+        <w:trPr>
+          <w:trHeight w:val="390"/>
+        </w:trPr>
+        <w:tc>
+          <w:tcPr>
+            <w:tcW w:w="0" w:type="auto"/>
+            <w:shd w:val="clear" w:color="auto" w:fill="auto"/>
+            <w:tcMar>
+              <w:top w:w="100" w:type="dxa"/>
+              <w:left w:w="100" w:type="dxa"/>
+              <w:bottom w:w="100" w:type="dxa"/>
+              <w:right w:w="100" w:type="dxa"/>
+            </w:tcMar>
+            <w:vAlign w:val="center"/>
+          </w:tcPr>
+          <w:p>
+            <w:pPr>
+              <w:widowControl w:val="0"/>
+              <w:spacing w:line="240" w:lineRule="auto"/>
+              <w:rPr>
+                <w:rFonts w:ascii="Times New Roman" w:hAnsi="Times New Roman" w:cs="Times New Roman"/>
+                <w:sz w:val="20"/>
+                <w:szCs w:val="20"/>
+              </w:rPr>
+            </w:pPr>
+            <w:r>
+              <w:rPr>
+                <w:rFonts w:ascii="Times New Roman" w:hAnsi="Times New Roman" w:cs="Times New Roman"/>
+                <w:sz w:val="20"/>
+                <w:szCs w:val="20"/>
+              </w:rPr>
+              <w:t>Controller</w:t>
+            </w:r>
+          </w:p>
+        </w:tc>
+        <w:tc>
+          <w:tcPr>
+            <w:tcW w:w="0" w:type="auto"/>
+            <w:shd w:val="clear" w:color="auto" w:fill="auto"/>
+            <w:tcMar>
+              <w:top w:w="100" w:type="dxa"/>
+              <w:left w:w="100" w:type="dxa"/>
+              <w:bottom w:w="100" w:type="dxa"/>
+              <w:right w:w="100" w:type="dxa"/>
+            </w:tcMar>
+            <w:vAlign w:val="center"/>
+          </w:tcPr>
+          <w:p>
+            <w:pPr>
+              <w:widowControl w:val="0"/>
+              <w:spacing w:line="240" w:lineRule="auto"/>
+              <w:rPr>
+                <w:rFonts w:ascii="Times New Roman" w:hAnsi="Times New Roman" w:cs="Times New Roman"/>
+                <w:sz w:val="20"/>
+                <w:szCs w:val="20"/>
+              </w:rPr>
+            </w:pPr>
+            <w:proofErr w:type="spellStart"/>
+            <w:r>
+              <w:rPr>
+                <w:rFonts w:ascii="Times New Roman" w:hAnsi="Times New Roman" w:cs="Times New Roman"/>
+                <w:sz w:val="20"/>
+                <w:szCs w:val="20"/>
+              </w:rPr>
+              <w:t>searchProduct</w:t>
+            </w:r>
+            <w:proofErr w:type="spellEnd"/>
+          </w:p>
+        </w:tc>
+        <w:tc>
+          <w:tcPr>
+            <w:tcW w:w="0" w:type="auto"/>
+            <w:shd w:val="clear" w:color="auto" w:fill="auto"/>
+            <w:tcMar>
+              <w:top w:w="100" w:type="dxa"/>
+              <w:left w:w="100" w:type="dxa"/>
+              <w:bottom w:w="100" w:type="dxa"/>
+              <w:right w:w="100" w:type="dxa"/>
+            </w:tcMar>
+            <w:vAlign w:val="center"/>
+          </w:tcPr>
+          <w:p>
+            <w:pPr>
+              <w:widowControl w:val="0"/>
+              <w:spacing w:line="240" w:lineRule="auto"/>
+              <w:rPr>
+                <w:rFonts w:ascii="Times New Roman" w:eastAsia="Times New Roman" w:hAnsi="Times New Roman" w:cs="Times New Roman"/>
+                <w:color w:val="000000"/>
+                <w:sz w:val="20"/>
+                <w:szCs w:val="20"/>
+                <w:lang w:val="es-CO"/>
+              </w:rPr>
+            </w:pPr>
+            <w:r>
+              <w:rPr>
+                <w:rFonts w:ascii="Times New Roman" w:eastAsia="Times New Roman" w:hAnsi="Times New Roman" w:cs="Times New Roman"/>
+                <w:color w:val="000000"/>
+                <w:sz w:val="20"/>
+                <w:szCs w:val="20"/>
+                <w:lang w:val="es-CO"/>
+              </w:rPr>
+              <w:t>setupStage2</w:t>
+            </w:r>
+          </w:p>
+        </w:tc>
+        <w:tc>
+          <w:tcPr>
+            <w:tcW w:w="0" w:type="auto"/>
+            <w:shd w:val="clear" w:color="auto" w:fill="auto"/>
+            <w:tcMar>
+              <w:top w:w="100" w:type="dxa"/>
+              <w:left w:w="100" w:type="dxa"/>
+              <w:bottom w:w="100" w:type="dxa"/>
+              <w:right w:w="100" w:type="dxa"/>
+            </w:tcMar>
+            <w:vAlign w:val="center"/>
+          </w:tcPr>
+          <w:p>
+            <w:pPr>
+              <w:widowControl w:val="0"/>
+              <w:spacing w:line="240" w:lineRule="auto"/>
+              <w:rPr>
+                <w:rFonts w:ascii="Times New Roman" w:eastAsia="Times New Roman" w:hAnsi="Times New Roman" w:cs="Times New Roman"/>
+                <w:color w:val="000000"/>
+                <w:sz w:val="20"/>
+                <w:szCs w:val="20"/>
+                <w:lang w:val="es-CO"/>
+              </w:rPr>
+            </w:pPr>
+            <w:proofErr w:type="spellStart"/>
+            <w:r>
+              <w:rPr>
+                <w:rFonts w:ascii="Times New Roman" w:eastAsia="Times New Roman" w:hAnsi="Times New Roman" w:cs="Times New Roman"/>
+                <w:color w:val="000000"/>
+                <w:sz w:val="20"/>
+                <w:szCs w:val="20"/>
+                <w:lang w:val="es-CO"/>
+              </w:rPr>
+              <w:t>option</w:t>
+            </w:r>
+            <w:proofErr w:type="spellEnd"/>
+            <w:r>
+              <w:rPr>
+                <w:rFonts w:ascii="Times New Roman" w:eastAsia="Times New Roman" w:hAnsi="Times New Roman" w:cs="Times New Roman"/>
+                <w:color w:val="000000"/>
+                <w:sz w:val="20"/>
+                <w:szCs w:val="20"/>
+                <w:lang w:val="es-CO"/>
+              </w:rPr>
+              <w:t xml:space="preserve"> = 1, data = “PS5”</w:t>
+            </w:r>
+          </w:p>
+        </w:tc>
+        <w:tc>
+          <w:tcPr>
+            <w:tcW w:w="0" w:type="auto"/>
+            <w:shd w:val="clear" w:color="auto" w:fill="auto"/>
+            <w:tcMar>
+              <w:top w:w="100" w:type="dxa"/>
+              <w:left w:w="100" w:type="dxa"/>
+              <w:bottom w:w="100" w:type="dxa"/>
+              <w:right w:w="100" w:type="dxa"/>
+            </w:tcMar>
+            <w:vAlign w:val="center"/>
+          </w:tcPr>
+          <w:p>
+            <w:pPr>
+              <w:widowControl w:val="0"/>
+              <w:spacing w:line="240" w:lineRule="auto"/>
+              <w:rPr>
+                <w:rFonts w:ascii="Times New Roman" w:hAnsi="Times New Roman" w:cs="Times New Roman"/>
+                <w:sz w:val="20"/>
+                <w:szCs w:val="20"/>
+                <w:lang w:val="es-CO"/>
+              </w:rPr>
+            </w:pPr>
           </w:p>
         </w:tc>
       </w:tr>
@@ -13733,7 +15222,16 @@
                 <w:sz w:val="20"/>
                 <w:szCs w:val="20"/>
               </w:rPr>
-              <w:t>, por ende, muestra un mensaje de error.</w:t>
+              <w:t xml:space="preserve">, por ende, muestra un </w:t>
+            </w:r>
+            <w:r>
+              <w:rPr>
+                <w:rFonts w:ascii="Times New Roman" w:hAnsi="Times New Roman" w:cs="Times New Roman"/>
+                <w:sz w:val="20"/>
+                <w:szCs w:val="20"/>
+              </w:rPr>
+              <w:lastRenderedPageBreak/>
+              <w:t>mensaje de error.</w:t>
             </w:r>
           </w:p>
         </w:tc>
@@ -19867,7 +21365,64 @@
 
 <file path=word/comments.xml><?xml version="1.0" encoding="utf-8"?>
 <w:comments xmlns:wpc="http://schemas.microsoft.com/office/word/2010/wordprocessingCanvas" xmlns:cx="http://schemas.microsoft.com/office/drawing/2014/chartex" xmlns:cx1="http://schemas.microsoft.com/office/drawing/2015/9/8/chartex" xmlns:cx2="http://schemas.microsoft.com/office/drawing/2015/10/21/chartex" xmlns:cx3="http://schemas.microsoft.com/office/drawing/2016/5/9/chartex" xmlns:cx4="http://schemas.microsoft.com/office/drawing/2016/5/10/chartex" xmlns:cx5="http://schemas.microsoft.com/office/drawing/2016/5/11/chartex" xmlns:cx6="http://schemas.microsoft.com/office/drawing/2016/5/12/chartex" xmlns:cx7="http://schemas.microsoft.com/office/drawing/2016/5/13/chartex" xmlns:cx8="http://schemas.microsoft.com/office/drawing/2016/5/14/chartex" xmlns:mc="http://schemas.openxmlformats.org/markup-compatibility/2006" xmlns:aink="http://schemas.microsoft.com/office/drawing/2016/ink" xmlns:am3d="http://schemas.microsoft.com/office/drawing/2017/model3d" xmlns:o="urn:schemas-microsoft-com:office:office" xmlns:oel="http://schemas.microsoft.com/office/2019/extlst" xmlns:r="http://schemas.openxmlformats.org/officeDocument/2006/relationships" xmlns:m="http://schemas.openxmlformats.org/officeDocument/2006/math" xmlns:v="urn:schemas-microsoft-com:vml" xmlns:wp14="http://schemas.microsoft.com/office/word/2010/wordprocessingDrawing" xmlns:wp="http://schemas.openxmlformats.org/drawingml/2006/wordprocessingDrawing" xmlns:w10="urn:schemas-microsoft-com:office:word" xmlns:w="http://schemas.openxmlformats.org/wordprocessingml/2006/main" xmlns:w14="http://schemas.microsoft.com/office/word/2010/wordml" xmlns:w15="http://schemas.microsoft.com/office/word/2012/wordml" xmlns:w16cex="http://schemas.microsoft.com/office/word/2018/wordml/cex" xmlns:w16cid="http://schemas.microsoft.com/office/word/2016/wordml/cid" xmlns:w16="http://schemas.microsoft.com/office/word/2018/wordml" xmlns:w16du="http://schemas.microsoft.com/office/word/2023/wordml/word16du" xmlns:w16sdtdh="http://schemas.microsoft.com/office/word/2020/wordml/sdtdatahash" xmlns:w16se="http://schemas.microsoft.com/office/word/2015/wordml/symex" xmlns:wpg="http://schemas.microsoft.com/office/word/2010/wordprocessingGroup" xmlns:wpi="http://schemas.microsoft.com/office/word/2010/wordprocessingInk" xmlns:wne="http://schemas.microsoft.com/office/word/2006/wordml" xmlns:wps="http://schemas.microsoft.com/office/word/2010/wordprocessingShape" mc:Ignorable="w14 w15 w16se w16cid w16 w16cex w16sdtdh wp14">
-  <w:comment w:id="0" w:author="Santiago Escobar Leon" w:date="2023-05-05T20:58:00Z" w:initials="SEL">
+  <w:comment w:id="0" w:author="Santiago Escobar Leon" w:date="2023-05-05T22:13:00Z" w:initials="SEL">
+    <w:p>
+      <w:pPr>
+        <w:pStyle w:val="Textocomentario"/>
+      </w:pPr>
+      <w:r>
+        <w:rPr>
+          <w:rStyle w:val="Refdecomentario"/>
+        </w:rPr>
+        <w:annotationRef/>
+      </w:r>
+      <w:r>
+        <w:rPr>
+          <w:lang w:val="es-CO"/>
+        </w:rPr>
+        <w:t>Esto ya no va</w:t>
+      </w:r>
+    </w:p>
+  </w:comment>
+  <w:comment w:id="1" w:author="Santiago Escobar Leon" w:date="2023-05-05T21:39:00Z" w:initials="SEL">
+    <w:p>
+      <w:pPr>
+        <w:pStyle w:val="Textocomentario"/>
+      </w:pPr>
+      <w:r>
+        <w:rPr>
+          <w:rStyle w:val="Refdecomentario"/>
+        </w:rPr>
+        <w:annotationRef/>
+      </w:r>
+      <w:r>
+        <w:rPr>
+          <w:lang w:val="es-CO"/>
+        </w:rPr>
+        <w:t>Este es más de la controladora, o por lo menos no se hace en la clase Product</w:t>
+      </w:r>
+    </w:p>
+  </w:comment>
+  <w:comment w:id="2" w:author="Santiago Escobar Leon" w:date="2023-05-05T21:40:00Z" w:initials="SEL">
+    <w:p>
+      <w:pPr>
+        <w:pStyle w:val="Textocomentario"/>
+      </w:pPr>
+      <w:r>
+        <w:rPr>
+          <w:rStyle w:val="Refdecomentario"/>
+        </w:rPr>
+        <w:annotationRef/>
+      </w:r>
+      <w:r>
+        <w:rPr>
+          <w:lang w:val="es-CO"/>
+        </w:rPr>
+        <w:t>Este me falta</w:t>
+      </w:r>
+    </w:p>
+  </w:comment>
+  <w:comment w:id="3" w:author="Santiago Escobar Leon" w:date="2023-05-05T20:58:00Z" w:initials="SEL">
     <w:p>
       <w:pPr>
         <w:pStyle w:val="Textocomentario"/>
@@ -19886,24 +21441,121 @@
       </w:r>
     </w:p>
   </w:comment>
+  <w:comment w:id="4" w:author="Santiago Escobar Leon" w:date="2023-05-05T20:58:00Z" w:initials="SEL">
+    <w:p>
+      <w:pPr>
+        <w:pStyle w:val="Textocomentario"/>
+      </w:pPr>
+      <w:r>
+        <w:rPr>
+          <w:rStyle w:val="Refdecomentario"/>
+        </w:rPr>
+        <w:annotationRef/>
+      </w:r>
+      <w:r>
+        <w:rPr>
+          <w:lang w:val="es-CO"/>
+        </w:rPr>
+        <w:t>DITTO</w:t>
+      </w:r>
+    </w:p>
+  </w:comment>
+  <w:comment w:id="5" w:author="Santiago Escobar Leon" w:date="2023-05-05T22:35:00Z" w:initials="SEL">
+    <w:p>
+      <w:pPr>
+        <w:pStyle w:val="Textocomentario"/>
+      </w:pPr>
+      <w:r>
+        <w:rPr>
+          <w:rStyle w:val="Refdecomentario"/>
+        </w:rPr>
+        <w:annotationRef/>
+      </w:r>
+      <w:r>
+        <w:rPr>
+          <w:lang w:val="es-CO"/>
+        </w:rPr>
+        <w:t>Esta es de la controladora</w:t>
+      </w:r>
+    </w:p>
+  </w:comment>
+  <w:comment w:id="6" w:author="Santiago Escobar Leon" w:date="2023-05-05T22:36:00Z" w:initials="SEL">
+    <w:p>
+      <w:pPr>
+        <w:pStyle w:val="Textocomentario"/>
+      </w:pPr>
+      <w:r>
+        <w:rPr>
+          <w:rStyle w:val="Refdecomentario"/>
+        </w:rPr>
+        <w:annotationRef/>
+      </w:r>
+      <w:r>
+        <w:rPr>
+          <w:lang w:val="es-CO"/>
+        </w:rPr>
+        <w:t>Esta me falta</w:t>
+      </w:r>
+    </w:p>
+  </w:comment>
+  <w:comment w:id="7" w:author="Santiago Escobar Leon" w:date="2023-05-05T22:36:00Z" w:initials="SEL">
+    <w:p>
+      <w:pPr>
+        <w:pStyle w:val="Textocomentario"/>
+      </w:pPr>
+      <w:r>
+        <w:rPr>
+          <w:rStyle w:val="Refdecomentario"/>
+        </w:rPr>
+        <w:annotationRef/>
+      </w:r>
+      <w:r>
+        <w:rPr>
+          <w:lang w:val="es-CO"/>
+        </w:rPr>
+        <w:t>Esto no va</w:t>
+      </w:r>
+    </w:p>
+  </w:comment>
 </w:comments>
 </file>
 
 <file path=word/commentsExtended.xml><?xml version="1.0" encoding="utf-8"?>
 <w15:commentsEx xmlns:wpc="http://schemas.microsoft.com/office/word/2010/wordprocessingCanvas" xmlns:cx="http://schemas.microsoft.com/office/drawing/2014/chartex" xmlns:cx1="http://schemas.microsoft.com/office/drawing/2015/9/8/chartex" xmlns:cx2="http://schemas.microsoft.com/office/drawing/2015/10/21/chartex" xmlns:cx3="http://schemas.microsoft.com/office/drawing/2016/5/9/chartex" xmlns:cx4="http://schemas.microsoft.com/office/drawing/2016/5/10/chartex" xmlns:cx5="http://schemas.microsoft.com/office/drawing/2016/5/11/chartex" xmlns:cx6="http://schemas.microsoft.com/office/drawing/2016/5/12/chartex" xmlns:cx7="http://schemas.microsoft.com/office/drawing/2016/5/13/chartex" xmlns:cx8="http://schemas.microsoft.com/office/drawing/2016/5/14/chartex" xmlns:mc="http://schemas.openxmlformats.org/markup-compatibility/2006" xmlns:aink="http://schemas.microsoft.com/office/drawing/2016/ink" xmlns:am3d="http://schemas.microsoft.com/office/drawing/2017/model3d" xmlns:o="urn:schemas-microsoft-com:office:office" xmlns:oel="http://schemas.microsoft.com/office/2019/extlst" xmlns:r="http://schemas.openxmlformats.org/officeDocument/2006/relationships" xmlns:m="http://schemas.openxmlformats.org/officeDocument/2006/math" xmlns:v="urn:schemas-microsoft-com:vml" xmlns:wp14="http://schemas.microsoft.com/office/word/2010/wordprocessingDrawing" xmlns:wp="http://schemas.openxmlformats.org/drawingml/2006/wordprocessingDrawing" xmlns:w10="urn:schemas-microsoft-com:office:word" xmlns:w="http://schemas.openxmlformats.org/wordprocessingml/2006/main" xmlns:w14="http://schemas.microsoft.com/office/word/2010/wordml" xmlns:w15="http://schemas.microsoft.com/office/word/2012/wordml" xmlns:w16cex="http://schemas.microsoft.com/office/word/2018/wordml/cex" xmlns:w16cid="http://schemas.microsoft.com/office/word/2016/wordml/cid" xmlns:w16="http://schemas.microsoft.com/office/word/2018/wordml" xmlns:w16du="http://schemas.microsoft.com/office/word/2023/wordml/word16du" xmlns:w16sdtdh="http://schemas.microsoft.com/office/word/2020/wordml/sdtdatahash" xmlns:w16se="http://schemas.microsoft.com/office/word/2015/wordml/symex" xmlns:wpg="http://schemas.microsoft.com/office/word/2010/wordprocessingGroup" xmlns:wpi="http://schemas.microsoft.com/office/word/2010/wordprocessingInk" xmlns:wne="http://schemas.microsoft.com/office/word/2006/wordml" xmlns:wps="http://schemas.microsoft.com/office/word/2010/wordprocessingShape" mc:Ignorable="w14 w15 w16se w16cid w16 w16cex w16sdtdh wp14">
+  <w15:commentEx w15:paraId="6A925028" w15:done="0"/>
+  <w15:commentEx w15:paraId="23A2A2D5" w15:done="0"/>
+  <w15:commentEx w15:paraId="72F05F62" w15:done="0"/>
   <w15:commentEx w15:paraId="1C81F887" w15:done="0"/>
+  <w15:commentEx w15:paraId="2AF42285" w15:done="0"/>
+  <w15:commentEx w15:paraId="5D706795" w15:done="0"/>
+  <w15:commentEx w15:paraId="10AE1FB5" w15:done="0"/>
+  <w15:commentEx w15:paraId="2A737CCB" w15:done="0"/>
 </w15:commentsEx>
 </file>
 
 <file path=word/commentsExtensible.xml><?xml version="1.0" encoding="utf-8"?>
 <w16cex:commentsExtensible xmlns:wpc="http://schemas.microsoft.com/office/word/2010/wordprocessingCanvas" xmlns:cx="http://schemas.microsoft.com/office/drawing/2014/chartex" xmlns:cx1="http://schemas.microsoft.com/office/drawing/2015/9/8/chartex" xmlns:cx2="http://schemas.microsoft.com/office/drawing/2015/10/21/chartex" xmlns:cx3="http://schemas.microsoft.com/office/drawing/2016/5/9/chartex" xmlns:cx4="http://schemas.microsoft.com/office/drawing/2016/5/10/chartex" xmlns:cx5="http://schemas.microsoft.com/office/drawing/2016/5/11/chartex" xmlns:cx6="http://schemas.microsoft.com/office/drawing/2016/5/12/chartex" xmlns:cx7="http://schemas.microsoft.com/office/drawing/2016/5/13/chartex" xmlns:cx8="http://schemas.microsoft.com/office/drawing/2016/5/14/chartex" xmlns:mc="http://schemas.openxmlformats.org/markup-compatibility/2006" xmlns:aink="http://schemas.microsoft.com/office/drawing/2016/ink" xmlns:am3d="http://schemas.microsoft.com/office/drawing/2017/model3d" xmlns:o="urn:schemas-microsoft-com:office:office" xmlns:oel="http://schemas.microsoft.com/office/2019/extlst" xmlns:r="http://schemas.openxmlformats.org/officeDocument/2006/relationships" xmlns:m="http://schemas.openxmlformats.org/officeDocument/2006/math" xmlns:v="urn:schemas-microsoft-com:vml" xmlns:wp14="http://schemas.microsoft.com/office/word/2010/wordprocessingDrawing" xmlns:wp="http://schemas.openxmlformats.org/drawingml/2006/wordprocessingDrawing" xmlns:w10="urn:schemas-microsoft-com:office:word" xmlns:w="http://schemas.openxmlformats.org/wordprocessingml/2006/main" xmlns:w14="http://schemas.microsoft.com/office/word/2010/wordml" xmlns:w15="http://schemas.microsoft.com/office/word/2012/wordml" xmlns:w16cex="http://schemas.microsoft.com/office/word/2018/wordml/cex" xmlns:w16cid="http://schemas.microsoft.com/office/word/2016/wordml/cid" xmlns:w16="http://schemas.microsoft.com/office/word/2018/wordml" xmlns:w16du="http://schemas.microsoft.com/office/word/2023/wordml/word16du" xmlns:w16sdtdh="http://schemas.microsoft.com/office/word/2020/wordml/sdtdatahash" xmlns:w16se="http://schemas.microsoft.com/office/word/2015/wordml/symex" xmlns:wpg="http://schemas.microsoft.com/office/word/2010/wordprocessingGroup" xmlns:wpi="http://schemas.microsoft.com/office/word/2010/wordprocessingInk" xmlns:wne="http://schemas.microsoft.com/office/word/2006/wordml" xmlns:wps="http://schemas.microsoft.com/office/word/2010/wordprocessingShape" mc:Ignorable="w14 w15 w16se w16cid w16 w16cex w16sdtdh wp14">
+  <w16cex:commentExtensible w16cex:durableId="27FFFE1A" w16cex:dateUtc="2023-05-06T03:13:00Z"/>
+  <w16cex:commentExtensible w16cex:durableId="27FFF626" w16cex:dateUtc="2023-05-06T02:39:00Z"/>
+  <w16cex:commentExtensible w16cex:durableId="27FFF631" w16cex:dateUtc="2023-05-06T02:40:00Z"/>
   <w16cex:commentExtensible w16cex:durableId="27FFEC76" w16cex:dateUtc="2023-05-06T01:58:00Z"/>
+  <w16cex:commentExtensible w16cex:durableId="27FFEC8B" w16cex:dateUtc="2023-05-06T01:58:00Z"/>
+  <w16cex:commentExtensible w16cex:durableId="28000323" w16cex:dateUtc="2023-05-06T03:35:00Z"/>
+  <w16cex:commentExtensible w16cex:durableId="28000351" w16cex:dateUtc="2023-05-06T03:36:00Z"/>
+  <w16cex:commentExtensible w16cex:durableId="28000361" w16cex:dateUtc="2023-05-06T03:36:00Z"/>
 </w16cex:commentsExtensible>
 </file>
 
 <file path=word/commentsIds.xml><?xml version="1.0" encoding="utf-8"?>
 <w16cid:commentsIds xmlns:wpc="http://schemas.microsoft.com/office/word/2010/wordprocessingCanvas" xmlns:cx="http://schemas.microsoft.com/office/drawing/2014/chartex" xmlns:cx1="http://schemas.microsoft.com/office/drawing/2015/9/8/chartex" xmlns:cx2="http://schemas.microsoft.com/office/drawing/2015/10/21/chartex" xmlns:cx3="http://schemas.microsoft.com/office/drawing/2016/5/9/chartex" xmlns:cx4="http://schemas.microsoft.com/office/drawing/2016/5/10/chartex" xmlns:cx5="http://schemas.microsoft.com/office/drawing/2016/5/11/chartex" xmlns:cx6="http://schemas.microsoft.com/office/drawing/2016/5/12/chartex" xmlns:cx7="http://schemas.microsoft.com/office/drawing/2016/5/13/chartex" xmlns:cx8="http://schemas.microsoft.com/office/drawing/2016/5/14/chartex" xmlns:mc="http://schemas.openxmlformats.org/markup-compatibility/2006" xmlns:aink="http://schemas.microsoft.com/office/drawing/2016/ink" xmlns:am3d="http://schemas.microsoft.com/office/drawing/2017/model3d" xmlns:o="urn:schemas-microsoft-com:office:office" xmlns:oel="http://schemas.microsoft.com/office/2019/extlst" xmlns:r="http://schemas.openxmlformats.org/officeDocument/2006/relationships" xmlns:m="http://schemas.openxmlformats.org/officeDocument/2006/math" xmlns:v="urn:schemas-microsoft-com:vml" xmlns:wp14="http://schemas.microsoft.com/office/word/2010/wordprocessingDrawing" xmlns:wp="http://schemas.openxmlformats.org/drawingml/2006/wordprocessingDrawing" xmlns:w10="urn:schemas-microsoft-com:office:word" xmlns:w="http://schemas.openxmlformats.org/wordprocessingml/2006/main" xmlns:w14="http://schemas.microsoft.com/office/word/2010/wordml" xmlns:w15="http://schemas.microsoft.com/office/word/2012/wordml" xmlns:w16cex="http://schemas.microsoft.com/office/word/2018/wordml/cex" xmlns:w16cid="http://schemas.microsoft.com/office/word/2016/wordml/cid" xmlns:w16="http://schemas.microsoft.com/office/word/2018/wordml" xmlns:w16du="http://schemas.microsoft.com/office/word/2023/wordml/word16du" xmlns:w16sdtdh="http://schemas.microsoft.com/office/word/2020/wordml/sdtdatahash" xmlns:w16se="http://schemas.microsoft.com/office/word/2015/wordml/symex" xmlns:wpg="http://schemas.microsoft.com/office/word/2010/wordprocessingGroup" xmlns:wpi="http://schemas.microsoft.com/office/word/2010/wordprocessingInk" xmlns:wne="http://schemas.microsoft.com/office/word/2006/wordml" xmlns:wps="http://schemas.microsoft.com/office/word/2010/wordprocessingShape" mc:Ignorable="w14 w15 w16se w16cid w16 w16cex w16sdtdh wp14">
+  <w16cid:commentId w16cid:paraId="6A925028" w16cid:durableId="27FFFE1A"/>
+  <w16cid:commentId w16cid:paraId="23A2A2D5" w16cid:durableId="27FFF626"/>
+  <w16cid:commentId w16cid:paraId="72F05F62" w16cid:durableId="27FFF631"/>
   <w16cid:commentId w16cid:paraId="1C81F887" w16cid:durableId="27FFEC76"/>
+  <w16cid:commentId w16cid:paraId="2AF42285" w16cid:durableId="27FFEC8B"/>
+  <w16cid:commentId w16cid:paraId="5D706795" w16cid:durableId="28000323"/>
+  <w16cid:commentId w16cid:paraId="10AE1FB5" w16cid:durableId="28000351"/>
+  <w16cid:commentId w16cid:paraId="2A737CCB" w16cid:durableId="28000361"/>
 </w16cid:commentsIds>
 </file>
 
@@ -20318,6 +21970,119 @@
     </w:lvl>
   </w:abstractNum>
   <w:abstractNum w:abstractNumId="1" w15:restartNumberingAfterBreak="0">
+    <w:nsid w:val="11CE47A9"/>
+    <w:multiLevelType w:val="hybridMultilevel"/>
+    <w:tmpl w:val="AAD0A0A2"/>
+    <w:lvl w:ilvl="0" w:tplc="240A0001">
+      <w:start w:val="1"/>
+      <w:numFmt w:val="bullet"/>
+      <w:lvlText w:val=""/>
+      <w:lvlJc w:val="left"/>
+      <w:pPr>
+        <w:ind w:left="720" w:hanging="360"/>
+      </w:pPr>
+      <w:rPr>
+        <w:rFonts w:ascii="Symbol" w:hAnsi="Symbol" w:hint="default"/>
+      </w:rPr>
+    </w:lvl>
+    <w:lvl w:ilvl="1" w:tplc="240A0003" w:tentative="1">
+      <w:start w:val="1"/>
+      <w:numFmt w:val="bullet"/>
+      <w:lvlText w:val="o"/>
+      <w:lvlJc w:val="left"/>
+      <w:pPr>
+        <w:ind w:left="1440" w:hanging="360"/>
+      </w:pPr>
+      <w:rPr>
+        <w:rFonts w:ascii="Courier New" w:hAnsi="Courier New" w:cs="Courier New" w:hint="default"/>
+      </w:rPr>
+    </w:lvl>
+    <w:lvl w:ilvl="2" w:tplc="240A0005" w:tentative="1">
+      <w:start w:val="1"/>
+      <w:numFmt w:val="bullet"/>
+      <w:lvlText w:val=""/>
+      <w:lvlJc w:val="left"/>
+      <w:pPr>
+        <w:ind w:left="2160" w:hanging="360"/>
+      </w:pPr>
+      <w:rPr>
+        <w:rFonts w:ascii="Wingdings" w:hAnsi="Wingdings" w:hint="default"/>
+      </w:rPr>
+    </w:lvl>
+    <w:lvl w:ilvl="3" w:tplc="240A0001" w:tentative="1">
+      <w:start w:val="1"/>
+      <w:numFmt w:val="bullet"/>
+      <w:lvlText w:val=""/>
+      <w:lvlJc w:val="left"/>
+      <w:pPr>
+        <w:ind w:left="2880" w:hanging="360"/>
+      </w:pPr>
+      <w:rPr>
+        <w:rFonts w:ascii="Symbol" w:hAnsi="Symbol" w:hint="default"/>
+      </w:rPr>
+    </w:lvl>
+    <w:lvl w:ilvl="4" w:tplc="240A0003" w:tentative="1">
+      <w:start w:val="1"/>
+      <w:numFmt w:val="bullet"/>
+      <w:lvlText w:val="o"/>
+      <w:lvlJc w:val="left"/>
+      <w:pPr>
+        <w:ind w:left="3600" w:hanging="360"/>
+      </w:pPr>
+      <w:rPr>
+        <w:rFonts w:ascii="Courier New" w:hAnsi="Courier New" w:cs="Courier New" w:hint="default"/>
+      </w:rPr>
+    </w:lvl>
+    <w:lvl w:ilvl="5" w:tplc="240A0005" w:tentative="1">
+      <w:start w:val="1"/>
+      <w:numFmt w:val="bullet"/>
+      <w:lvlText w:val=""/>
+      <w:lvlJc w:val="left"/>
+      <w:pPr>
+        <w:ind w:left="4320" w:hanging="360"/>
+      </w:pPr>
+      <w:rPr>
+        <w:rFonts w:ascii="Wingdings" w:hAnsi="Wingdings" w:hint="default"/>
+      </w:rPr>
+    </w:lvl>
+    <w:lvl w:ilvl="6" w:tplc="240A0001" w:tentative="1">
+      <w:start w:val="1"/>
+      <w:numFmt w:val="bullet"/>
+      <w:lvlText w:val=""/>
+      <w:lvlJc w:val="left"/>
+      <w:pPr>
+        <w:ind w:left="5040" w:hanging="360"/>
+      </w:pPr>
+      <w:rPr>
+        <w:rFonts w:ascii="Symbol" w:hAnsi="Symbol" w:hint="default"/>
+      </w:rPr>
+    </w:lvl>
+    <w:lvl w:ilvl="7" w:tplc="240A0003" w:tentative="1">
+      <w:start w:val="1"/>
+      <w:numFmt w:val="bullet"/>
+      <w:lvlText w:val="o"/>
+      <w:lvlJc w:val="left"/>
+      <w:pPr>
+        <w:ind w:left="5760" w:hanging="360"/>
+      </w:pPr>
+      <w:rPr>
+        <w:rFonts w:ascii="Courier New" w:hAnsi="Courier New" w:cs="Courier New" w:hint="default"/>
+      </w:rPr>
+    </w:lvl>
+    <w:lvl w:ilvl="8" w:tplc="240A0005" w:tentative="1">
+      <w:start w:val="1"/>
+      <w:numFmt w:val="bullet"/>
+      <w:lvlText w:val=""/>
+      <w:lvlJc w:val="left"/>
+      <w:pPr>
+        <w:ind w:left="6480" w:hanging="360"/>
+      </w:pPr>
+      <w:rPr>
+        <w:rFonts w:ascii="Wingdings" w:hAnsi="Wingdings" w:hint="default"/>
+      </w:rPr>
+    </w:lvl>
+  </w:abstractNum>
+  <w:abstractNum w:abstractNumId="2" w15:restartNumberingAfterBreak="0">
     <w:nsid w:val="63F90555"/>
     <w:multiLevelType w:val="multilevel"/>
     <w:tmpl w:val="93D83F18"/>
@@ -20466,7 +22231,7 @@
       </w:rPr>
     </w:lvl>
   </w:abstractNum>
-  <w:abstractNum w:abstractNumId="2" w15:restartNumberingAfterBreak="0">
+  <w:abstractNum w:abstractNumId="3" w15:restartNumberingAfterBreak="0">
     <w:nsid w:val="74DE2CBC"/>
     <w:multiLevelType w:val="multilevel"/>
     <w:tmpl w:val="A5AE7A64"/>
@@ -20579,14 +22344,133 @@
       </w:rPr>
     </w:lvl>
   </w:abstractNum>
+  <w:abstractNum w:abstractNumId="4" w15:restartNumberingAfterBreak="0">
+    <w:nsid w:val="7BE425BD"/>
+    <w:multiLevelType w:val="hybridMultilevel"/>
+    <w:tmpl w:val="07D4BB0A"/>
+    <w:lvl w:ilvl="0" w:tplc="240A0001">
+      <w:start w:val="1"/>
+      <w:numFmt w:val="bullet"/>
+      <w:lvlText w:val=""/>
+      <w:lvlJc w:val="left"/>
+      <w:pPr>
+        <w:ind w:left="720" w:hanging="360"/>
+      </w:pPr>
+      <w:rPr>
+        <w:rFonts w:ascii="Symbol" w:hAnsi="Symbol" w:hint="default"/>
+      </w:rPr>
+    </w:lvl>
+    <w:lvl w:ilvl="1" w:tplc="240A0003" w:tentative="1">
+      <w:start w:val="1"/>
+      <w:numFmt w:val="bullet"/>
+      <w:lvlText w:val="o"/>
+      <w:lvlJc w:val="left"/>
+      <w:pPr>
+        <w:ind w:left="1440" w:hanging="360"/>
+      </w:pPr>
+      <w:rPr>
+        <w:rFonts w:ascii="Courier New" w:hAnsi="Courier New" w:cs="Courier New" w:hint="default"/>
+      </w:rPr>
+    </w:lvl>
+    <w:lvl w:ilvl="2" w:tplc="240A0005" w:tentative="1">
+      <w:start w:val="1"/>
+      <w:numFmt w:val="bullet"/>
+      <w:lvlText w:val=""/>
+      <w:lvlJc w:val="left"/>
+      <w:pPr>
+        <w:ind w:left="2160" w:hanging="360"/>
+      </w:pPr>
+      <w:rPr>
+        <w:rFonts w:ascii="Wingdings" w:hAnsi="Wingdings" w:hint="default"/>
+      </w:rPr>
+    </w:lvl>
+    <w:lvl w:ilvl="3" w:tplc="240A0001" w:tentative="1">
+      <w:start w:val="1"/>
+      <w:numFmt w:val="bullet"/>
+      <w:lvlText w:val=""/>
+      <w:lvlJc w:val="left"/>
+      <w:pPr>
+        <w:ind w:left="2880" w:hanging="360"/>
+      </w:pPr>
+      <w:rPr>
+        <w:rFonts w:ascii="Symbol" w:hAnsi="Symbol" w:hint="default"/>
+      </w:rPr>
+    </w:lvl>
+    <w:lvl w:ilvl="4" w:tplc="240A0003" w:tentative="1">
+      <w:start w:val="1"/>
+      <w:numFmt w:val="bullet"/>
+      <w:lvlText w:val="o"/>
+      <w:lvlJc w:val="left"/>
+      <w:pPr>
+        <w:ind w:left="3600" w:hanging="360"/>
+      </w:pPr>
+      <w:rPr>
+        <w:rFonts w:ascii="Courier New" w:hAnsi="Courier New" w:cs="Courier New" w:hint="default"/>
+      </w:rPr>
+    </w:lvl>
+    <w:lvl w:ilvl="5" w:tplc="240A0005" w:tentative="1">
+      <w:start w:val="1"/>
+      <w:numFmt w:val="bullet"/>
+      <w:lvlText w:val=""/>
+      <w:lvlJc w:val="left"/>
+      <w:pPr>
+        <w:ind w:left="4320" w:hanging="360"/>
+      </w:pPr>
+      <w:rPr>
+        <w:rFonts w:ascii="Wingdings" w:hAnsi="Wingdings" w:hint="default"/>
+      </w:rPr>
+    </w:lvl>
+    <w:lvl w:ilvl="6" w:tplc="240A0001" w:tentative="1">
+      <w:start w:val="1"/>
+      <w:numFmt w:val="bullet"/>
+      <w:lvlText w:val=""/>
+      <w:lvlJc w:val="left"/>
+      <w:pPr>
+        <w:ind w:left="5040" w:hanging="360"/>
+      </w:pPr>
+      <w:rPr>
+        <w:rFonts w:ascii="Symbol" w:hAnsi="Symbol" w:hint="default"/>
+      </w:rPr>
+    </w:lvl>
+    <w:lvl w:ilvl="7" w:tplc="240A0003" w:tentative="1">
+      <w:start w:val="1"/>
+      <w:numFmt w:val="bullet"/>
+      <w:lvlText w:val="o"/>
+      <w:lvlJc w:val="left"/>
+      <w:pPr>
+        <w:ind w:left="5760" w:hanging="360"/>
+      </w:pPr>
+      <w:rPr>
+        <w:rFonts w:ascii="Courier New" w:hAnsi="Courier New" w:cs="Courier New" w:hint="default"/>
+      </w:rPr>
+    </w:lvl>
+    <w:lvl w:ilvl="8" w:tplc="240A0005" w:tentative="1">
+      <w:start w:val="1"/>
+      <w:numFmt w:val="bullet"/>
+      <w:lvlText w:val=""/>
+      <w:lvlJc w:val="left"/>
+      <w:pPr>
+        <w:ind w:left="6480" w:hanging="360"/>
+      </w:pPr>
+      <w:rPr>
+        <w:rFonts w:ascii="Wingdings" w:hAnsi="Wingdings" w:hint="default"/>
+      </w:rPr>
+    </w:lvl>
+  </w:abstractNum>
   <w:num w:numId="1" w16cid:durableId="2125230398">
-    <w:abstractNumId w:val="2"/>
+    <w:abstractNumId w:val="3"/>
   </w:num>
   <w:num w:numId="2" w16cid:durableId="75127086">
-    <w:abstractNumId w:val="1"/>
+    <w:abstractNumId w:val="2"/>
   </w:num>
   <w:num w:numId="3" w16cid:durableId="1114785603">
     <w:abstractNumId w:val="0"/>
+  </w:num>
+  <w:num w:numId="4" w16cid:durableId="790128045">
+    <w:abstractNumId w:val="4"/>
+  </w:num>
+  <w:num w:numId="5" w16cid:durableId="911544357">
+    <w:abstractNumId w:val="1"/>
   </w:num>
 </w:numbering>
 </file>

</xml_diff>

<commit_message>
Lógica de los tests terminados, 2 aún fallan
</commit_message>
<xml_diff>
--- a/docs/Formato de escenarios y casos de uso.docx
+++ b/docs/Formato de escenarios y casos de uso.docx
@@ -6,6 +6,7 @@
     <w:p>
       <w:pPr>
         <w:spacing w:line="240" w:lineRule="auto"/>
+        <w:ind w:left="720" w:hanging="720"/>
         <w:jc w:val="both"/>
         <w:rPr>
           <w:rFonts w:ascii="Times New Roman" w:hAnsi="Times New Roman" w:cs="Times New Roman"/>
@@ -3552,8 +3553,20 @@
                 <w:szCs w:val="20"/>
                 <w:lang w:val="es-CO"/>
               </w:rPr>
-              <w:t>000000.0, purchaseDate</w:t>
-            </w:r>
+              <w:t xml:space="preserve">000000.0, </w:t>
+            </w:r>
+            <w:proofErr w:type="spellStart"/>
+            <w:r>
+              <w:rPr>
+                <w:rFonts w:ascii="Times New Roman" w:eastAsia="Times New Roman" w:hAnsi="Times New Roman" w:cs="Times New Roman"/>
+                <w:color w:val="000000"/>
+                <w:sz w:val="20"/>
+                <w:szCs w:val="20"/>
+                <w:lang w:val="es-CO"/>
+              </w:rPr>
+              <w:t>purchaseDate</w:t>
+            </w:r>
+            <w:proofErr w:type="spellEnd"/>
             <w:r>
               <w:rPr>
                 <w:rFonts w:ascii="Times New Roman" w:eastAsia="Times New Roman" w:hAnsi="Times New Roman" w:cs="Times New Roman"/>
@@ -6619,8 +6632,8 @@
         <w:gridCol w:w="823"/>
         <w:gridCol w:w="1967"/>
         <w:gridCol w:w="1789"/>
-        <w:gridCol w:w="1917"/>
-        <w:gridCol w:w="4284"/>
+        <w:gridCol w:w="1924"/>
+        <w:gridCol w:w="4277"/>
       </w:tblGrid>
       <w:tr>
         <w:trPr>
@@ -7143,7 +7156,7 @@
                 <w:szCs w:val="20"/>
               </w:rPr>
             </w:pPr>
-            <w:commentRangeStart w:id="0"/>
+            <w:proofErr w:type="spellStart"/>
             <w:r>
               <w:rPr>
                 <w:rFonts w:ascii="Times New Roman" w:hAnsi="Times New Roman" w:cs="Times New Roman"/>
@@ -7152,6 +7165,7 @@
               </w:rPr>
               <w:t>Product</w:t>
             </w:r>
+            <w:proofErr w:type="spellEnd"/>
           </w:p>
         </w:tc>
         <w:tc>
@@ -7276,15 +7290,15 @@
                 <w:sz w:val="20"/>
                 <w:szCs w:val="20"/>
               </w:rPr>
-              <w:t xml:space="preserve"> “X</w:t>
-            </w:r>
-            <w:r>
-              <w:rPr>
-                <w:rFonts w:ascii="Times New Roman" w:hAnsi="Times New Roman" w:cs="Times New Roman"/>
-                <w:sz w:val="20"/>
-                <w:szCs w:val="20"/>
-              </w:rPr>
-              <w:t>box”, quantity2Add</w:t>
+              <w:t xml:space="preserve"> “</w:t>
+            </w:r>
+            <w:r>
+              <w:rPr>
+                <w:rFonts w:ascii="Times New Roman" w:hAnsi="Times New Roman" w:cs="Times New Roman"/>
+                <w:sz w:val="20"/>
+                <w:szCs w:val="20"/>
+              </w:rPr>
+              <w:t>PS5”, quantity2Add</w:t>
             </w:r>
             <w:r>
               <w:rPr>
@@ -7316,277 +7330,6 @@
                 <w:sz w:val="20"/>
                 <w:szCs w:val="20"/>
               </w:rPr>
-              <w:t>3</w:t>
-            </w:r>
-          </w:p>
-        </w:tc>
-        <w:tc>
-          <w:tcPr>
-            <w:tcW w:w="0" w:type="auto"/>
-            <w:shd w:val="clear" w:color="auto" w:fill="auto"/>
-            <w:tcMar>
-              <w:top w:w="100" w:type="dxa"/>
-              <w:left w:w="100" w:type="dxa"/>
-              <w:bottom w:w="100" w:type="dxa"/>
-              <w:right w:w="100" w:type="dxa"/>
-            </w:tcMar>
-            <w:vAlign w:val="center"/>
-          </w:tcPr>
-          <w:p>
-            <w:pPr>
-              <w:widowControl w:val="0"/>
-              <w:spacing w:line="240" w:lineRule="auto"/>
-              <w:rPr>
-                <w:rFonts w:ascii="Times New Roman" w:hAnsi="Times New Roman" w:cs="Times New Roman"/>
-                <w:color w:val="000000"/>
-                <w:sz w:val="20"/>
-                <w:szCs w:val="20"/>
-              </w:rPr>
-            </w:pPr>
-            <w:r>
-              <w:rPr>
-                <w:rFonts w:ascii="Times New Roman" w:hAnsi="Times New Roman" w:cs="Times New Roman"/>
-                <w:color w:val="000000"/>
-                <w:sz w:val="20"/>
-                <w:szCs w:val="20"/>
-              </w:rPr>
-              <w:t>Muestra un</w:t>
-            </w:r>
-            <w:r>
-              <w:rPr>
-                <w:rFonts w:ascii="Times New Roman" w:hAnsi="Times New Roman" w:cs="Times New Roman"/>
-                <w:color w:val="000000"/>
-                <w:sz w:val="20"/>
-                <w:szCs w:val="20"/>
-              </w:rPr>
-              <w:t xml:space="preserve"> mensaje</w:t>
-            </w:r>
-            <w:r>
-              <w:rPr>
-                <w:rFonts w:ascii="Times New Roman" w:hAnsi="Times New Roman" w:cs="Times New Roman"/>
-                <w:color w:val="000000"/>
-                <w:sz w:val="20"/>
-                <w:szCs w:val="20"/>
-              </w:rPr>
-              <w:t xml:space="preserve"> de error que dice q</w:t>
-            </w:r>
-            <w:r>
-              <w:rPr>
-                <w:rFonts w:ascii="Times New Roman" w:hAnsi="Times New Roman" w:cs="Times New Roman"/>
-                <w:color w:val="000000"/>
-                <w:sz w:val="20"/>
-                <w:szCs w:val="20"/>
-              </w:rPr>
-              <w:t>ue el producto no ha sido registrado.</w:t>
-            </w:r>
-            <w:commentRangeEnd w:id="0"/>
-            <w:r>
-              <w:rPr>
-                <w:rStyle w:val="Refdecomentario"/>
-              </w:rPr>
-              <w:commentReference w:id="0"/>
-            </w:r>
-          </w:p>
-        </w:tc>
-      </w:tr>
-      <w:tr>
-        <w:trPr>
-          <w:trHeight w:val="390"/>
-        </w:trPr>
-        <w:tc>
-          <w:tcPr>
-            <w:tcW w:w="0" w:type="auto"/>
-            <w:shd w:val="clear" w:color="auto" w:fill="auto"/>
-            <w:tcMar>
-              <w:top w:w="100" w:type="dxa"/>
-              <w:left w:w="100" w:type="dxa"/>
-              <w:bottom w:w="100" w:type="dxa"/>
-              <w:right w:w="100" w:type="dxa"/>
-            </w:tcMar>
-            <w:vAlign w:val="center"/>
-          </w:tcPr>
-          <w:p>
-            <w:pPr>
-              <w:widowControl w:val="0"/>
-              <w:spacing w:line="240" w:lineRule="auto"/>
-              <w:rPr>
-                <w:rFonts w:ascii="Times New Roman" w:hAnsi="Times New Roman" w:cs="Times New Roman"/>
-                <w:sz w:val="20"/>
-                <w:szCs w:val="20"/>
-              </w:rPr>
-            </w:pPr>
-            <w:r>
-              <w:rPr>
-                <w:rFonts w:ascii="Times New Roman" w:hAnsi="Times New Roman" w:cs="Times New Roman"/>
-                <w:sz w:val="20"/>
-                <w:szCs w:val="20"/>
-              </w:rPr>
-              <w:t>Product</w:t>
-            </w:r>
-          </w:p>
-        </w:tc>
-        <w:tc>
-          <w:tcPr>
-            <w:tcW w:w="0" w:type="auto"/>
-            <w:shd w:val="clear" w:color="auto" w:fill="auto"/>
-            <w:tcMar>
-              <w:top w:w="100" w:type="dxa"/>
-              <w:left w:w="100" w:type="dxa"/>
-              <w:bottom w:w="100" w:type="dxa"/>
-              <w:right w:w="100" w:type="dxa"/>
-            </w:tcMar>
-            <w:vAlign w:val="center"/>
-          </w:tcPr>
-          <w:p>
-            <w:pPr>
-              <w:widowControl w:val="0"/>
-              <w:spacing w:line="240" w:lineRule="auto"/>
-              <w:rPr>
-                <w:rFonts w:ascii="Times New Roman" w:hAnsi="Times New Roman" w:cs="Times New Roman"/>
-                <w:color w:val="000000"/>
-                <w:sz w:val="20"/>
-                <w:szCs w:val="20"/>
-              </w:rPr>
-            </w:pPr>
-            <w:r>
-              <w:rPr>
-                <w:rFonts w:ascii="Times New Roman" w:hAnsi="Times New Roman" w:cs="Times New Roman"/>
-                <w:color w:val="000000"/>
-                <w:sz w:val="20"/>
-                <w:szCs w:val="20"/>
-              </w:rPr>
-              <w:t>addQuantityAvailable</w:t>
-            </w:r>
-          </w:p>
-        </w:tc>
-        <w:tc>
-          <w:tcPr>
-            <w:tcW w:w="0" w:type="auto"/>
-            <w:shd w:val="clear" w:color="auto" w:fill="auto"/>
-            <w:tcMar>
-              <w:top w:w="100" w:type="dxa"/>
-              <w:left w:w="100" w:type="dxa"/>
-              <w:bottom w:w="100" w:type="dxa"/>
-              <w:right w:w="100" w:type="dxa"/>
-            </w:tcMar>
-            <w:vAlign w:val="center"/>
-          </w:tcPr>
-          <w:p>
-            <w:pPr>
-              <w:widowControl w:val="0"/>
-              <w:spacing w:line="240" w:lineRule="auto"/>
-              <w:rPr>
-                <w:rFonts w:ascii="Times New Roman" w:eastAsia="Times New Roman" w:hAnsi="Times New Roman" w:cs="Times New Roman"/>
-                <w:color w:val="000000"/>
-                <w:sz w:val="20"/>
-                <w:szCs w:val="20"/>
-                <w:lang w:val="es-CO"/>
-              </w:rPr>
-            </w:pPr>
-            <w:r>
-              <w:rPr>
-                <w:rFonts w:ascii="Times New Roman" w:eastAsia="Times New Roman" w:hAnsi="Times New Roman" w:cs="Times New Roman"/>
-                <w:color w:val="000000"/>
-                <w:sz w:val="20"/>
-                <w:szCs w:val="20"/>
-                <w:lang w:val="es-CO"/>
-              </w:rPr>
-              <w:t>setupStageProduct1</w:t>
-            </w:r>
-          </w:p>
-        </w:tc>
-        <w:tc>
-          <w:tcPr>
-            <w:tcW w:w="0" w:type="auto"/>
-            <w:shd w:val="clear" w:color="auto" w:fill="auto"/>
-            <w:tcMar>
-              <w:top w:w="100" w:type="dxa"/>
-              <w:left w:w="100" w:type="dxa"/>
-              <w:bottom w:w="100" w:type="dxa"/>
-              <w:right w:w="100" w:type="dxa"/>
-            </w:tcMar>
-            <w:vAlign w:val="center"/>
-          </w:tcPr>
-          <w:p>
-            <w:pPr>
-              <w:widowControl w:val="0"/>
-              <w:spacing w:line="240" w:lineRule="auto"/>
-              <w:rPr>
-                <w:rFonts w:ascii="Times New Roman" w:hAnsi="Times New Roman" w:cs="Times New Roman"/>
-                <w:sz w:val="20"/>
-                <w:szCs w:val="20"/>
-              </w:rPr>
-            </w:pPr>
-            <w:r>
-              <w:rPr>
-                <w:rFonts w:ascii="Times New Roman" w:hAnsi="Times New Roman" w:cs="Times New Roman"/>
-                <w:sz w:val="20"/>
-                <w:szCs w:val="20"/>
-              </w:rPr>
-              <w:t>productName</w:t>
-            </w:r>
-            <w:r>
-              <w:rPr>
-                <w:rFonts w:ascii="Times New Roman" w:hAnsi="Times New Roman" w:cs="Times New Roman"/>
-                <w:sz w:val="20"/>
-                <w:szCs w:val="20"/>
-              </w:rPr>
-              <w:t xml:space="preserve"> </w:t>
-            </w:r>
-            <w:r>
-              <w:rPr>
-                <w:rFonts w:ascii="Times New Roman" w:hAnsi="Times New Roman" w:cs="Times New Roman"/>
-                <w:sz w:val="20"/>
-                <w:szCs w:val="20"/>
-              </w:rPr>
-              <w:t>=</w:t>
-            </w:r>
-            <w:r>
-              <w:rPr>
-                <w:rFonts w:ascii="Times New Roman" w:hAnsi="Times New Roman" w:cs="Times New Roman"/>
-                <w:sz w:val="20"/>
-                <w:szCs w:val="20"/>
-              </w:rPr>
-              <w:t xml:space="preserve"> “</w:t>
-            </w:r>
-            <w:r>
-              <w:rPr>
-                <w:rFonts w:ascii="Times New Roman" w:hAnsi="Times New Roman" w:cs="Times New Roman"/>
-                <w:sz w:val="20"/>
-                <w:szCs w:val="20"/>
-              </w:rPr>
-              <w:t>PS5”, quantity2Add</w:t>
-            </w:r>
-            <w:r>
-              <w:rPr>
-                <w:rFonts w:ascii="Times New Roman" w:hAnsi="Times New Roman" w:cs="Times New Roman"/>
-                <w:sz w:val="20"/>
-                <w:szCs w:val="20"/>
-              </w:rPr>
-              <w:t xml:space="preserve"> </w:t>
-            </w:r>
-            <w:r>
-              <w:rPr>
-                <w:rFonts w:ascii="Times New Roman" w:hAnsi="Times New Roman" w:cs="Times New Roman"/>
-                <w:sz w:val="20"/>
-                <w:szCs w:val="20"/>
-              </w:rPr>
-              <w:t>=</w:t>
-            </w:r>
-            <w:r>
-              <w:rPr>
-                <w:rFonts w:ascii="Times New Roman" w:hAnsi="Times New Roman" w:cs="Times New Roman"/>
-                <w:sz w:val="20"/>
-                <w:szCs w:val="20"/>
-              </w:rPr>
-              <w:t xml:space="preserve"> </w:t>
-            </w:r>
-            <w:r>
-              <w:rPr>
-                <w:rFonts w:ascii="Times New Roman" w:hAnsi="Times New Roman" w:cs="Times New Roman"/>
-                <w:sz w:val="20"/>
-                <w:szCs w:val="20"/>
-              </w:rPr>
               <w:t>-4</w:t>
             </w:r>
           </w:p>
@@ -7630,255 +7373,6 @@
                 <w:szCs w:val="20"/>
               </w:rPr>
               <w:t>y el mensaje dice que no se pueden usar números negativos.</w:t>
-            </w:r>
-          </w:p>
-        </w:tc>
-      </w:tr>
-      <w:tr>
-        <w:trPr>
-          <w:trHeight w:val="390"/>
-        </w:trPr>
-        <w:tc>
-          <w:tcPr>
-            <w:tcW w:w="0" w:type="auto"/>
-            <w:shd w:val="clear" w:color="auto" w:fill="auto"/>
-            <w:tcMar>
-              <w:top w:w="100" w:type="dxa"/>
-              <w:left w:w="100" w:type="dxa"/>
-              <w:bottom w:w="100" w:type="dxa"/>
-              <w:right w:w="100" w:type="dxa"/>
-            </w:tcMar>
-            <w:vAlign w:val="center"/>
-          </w:tcPr>
-          <w:p>
-            <w:pPr>
-              <w:widowControl w:val="0"/>
-              <w:spacing w:line="240" w:lineRule="auto"/>
-              <w:rPr>
-                <w:rFonts w:ascii="Times New Roman" w:hAnsi="Times New Roman" w:cs="Times New Roman"/>
-                <w:sz w:val="20"/>
-                <w:szCs w:val="20"/>
-              </w:rPr>
-            </w:pPr>
-            <w:commentRangeStart w:id="1"/>
-            <w:r>
-              <w:rPr>
-                <w:rFonts w:ascii="Times New Roman" w:hAnsi="Times New Roman" w:cs="Times New Roman"/>
-                <w:sz w:val="20"/>
-                <w:szCs w:val="20"/>
-              </w:rPr>
-              <w:t>Product</w:t>
-            </w:r>
-          </w:p>
-        </w:tc>
-        <w:tc>
-          <w:tcPr>
-            <w:tcW w:w="0" w:type="auto"/>
-            <w:shd w:val="clear" w:color="auto" w:fill="auto"/>
-            <w:tcMar>
-              <w:top w:w="100" w:type="dxa"/>
-              <w:left w:w="100" w:type="dxa"/>
-              <w:bottom w:w="100" w:type="dxa"/>
-              <w:right w:w="100" w:type="dxa"/>
-            </w:tcMar>
-            <w:vAlign w:val="center"/>
-          </w:tcPr>
-          <w:p>
-            <w:pPr>
-              <w:widowControl w:val="0"/>
-              <w:spacing w:line="240" w:lineRule="auto"/>
-              <w:rPr>
-                <w:rFonts w:ascii="Times New Roman" w:hAnsi="Times New Roman" w:cs="Times New Roman"/>
-                <w:sz w:val="20"/>
-                <w:szCs w:val="20"/>
-              </w:rPr>
-            </w:pPr>
-            <w:r>
-              <w:rPr>
-                <w:rFonts w:ascii="Times New Roman" w:hAnsi="Times New Roman" w:cs="Times New Roman"/>
-                <w:color w:val="000000"/>
-                <w:sz w:val="20"/>
-                <w:szCs w:val="20"/>
-              </w:rPr>
-              <w:t>addQuantityAvailable</w:t>
-            </w:r>
-          </w:p>
-        </w:tc>
-        <w:tc>
-          <w:tcPr>
-            <w:tcW w:w="0" w:type="auto"/>
-            <w:shd w:val="clear" w:color="auto" w:fill="auto"/>
-            <w:tcMar>
-              <w:top w:w="100" w:type="dxa"/>
-              <w:left w:w="100" w:type="dxa"/>
-              <w:bottom w:w="100" w:type="dxa"/>
-              <w:right w:w="100" w:type="dxa"/>
-            </w:tcMar>
-            <w:vAlign w:val="center"/>
-          </w:tcPr>
-          <w:p>
-            <w:pPr>
-              <w:widowControl w:val="0"/>
-              <w:spacing w:line="240" w:lineRule="auto"/>
-              <w:rPr>
-                <w:rFonts w:ascii="Times New Roman" w:hAnsi="Times New Roman" w:cs="Times New Roman"/>
-                <w:sz w:val="20"/>
-                <w:szCs w:val="20"/>
-              </w:rPr>
-            </w:pPr>
-            <w:r>
-              <w:rPr>
-                <w:rFonts w:ascii="Times New Roman" w:eastAsia="Times New Roman" w:hAnsi="Times New Roman" w:cs="Times New Roman"/>
-                <w:color w:val="000000"/>
-                <w:sz w:val="20"/>
-                <w:szCs w:val="20"/>
-                <w:lang w:val="es-CO"/>
-              </w:rPr>
-              <w:t>setupStageProduct1</w:t>
-            </w:r>
-          </w:p>
-        </w:tc>
-        <w:tc>
-          <w:tcPr>
-            <w:tcW w:w="0" w:type="auto"/>
-            <w:shd w:val="clear" w:color="auto" w:fill="auto"/>
-            <w:tcMar>
-              <w:top w:w="100" w:type="dxa"/>
-              <w:left w:w="100" w:type="dxa"/>
-              <w:bottom w:w="100" w:type="dxa"/>
-              <w:right w:w="100" w:type="dxa"/>
-            </w:tcMar>
-            <w:vAlign w:val="center"/>
-          </w:tcPr>
-          <w:p>
-            <w:pPr>
-              <w:widowControl w:val="0"/>
-              <w:spacing w:line="240" w:lineRule="auto"/>
-              <w:rPr>
-                <w:rFonts w:ascii="Times New Roman" w:hAnsi="Times New Roman" w:cs="Times New Roman"/>
-                <w:sz w:val="20"/>
-                <w:szCs w:val="20"/>
-              </w:rPr>
-            </w:pPr>
-            <w:r>
-              <w:rPr>
-                <w:rFonts w:ascii="Times New Roman" w:hAnsi="Times New Roman" w:cs="Times New Roman"/>
-                <w:sz w:val="20"/>
-                <w:szCs w:val="20"/>
-              </w:rPr>
-              <w:t>productName</w:t>
-            </w:r>
-            <w:r>
-              <w:rPr>
-                <w:rFonts w:ascii="Times New Roman" w:hAnsi="Times New Roman" w:cs="Times New Roman"/>
-                <w:sz w:val="20"/>
-                <w:szCs w:val="20"/>
-              </w:rPr>
-              <w:t xml:space="preserve"> </w:t>
-            </w:r>
-            <w:r>
-              <w:rPr>
-                <w:rFonts w:ascii="Times New Roman" w:hAnsi="Times New Roman" w:cs="Times New Roman"/>
-                <w:sz w:val="20"/>
-                <w:szCs w:val="20"/>
-              </w:rPr>
-              <w:t>=</w:t>
-            </w:r>
-            <w:r>
-              <w:rPr>
-                <w:rFonts w:ascii="Times New Roman" w:hAnsi="Times New Roman" w:cs="Times New Roman"/>
-                <w:sz w:val="20"/>
-                <w:szCs w:val="20"/>
-              </w:rPr>
-              <w:t xml:space="preserve"> “</w:t>
-            </w:r>
-            <w:r>
-              <w:rPr>
-                <w:rFonts w:ascii="Times New Roman" w:hAnsi="Times New Roman" w:cs="Times New Roman"/>
-                <w:sz w:val="20"/>
-                <w:szCs w:val="20"/>
-              </w:rPr>
-              <w:t>PS5”, quantity2Add</w:t>
-            </w:r>
-            <w:r>
-              <w:rPr>
-                <w:rFonts w:ascii="Times New Roman" w:hAnsi="Times New Roman" w:cs="Times New Roman"/>
-                <w:sz w:val="20"/>
-                <w:szCs w:val="20"/>
-              </w:rPr>
-              <w:t xml:space="preserve"> </w:t>
-            </w:r>
-            <w:r>
-              <w:rPr>
-                <w:rFonts w:ascii="Times New Roman" w:hAnsi="Times New Roman" w:cs="Times New Roman"/>
-                <w:sz w:val="20"/>
-                <w:szCs w:val="20"/>
-              </w:rPr>
-              <w:t>=</w:t>
-            </w:r>
-            <w:r>
-              <w:rPr>
-                <w:rFonts w:ascii="Times New Roman" w:hAnsi="Times New Roman" w:cs="Times New Roman"/>
-                <w:sz w:val="20"/>
-                <w:szCs w:val="20"/>
-              </w:rPr>
-              <w:t xml:space="preserve"> </w:t>
-            </w:r>
-            <w:r>
-              <w:rPr>
-                <w:rFonts w:ascii="Times New Roman" w:hAnsi="Times New Roman" w:cs="Times New Roman"/>
-                <w:sz w:val="20"/>
-                <w:szCs w:val="20"/>
-              </w:rPr>
-              <w:t>2.5</w:t>
-            </w:r>
-          </w:p>
-        </w:tc>
-        <w:tc>
-          <w:tcPr>
-            <w:tcW w:w="0" w:type="auto"/>
-            <w:shd w:val="clear" w:color="auto" w:fill="auto"/>
-            <w:tcMar>
-              <w:top w:w="100" w:type="dxa"/>
-              <w:left w:w="100" w:type="dxa"/>
-              <w:bottom w:w="100" w:type="dxa"/>
-              <w:right w:w="100" w:type="dxa"/>
-            </w:tcMar>
-            <w:vAlign w:val="center"/>
-          </w:tcPr>
-          <w:p>
-            <w:pPr>
-              <w:widowControl w:val="0"/>
-              <w:spacing w:line="240" w:lineRule="auto"/>
-              <w:rPr>
-                <w:rFonts w:ascii="Times New Roman" w:hAnsi="Times New Roman" w:cs="Times New Roman"/>
-                <w:sz w:val="20"/>
-                <w:szCs w:val="20"/>
-              </w:rPr>
-            </w:pPr>
-            <w:r>
-              <w:rPr>
-                <w:rFonts w:ascii="Times New Roman" w:hAnsi="Times New Roman" w:cs="Times New Roman"/>
-                <w:sz w:val="20"/>
-                <w:szCs w:val="20"/>
-              </w:rPr>
-              <w:t xml:space="preserve">La cantidad del producto se mantiene en 4. Adicionalmente, lanza una Excepción </w:t>
-            </w:r>
-            <w:r>
-              <w:rPr>
-                <w:rFonts w:ascii="Times New Roman" w:hAnsi="Times New Roman" w:cs="Times New Roman"/>
-                <w:color w:val="000000"/>
-                <w:sz w:val="20"/>
-                <w:szCs w:val="20"/>
-              </w:rPr>
-              <w:t>y el mensaje dice que no se pueden usar números decimales.</w:t>
-            </w:r>
-            <w:commentRangeEnd w:id="1"/>
-            <w:r>
-              <w:rPr>
-                <w:rStyle w:val="Refdecomentario"/>
-              </w:rPr>
-              <w:commentReference w:id="1"/>
             </w:r>
           </w:p>
         </w:tc>
@@ -7953,8 +7447,8 @@
         <w:gridCol w:w="978"/>
         <w:gridCol w:w="956"/>
         <w:gridCol w:w="1945"/>
-        <w:gridCol w:w="3282"/>
-        <w:gridCol w:w="3619"/>
+        <w:gridCol w:w="3372"/>
+        <w:gridCol w:w="3529"/>
       </w:tblGrid>
       <w:tr>
         <w:trPr>
@@ -8682,7 +8176,6 @@
                 <w:sz w:val="20"/>
                 <w:szCs w:val="20"/>
               </w:rPr>
-              <w:lastRenderedPageBreak/>
               <w:t>OrderList</w:t>
             </w:r>
           </w:p>
@@ -8985,8 +8478,19 @@
                 <w:szCs w:val="20"/>
                 <w:lang w:val="es-CO"/>
               </w:rPr>
-              <w:t>250000.0, purchaseDate</w:t>
-            </w:r>
+              <w:t xml:space="preserve">250000.0, </w:t>
+            </w:r>
+            <w:proofErr w:type="spellStart"/>
+            <w:r>
+              <w:rPr>
+                <w:rFonts w:ascii="Times New Roman" w:hAnsi="Times New Roman" w:cs="Times New Roman"/>
+                <w:sz w:val="20"/>
+                <w:szCs w:val="20"/>
+                <w:lang w:val="es-CO"/>
+              </w:rPr>
+              <w:t>purchaseDate</w:t>
+            </w:r>
+            <w:proofErr w:type="spellEnd"/>
             <w:r>
               <w:rPr>
                 <w:rFonts w:ascii="Times New Roman" w:hAnsi="Times New Roman" w:cs="Times New Roman"/>
@@ -9086,7 +8590,6 @@
                 <w:szCs w:val="20"/>
               </w:rPr>
             </w:pPr>
-            <w:commentRangeStart w:id="2"/>
             <w:r>
               <w:rPr>
                 <w:rFonts w:ascii="Times New Roman" w:hAnsi="Times New Roman" w:cs="Times New Roman"/>
@@ -9269,48 +8772,82 @@
                 <w:szCs w:val="20"/>
                 <w:lang w:val="es-CO"/>
               </w:rPr>
-              <w:t xml:space="preserve"> = 250000.0, purchaseDate = 2023</w:t>
-            </w:r>
-          </w:p>
-        </w:tc>
-        <w:tc>
-          <w:tcPr>
-            <w:tcW w:w="0" w:type="auto"/>
-            <w:shd w:val="clear" w:color="auto" w:fill="auto"/>
-            <w:tcMar>
-              <w:top w:w="100" w:type="dxa"/>
-              <w:left w:w="100" w:type="dxa"/>
-              <w:bottom w:w="100" w:type="dxa"/>
-              <w:right w:w="100" w:type="dxa"/>
-            </w:tcMar>
-            <w:vAlign w:val="center"/>
-          </w:tcPr>
-          <w:p>
-            <w:pPr>
-              <w:widowControl w:val="0"/>
-              <w:spacing w:line="240" w:lineRule="auto"/>
-              <w:rPr>
-                <w:rFonts w:ascii="Times New Roman" w:hAnsi="Times New Roman" w:cs="Times New Roman"/>
-                <w:sz w:val="20"/>
-                <w:szCs w:val="20"/>
-                <w:lang w:val="es-CO"/>
-              </w:rPr>
-            </w:pPr>
-            <w:r>
-              <w:rPr>
-                <w:rFonts w:ascii="Times New Roman" w:hAnsi="Times New Roman" w:cs="Times New Roman"/>
-                <w:sz w:val="20"/>
-                <w:szCs w:val="20"/>
-                <w:lang w:val="es-CO"/>
-              </w:rPr>
-              <w:t>El pedido no es añadido a la lista de pedido. Adicionalmente, se lanza una Excepción y el mensaje especifica un mal formato de fecha.</w:t>
-            </w:r>
-            <w:commentRangeEnd w:id="2"/>
-            <w:r>
-              <w:rPr>
-                <w:rStyle w:val="Refdecomentario"/>
-              </w:rPr>
-              <w:commentReference w:id="2"/>
+              <w:t xml:space="preserve"> = </w:t>
+            </w:r>
+            <w:r>
+              <w:rPr>
+                <w:rFonts w:ascii="Times New Roman" w:hAnsi="Times New Roman" w:cs="Times New Roman"/>
+                <w:sz w:val="20"/>
+                <w:szCs w:val="20"/>
+                <w:lang w:val="es-CO"/>
+              </w:rPr>
+              <w:lastRenderedPageBreak/>
+              <w:t xml:space="preserve">250000.0, </w:t>
+            </w:r>
+            <w:proofErr w:type="spellStart"/>
+            <w:r>
+              <w:rPr>
+                <w:rFonts w:ascii="Times New Roman" w:hAnsi="Times New Roman" w:cs="Times New Roman"/>
+                <w:sz w:val="20"/>
+                <w:szCs w:val="20"/>
+                <w:lang w:val="es-CO"/>
+              </w:rPr>
+              <w:t>purchaseDate</w:t>
+            </w:r>
+            <w:proofErr w:type="spellEnd"/>
+            <w:r>
+              <w:rPr>
+                <w:rFonts w:ascii="Times New Roman" w:hAnsi="Times New Roman" w:cs="Times New Roman"/>
+                <w:sz w:val="20"/>
+                <w:szCs w:val="20"/>
+                <w:lang w:val="es-CO"/>
+              </w:rPr>
+              <w:t xml:space="preserve"> = 2023</w:t>
+            </w:r>
+          </w:p>
+        </w:tc>
+        <w:tc>
+          <w:tcPr>
+            <w:tcW w:w="0" w:type="auto"/>
+            <w:shd w:val="clear" w:color="auto" w:fill="auto"/>
+            <w:tcMar>
+              <w:top w:w="100" w:type="dxa"/>
+              <w:left w:w="100" w:type="dxa"/>
+              <w:bottom w:w="100" w:type="dxa"/>
+              <w:right w:w="100" w:type="dxa"/>
+            </w:tcMar>
+            <w:vAlign w:val="center"/>
+          </w:tcPr>
+          <w:p>
+            <w:pPr>
+              <w:widowControl w:val="0"/>
+              <w:spacing w:line="240" w:lineRule="auto"/>
+              <w:rPr>
+                <w:rFonts w:ascii="Times New Roman" w:hAnsi="Times New Roman" w:cs="Times New Roman"/>
+                <w:sz w:val="20"/>
+                <w:szCs w:val="20"/>
+                <w:lang w:val="es-CO"/>
+              </w:rPr>
+            </w:pPr>
+            <w:r>
+              <w:rPr>
+                <w:rFonts w:ascii="Times New Roman" w:hAnsi="Times New Roman" w:cs="Times New Roman"/>
+                <w:sz w:val="20"/>
+                <w:szCs w:val="20"/>
+                <w:lang w:val="es-CO"/>
+              </w:rPr>
+              <w:lastRenderedPageBreak/>
+              <w:t xml:space="preserve">El pedido no es añadido a la lista de pedido. Adicionalmente, se lanza una Excepción y el mensaje especifica un </w:t>
+            </w:r>
+            <w:r>
+              <w:rPr>
+                <w:rFonts w:ascii="Times New Roman" w:hAnsi="Times New Roman" w:cs="Times New Roman"/>
+                <w:sz w:val="20"/>
+                <w:szCs w:val="20"/>
+                <w:lang w:val="es-CO"/>
+              </w:rPr>
+              <w:lastRenderedPageBreak/>
+              <w:t>mal formato de fecha.</w:t>
             </w:r>
           </w:p>
         </w:tc>
@@ -9347,6 +8884,7 @@
                 <w:sz w:val="20"/>
                 <w:szCs w:val="20"/>
               </w:rPr>
+              <w:lastRenderedPageBreak/>
               <w:t>OrderList</w:t>
             </w:r>
           </w:p>
@@ -9523,58 +9061,61 @@
                 <w:szCs w:val="20"/>
                 <w:lang w:val="es-CO"/>
               </w:rPr>
-              <w:t xml:space="preserve"> = 250000.0, purchaseDate = 2023-04-12</w:t>
-            </w:r>
-          </w:p>
-        </w:tc>
-        <w:tc>
-          <w:tcPr>
-            <w:tcW w:w="0" w:type="auto"/>
-            <w:shd w:val="clear" w:color="auto" w:fill="auto"/>
-            <w:tcMar>
-              <w:top w:w="100" w:type="dxa"/>
-              <w:left w:w="100" w:type="dxa"/>
-              <w:bottom w:w="100" w:type="dxa"/>
-              <w:right w:w="100" w:type="dxa"/>
-            </w:tcMar>
-            <w:vAlign w:val="center"/>
-          </w:tcPr>
-          <w:p>
-            <w:pPr>
-              <w:widowControl w:val="0"/>
-              <w:spacing w:line="240" w:lineRule="auto"/>
-              <w:rPr>
-                <w:rFonts w:ascii="Times New Roman" w:hAnsi="Times New Roman" w:cs="Times New Roman"/>
-                <w:sz w:val="20"/>
-                <w:szCs w:val="20"/>
-                <w:lang w:val="es-CO"/>
-              </w:rPr>
-            </w:pPr>
-            <w:r>
-              <w:rPr>
-                <w:rFonts w:ascii="Times New Roman" w:hAnsi="Times New Roman" w:cs="Times New Roman"/>
-                <w:sz w:val="20"/>
-                <w:szCs w:val="20"/>
-                <w:lang w:val="es-CO"/>
-              </w:rPr>
-              <w:t xml:space="preserve">El pedido no es añadido a la lista de pedido. Adicionalmente, se lanza una Excepción y el mensaje dice que la lista de productos no coincide con la lista de </w:t>
-            </w:r>
-            <w:commentRangeStart w:id="3"/>
-            <w:r>
-              <w:rPr>
-                <w:rFonts w:ascii="Times New Roman" w:hAnsi="Times New Roman" w:cs="Times New Roman"/>
-                <w:sz w:val="20"/>
-                <w:szCs w:val="20"/>
-                <w:lang w:val="es-CO"/>
-              </w:rPr>
-              <w:t>cantidades.</w:t>
-            </w:r>
-            <w:commentRangeEnd w:id="3"/>
-            <w:r>
-              <w:rPr>
-                <w:rStyle w:val="Refdecomentario"/>
-              </w:rPr>
-              <w:commentReference w:id="3"/>
+              <w:t xml:space="preserve"> = 250000.0, </w:t>
+            </w:r>
+            <w:proofErr w:type="spellStart"/>
+            <w:r>
+              <w:rPr>
+                <w:rFonts w:ascii="Times New Roman" w:hAnsi="Times New Roman" w:cs="Times New Roman"/>
+                <w:sz w:val="20"/>
+                <w:szCs w:val="20"/>
+                <w:lang w:val="es-CO"/>
+              </w:rPr>
+              <w:t>purchaseDate</w:t>
+            </w:r>
+            <w:proofErr w:type="spellEnd"/>
+            <w:r>
+              <w:rPr>
+                <w:rFonts w:ascii="Times New Roman" w:hAnsi="Times New Roman" w:cs="Times New Roman"/>
+                <w:sz w:val="20"/>
+                <w:szCs w:val="20"/>
+                <w:lang w:val="es-CO"/>
+              </w:rPr>
+              <w:t xml:space="preserve"> = 2023-04-12</w:t>
+            </w:r>
+          </w:p>
+        </w:tc>
+        <w:tc>
+          <w:tcPr>
+            <w:tcW w:w="0" w:type="auto"/>
+            <w:shd w:val="clear" w:color="auto" w:fill="auto"/>
+            <w:tcMar>
+              <w:top w:w="100" w:type="dxa"/>
+              <w:left w:w="100" w:type="dxa"/>
+              <w:bottom w:w="100" w:type="dxa"/>
+              <w:right w:w="100" w:type="dxa"/>
+            </w:tcMar>
+            <w:vAlign w:val="center"/>
+          </w:tcPr>
+          <w:p>
+            <w:pPr>
+              <w:widowControl w:val="0"/>
+              <w:spacing w:line="240" w:lineRule="auto"/>
+              <w:rPr>
+                <w:rFonts w:ascii="Times New Roman" w:hAnsi="Times New Roman" w:cs="Times New Roman"/>
+                <w:sz w:val="20"/>
+                <w:szCs w:val="20"/>
+                <w:lang w:val="es-CO"/>
+              </w:rPr>
+            </w:pPr>
+            <w:r>
+              <w:rPr>
+                <w:rFonts w:ascii="Times New Roman" w:hAnsi="Times New Roman" w:cs="Times New Roman"/>
+                <w:sz w:val="20"/>
+                <w:szCs w:val="20"/>
+                <w:lang w:val="es-CO"/>
+              </w:rPr>
+              <w:t>El pedido no es añadido a la lista de pedido. Adicionalmente, se lanza una Excepción y el mensaje dice que la lista de productos no coincide con la lista de cantidades.</w:t>
             </w:r>
           </w:p>
         </w:tc>
@@ -9747,25 +9288,420 @@
                 <w:szCs w:val="20"/>
                 <w:lang w:val="es-CO"/>
               </w:rPr>
-              <w:t xml:space="preserve">El pedido no es añadido a la lista de pedido. Adicionalmente, se lanza una Excepción y el mensaje dice que la lista de productos no coincide con la lista de </w:t>
-            </w:r>
-            <w:commentRangeStart w:id="4"/>
-            <w:r>
-              <w:rPr>
-                <w:rFonts w:ascii="Times New Roman" w:hAnsi="Times New Roman" w:cs="Times New Roman"/>
-                <w:sz w:val="20"/>
-                <w:szCs w:val="20"/>
-                <w:lang w:val="es-CO"/>
-              </w:rPr>
-              <w:t>cantidades</w:t>
-            </w:r>
-            <w:commentRangeEnd w:id="4"/>
-            <w:r>
-              <w:rPr>
-                <w:rStyle w:val="Refdecomentario"/>
-              </w:rPr>
-              <w:commentReference w:id="4"/>
-            </w:r>
+              <w:t>El pedido no es añadido a la lista de pedido. Adicionalmente, se lanza una Excepción y el mensaje dice que la lista de productos no coincide con la lista de cantidades.</w:t>
+            </w:r>
+          </w:p>
+        </w:tc>
+      </w:tr>
+      <w:tr>
+        <w:trPr>
+          <w:trHeight w:val="390"/>
+        </w:trPr>
+        <w:tc>
+          <w:tcPr>
+            <w:tcW w:w="0" w:type="auto"/>
+            <w:shd w:val="clear" w:color="auto" w:fill="auto"/>
+            <w:tcMar>
+              <w:top w:w="100" w:type="dxa"/>
+              <w:left w:w="100" w:type="dxa"/>
+              <w:bottom w:w="100" w:type="dxa"/>
+              <w:right w:w="100" w:type="dxa"/>
+            </w:tcMar>
+            <w:vAlign w:val="center"/>
+          </w:tcPr>
+          <w:p>
+            <w:pPr>
+              <w:widowControl w:val="0"/>
+              <w:spacing w:line="240" w:lineRule="auto"/>
+              <w:rPr>
+                <w:rFonts w:ascii="Times New Roman" w:hAnsi="Times New Roman" w:cs="Times New Roman"/>
+                <w:sz w:val="20"/>
+                <w:szCs w:val="20"/>
+              </w:rPr>
+            </w:pPr>
+            <w:proofErr w:type="spellStart"/>
+            <w:r>
+              <w:rPr>
+                <w:rFonts w:ascii="Times New Roman" w:hAnsi="Times New Roman" w:cs="Times New Roman"/>
+                <w:sz w:val="20"/>
+                <w:szCs w:val="20"/>
+              </w:rPr>
+              <w:t>Order</w:t>
+            </w:r>
+            <w:proofErr w:type="spellEnd"/>
+          </w:p>
+        </w:tc>
+        <w:tc>
+          <w:tcPr>
+            <w:tcW w:w="0" w:type="auto"/>
+            <w:shd w:val="clear" w:color="auto" w:fill="auto"/>
+            <w:tcMar>
+              <w:top w:w="100" w:type="dxa"/>
+              <w:left w:w="100" w:type="dxa"/>
+              <w:bottom w:w="100" w:type="dxa"/>
+              <w:right w:w="100" w:type="dxa"/>
+            </w:tcMar>
+            <w:vAlign w:val="center"/>
+          </w:tcPr>
+          <w:p>
+            <w:pPr>
+              <w:widowControl w:val="0"/>
+              <w:spacing w:line="240" w:lineRule="auto"/>
+              <w:rPr>
+                <w:rFonts w:ascii="Times New Roman" w:hAnsi="Times New Roman" w:cs="Times New Roman"/>
+                <w:sz w:val="20"/>
+                <w:szCs w:val="20"/>
+              </w:rPr>
+            </w:pPr>
+            <w:proofErr w:type="spellStart"/>
+            <w:r>
+              <w:rPr>
+                <w:rFonts w:ascii="Times New Roman" w:hAnsi="Times New Roman" w:cs="Times New Roman"/>
+                <w:sz w:val="20"/>
+                <w:szCs w:val="20"/>
+              </w:rPr>
+              <w:t>addOrder</w:t>
+            </w:r>
+            <w:proofErr w:type="spellEnd"/>
+          </w:p>
+        </w:tc>
+        <w:tc>
+          <w:tcPr>
+            <w:tcW w:w="0" w:type="auto"/>
+            <w:shd w:val="clear" w:color="auto" w:fill="auto"/>
+            <w:tcMar>
+              <w:top w:w="100" w:type="dxa"/>
+              <w:left w:w="100" w:type="dxa"/>
+              <w:bottom w:w="100" w:type="dxa"/>
+              <w:right w:w="100" w:type="dxa"/>
+            </w:tcMar>
+            <w:vAlign w:val="center"/>
+          </w:tcPr>
+          <w:p>
+            <w:pPr>
+              <w:widowControl w:val="0"/>
+              <w:spacing w:line="240" w:lineRule="auto"/>
+              <w:rPr>
+                <w:rFonts w:ascii="Times New Roman" w:eastAsia="Times New Roman" w:hAnsi="Times New Roman" w:cs="Times New Roman"/>
+                <w:color w:val="000000"/>
+                <w:sz w:val="20"/>
+                <w:szCs w:val="20"/>
+                <w:lang w:val="es-CO"/>
+              </w:rPr>
+            </w:pPr>
+            <w:proofErr w:type="spellStart"/>
+            <w:r>
+              <w:rPr>
+                <w:rFonts w:ascii="Times New Roman" w:eastAsia="Times New Roman" w:hAnsi="Times New Roman" w:cs="Times New Roman"/>
+                <w:color w:val="000000"/>
+                <w:sz w:val="20"/>
+                <w:szCs w:val="20"/>
+                <w:lang w:val="es-CO"/>
+              </w:rPr>
+              <w:t>None</w:t>
+            </w:r>
+            <w:proofErr w:type="spellEnd"/>
+          </w:p>
+        </w:tc>
+        <w:tc>
+          <w:tcPr>
+            <w:tcW w:w="0" w:type="auto"/>
+            <w:shd w:val="clear" w:color="auto" w:fill="auto"/>
+            <w:tcMar>
+              <w:top w:w="100" w:type="dxa"/>
+              <w:left w:w="100" w:type="dxa"/>
+              <w:bottom w:w="100" w:type="dxa"/>
+              <w:right w:w="100" w:type="dxa"/>
+            </w:tcMar>
+            <w:vAlign w:val="center"/>
+          </w:tcPr>
+          <w:p>
+            <w:pPr>
+              <w:widowControl w:val="0"/>
+              <w:spacing w:line="240" w:lineRule="auto"/>
+              <w:rPr>
+                <w:rFonts w:ascii="Times New Roman" w:hAnsi="Times New Roman" w:cs="Times New Roman"/>
+                <w:sz w:val="20"/>
+                <w:szCs w:val="20"/>
+                <w:lang w:val="en-US"/>
+              </w:rPr>
+            </w:pPr>
+            <w:proofErr w:type="spellStart"/>
+            <w:r>
+              <w:rPr>
+                <w:rFonts w:ascii="Times New Roman" w:hAnsi="Times New Roman" w:cs="Times New Roman"/>
+                <w:sz w:val="20"/>
+                <w:szCs w:val="20"/>
+                <w:lang w:val="en-US"/>
+              </w:rPr>
+              <w:t>buyerName</w:t>
+            </w:r>
+            <w:proofErr w:type="spellEnd"/>
+            <w:r>
+              <w:rPr>
+                <w:rFonts w:ascii="Times New Roman" w:hAnsi="Times New Roman" w:cs="Times New Roman"/>
+                <w:sz w:val="20"/>
+                <w:szCs w:val="20"/>
+                <w:lang w:val="en-US"/>
+              </w:rPr>
+              <w:t xml:space="preserve"> =</w:t>
+            </w:r>
+            <w:r>
+              <w:rPr>
+                <w:rFonts w:ascii="Times New Roman" w:hAnsi="Times New Roman" w:cs="Times New Roman"/>
+                <w:sz w:val="20"/>
+                <w:szCs w:val="20"/>
+                <w:lang w:val="en-US"/>
+              </w:rPr>
+              <w:t xml:space="preserve"> </w:t>
+            </w:r>
+            <w:r>
+              <w:rPr>
+                <w:rFonts w:ascii="Times New Roman" w:hAnsi="Times New Roman" w:cs="Times New Roman"/>
+                <w:sz w:val="20"/>
+                <w:szCs w:val="20"/>
+                <w:lang w:val="en-US"/>
+              </w:rPr>
+              <w:t>"Santiago", products</w:t>
+            </w:r>
+            <w:r>
+              <w:rPr>
+                <w:rFonts w:ascii="Times New Roman" w:hAnsi="Times New Roman" w:cs="Times New Roman"/>
+                <w:sz w:val="20"/>
+                <w:szCs w:val="20"/>
+                <w:lang w:val="en-US"/>
+              </w:rPr>
+              <w:t xml:space="preserve"> = [</w:t>
+            </w:r>
+            <w:r>
+              <w:rPr>
+                <w:rFonts w:ascii="Times New Roman" w:hAnsi="Times New Roman" w:cs="Times New Roman"/>
+                <w:sz w:val="20"/>
+                <w:szCs w:val="20"/>
+                <w:lang w:val="en-US"/>
+              </w:rPr>
+              <w:t>"PS5", "PSP", "</w:t>
+            </w:r>
+            <w:proofErr w:type="spellStart"/>
+            <w:r>
+              <w:rPr>
+                <w:rFonts w:ascii="Times New Roman" w:hAnsi="Times New Roman" w:cs="Times New Roman"/>
+                <w:sz w:val="20"/>
+                <w:szCs w:val="20"/>
+                <w:lang w:val="en-US"/>
+              </w:rPr>
+              <w:t>Audífonos</w:t>
+            </w:r>
+            <w:proofErr w:type="spellEnd"/>
+            <w:r>
+              <w:rPr>
+                <w:rFonts w:ascii="Times New Roman" w:hAnsi="Times New Roman" w:cs="Times New Roman"/>
+                <w:sz w:val="20"/>
+                <w:szCs w:val="20"/>
+                <w:lang w:val="en-US"/>
+              </w:rPr>
+              <w:t>"</w:t>
+            </w:r>
+            <w:r>
+              <w:rPr>
+                <w:rFonts w:ascii="Times New Roman" w:hAnsi="Times New Roman" w:cs="Times New Roman"/>
+                <w:sz w:val="20"/>
+                <w:szCs w:val="20"/>
+                <w:lang w:val="en-US"/>
+              </w:rPr>
+              <w:t>]</w:t>
+            </w:r>
+            <w:r>
+              <w:rPr>
+                <w:rFonts w:ascii="Times New Roman" w:hAnsi="Times New Roman" w:cs="Times New Roman"/>
+                <w:sz w:val="20"/>
+                <w:szCs w:val="20"/>
+                <w:lang w:val="en-US"/>
+              </w:rPr>
+              <w:t>,</w:t>
+            </w:r>
+            <w:r>
+              <w:rPr>
+                <w:rFonts w:ascii="Times New Roman" w:hAnsi="Times New Roman" w:cs="Times New Roman"/>
+                <w:sz w:val="20"/>
+                <w:szCs w:val="20"/>
+                <w:lang w:val="en-US"/>
+              </w:rPr>
+              <w:t xml:space="preserve"> </w:t>
+            </w:r>
+            <w:proofErr w:type="spellStart"/>
+            <w:r>
+              <w:rPr>
+                <w:rFonts w:ascii="Times New Roman" w:hAnsi="Times New Roman" w:cs="Times New Roman"/>
+                <w:sz w:val="20"/>
+                <w:szCs w:val="20"/>
+                <w:lang w:val="en-US"/>
+              </w:rPr>
+              <w:t>productsQuantity</w:t>
+            </w:r>
+            <w:proofErr w:type="spellEnd"/>
+            <w:r>
+              <w:rPr>
+                <w:rFonts w:ascii="Times New Roman" w:hAnsi="Times New Roman" w:cs="Times New Roman"/>
+                <w:sz w:val="20"/>
+                <w:szCs w:val="20"/>
+                <w:lang w:val="en-US"/>
+              </w:rPr>
+              <w:t xml:space="preserve"> = [</w:t>
+            </w:r>
+            <w:r>
+              <w:rPr>
+                <w:rFonts w:ascii="Times New Roman" w:hAnsi="Times New Roman" w:cs="Times New Roman"/>
+                <w:sz w:val="20"/>
+                <w:szCs w:val="20"/>
+                <w:lang w:val="en-US"/>
+              </w:rPr>
+              <w:t>"2", "3", "2"</w:t>
+            </w:r>
+            <w:r>
+              <w:rPr>
+                <w:rFonts w:ascii="Times New Roman" w:hAnsi="Times New Roman" w:cs="Times New Roman"/>
+                <w:sz w:val="20"/>
+                <w:szCs w:val="20"/>
+                <w:lang w:val="en-US"/>
+              </w:rPr>
+              <w:t>]</w:t>
+            </w:r>
+            <w:r>
+              <w:rPr>
+                <w:rFonts w:ascii="Times New Roman" w:hAnsi="Times New Roman" w:cs="Times New Roman"/>
+                <w:sz w:val="20"/>
+                <w:szCs w:val="20"/>
+                <w:lang w:val="en-US"/>
+              </w:rPr>
+              <w:t>,</w:t>
+            </w:r>
+            <w:r>
+              <w:rPr>
+                <w:rFonts w:ascii="Times New Roman" w:hAnsi="Times New Roman" w:cs="Times New Roman"/>
+                <w:sz w:val="20"/>
+                <w:szCs w:val="20"/>
+                <w:lang w:val="en-US"/>
+              </w:rPr>
+              <w:t xml:space="preserve"> -</w:t>
+            </w:r>
+            <w:r>
+              <w:rPr>
+                <w:rFonts w:ascii="Times New Roman" w:hAnsi="Times New Roman" w:cs="Times New Roman"/>
+                <w:sz w:val="20"/>
+                <w:szCs w:val="20"/>
+                <w:lang w:val="en-US"/>
+              </w:rPr>
+              <w:t xml:space="preserve">2000000, </w:t>
+            </w:r>
+            <w:r>
+              <w:rPr>
+                <w:rFonts w:ascii="Times New Roman" w:hAnsi="Times New Roman" w:cs="Times New Roman"/>
+                <w:sz w:val="20"/>
+                <w:szCs w:val="20"/>
+                <w:lang w:val="en-US"/>
+              </w:rPr>
+              <w:t xml:space="preserve">date = </w:t>
+            </w:r>
+            <w:r>
+              <w:rPr>
+                <w:rFonts w:ascii="Times New Roman" w:hAnsi="Times New Roman" w:cs="Times New Roman"/>
+                <w:sz w:val="20"/>
+                <w:szCs w:val="20"/>
+                <w:lang w:val="en-US"/>
+              </w:rPr>
+              <w:t>2023</w:t>
+            </w:r>
+            <w:r>
+              <w:rPr>
+                <w:rFonts w:ascii="Times New Roman" w:hAnsi="Times New Roman" w:cs="Times New Roman"/>
+                <w:sz w:val="20"/>
+                <w:szCs w:val="20"/>
+                <w:lang w:val="en-US"/>
+              </w:rPr>
+              <w:t>-</w:t>
+            </w:r>
+            <w:r>
+              <w:rPr>
+                <w:rFonts w:ascii="Times New Roman" w:hAnsi="Times New Roman" w:cs="Times New Roman"/>
+                <w:sz w:val="20"/>
+                <w:szCs w:val="20"/>
+                <w:lang w:val="en-US"/>
+              </w:rPr>
+              <w:t>4</w:t>
+            </w:r>
+            <w:r>
+              <w:rPr>
+                <w:rFonts w:ascii="Times New Roman" w:hAnsi="Times New Roman" w:cs="Times New Roman"/>
+                <w:sz w:val="20"/>
+                <w:szCs w:val="20"/>
+                <w:lang w:val="en-US"/>
+              </w:rPr>
+              <w:t>-</w:t>
+            </w:r>
+            <w:r>
+              <w:rPr>
+                <w:rFonts w:ascii="Times New Roman" w:hAnsi="Times New Roman" w:cs="Times New Roman"/>
+                <w:sz w:val="20"/>
+                <w:szCs w:val="20"/>
+                <w:lang w:val="en-US"/>
+              </w:rPr>
+              <w:t>5</w:t>
+            </w:r>
+          </w:p>
+        </w:tc>
+        <w:tc>
+          <w:tcPr>
+            <w:tcW w:w="0" w:type="auto"/>
+            <w:shd w:val="clear" w:color="auto" w:fill="auto"/>
+            <w:tcMar>
+              <w:top w:w="100" w:type="dxa"/>
+              <w:left w:w="100" w:type="dxa"/>
+              <w:bottom w:w="100" w:type="dxa"/>
+              <w:right w:w="100" w:type="dxa"/>
+            </w:tcMar>
+            <w:vAlign w:val="center"/>
+          </w:tcPr>
+          <w:p>
+            <w:pPr>
+              <w:widowControl w:val="0"/>
+              <w:spacing w:line="240" w:lineRule="auto"/>
+              <w:rPr>
+                <w:rFonts w:ascii="Times New Roman" w:hAnsi="Times New Roman" w:cs="Times New Roman"/>
+                <w:sz w:val="20"/>
+                <w:szCs w:val="20"/>
+                <w:lang w:val="es-CO"/>
+              </w:rPr>
+            </w:pPr>
+            <w:r>
+              <w:rPr>
+                <w:rFonts w:ascii="Times New Roman" w:hAnsi="Times New Roman" w:cs="Times New Roman"/>
+                <w:sz w:val="20"/>
+                <w:szCs w:val="20"/>
+                <w:lang w:val="es-CO"/>
+              </w:rPr>
+              <w:t>Se ha creado con é</w:t>
+            </w:r>
+            <w:r>
+              <w:rPr>
+                <w:rFonts w:ascii="Times New Roman" w:hAnsi="Times New Roman" w:cs="Times New Roman"/>
+                <w:sz w:val="20"/>
+                <w:szCs w:val="20"/>
+                <w:lang w:val="es-CO"/>
+              </w:rPr>
+              <w:t xml:space="preserve">xito un objeto de la case </w:t>
+            </w:r>
+            <w:proofErr w:type="spellStart"/>
+            <w:r>
+              <w:rPr>
+                <w:rFonts w:ascii="Times New Roman" w:hAnsi="Times New Roman" w:cs="Times New Roman"/>
+                <w:sz w:val="20"/>
+                <w:szCs w:val="20"/>
+                <w:lang w:val="es-CO"/>
+              </w:rPr>
+              <w:t>Order</w:t>
+            </w:r>
+            <w:proofErr w:type="spellEnd"/>
             <w:r>
               <w:rPr>
                 <w:rFonts w:ascii="Times New Roman" w:hAnsi="Times New Roman" w:cs="Times New Roman"/>
@@ -9774,6 +9710,398 @@
                 <w:lang w:val="es-CO"/>
               </w:rPr>
               <w:t>.</w:t>
+            </w:r>
+          </w:p>
+        </w:tc>
+      </w:tr>
+      <w:tr>
+        <w:trPr>
+          <w:trHeight w:val="390"/>
+        </w:trPr>
+        <w:tc>
+          <w:tcPr>
+            <w:tcW w:w="0" w:type="auto"/>
+            <w:shd w:val="clear" w:color="auto" w:fill="auto"/>
+            <w:tcMar>
+              <w:top w:w="100" w:type="dxa"/>
+              <w:left w:w="100" w:type="dxa"/>
+              <w:bottom w:w="100" w:type="dxa"/>
+              <w:right w:w="100" w:type="dxa"/>
+            </w:tcMar>
+            <w:vAlign w:val="center"/>
+          </w:tcPr>
+          <w:p>
+            <w:pPr>
+              <w:widowControl w:val="0"/>
+              <w:spacing w:line="240" w:lineRule="auto"/>
+              <w:rPr>
+                <w:rFonts w:ascii="Times New Roman" w:hAnsi="Times New Roman" w:cs="Times New Roman"/>
+                <w:sz w:val="20"/>
+                <w:szCs w:val="20"/>
+              </w:rPr>
+            </w:pPr>
+            <w:proofErr w:type="spellStart"/>
+            <w:r>
+              <w:rPr>
+                <w:rFonts w:ascii="Times New Roman" w:hAnsi="Times New Roman" w:cs="Times New Roman"/>
+                <w:sz w:val="20"/>
+                <w:szCs w:val="20"/>
+              </w:rPr>
+              <w:t>Order</w:t>
+            </w:r>
+            <w:proofErr w:type="spellEnd"/>
+          </w:p>
+        </w:tc>
+        <w:tc>
+          <w:tcPr>
+            <w:tcW w:w="0" w:type="auto"/>
+            <w:shd w:val="clear" w:color="auto" w:fill="auto"/>
+            <w:tcMar>
+              <w:top w:w="100" w:type="dxa"/>
+              <w:left w:w="100" w:type="dxa"/>
+              <w:bottom w:w="100" w:type="dxa"/>
+              <w:right w:w="100" w:type="dxa"/>
+            </w:tcMar>
+            <w:vAlign w:val="center"/>
+          </w:tcPr>
+          <w:p>
+            <w:pPr>
+              <w:widowControl w:val="0"/>
+              <w:spacing w:line="240" w:lineRule="auto"/>
+              <w:rPr>
+                <w:rFonts w:ascii="Times New Roman" w:hAnsi="Times New Roman" w:cs="Times New Roman"/>
+                <w:sz w:val="20"/>
+                <w:szCs w:val="20"/>
+              </w:rPr>
+            </w:pPr>
+            <w:proofErr w:type="spellStart"/>
+            <w:r>
+              <w:rPr>
+                <w:rFonts w:ascii="Times New Roman" w:hAnsi="Times New Roman" w:cs="Times New Roman"/>
+                <w:sz w:val="20"/>
+                <w:szCs w:val="20"/>
+              </w:rPr>
+              <w:t>addOrder</w:t>
+            </w:r>
+            <w:proofErr w:type="spellEnd"/>
+          </w:p>
+        </w:tc>
+        <w:tc>
+          <w:tcPr>
+            <w:tcW w:w="0" w:type="auto"/>
+            <w:shd w:val="clear" w:color="auto" w:fill="auto"/>
+            <w:tcMar>
+              <w:top w:w="100" w:type="dxa"/>
+              <w:left w:w="100" w:type="dxa"/>
+              <w:bottom w:w="100" w:type="dxa"/>
+              <w:right w:w="100" w:type="dxa"/>
+            </w:tcMar>
+            <w:vAlign w:val="center"/>
+          </w:tcPr>
+          <w:p>
+            <w:pPr>
+              <w:widowControl w:val="0"/>
+              <w:spacing w:line="240" w:lineRule="auto"/>
+              <w:rPr>
+                <w:rFonts w:ascii="Times New Roman" w:eastAsia="Times New Roman" w:hAnsi="Times New Roman" w:cs="Times New Roman"/>
+                <w:color w:val="000000"/>
+                <w:sz w:val="20"/>
+                <w:szCs w:val="20"/>
+                <w:lang w:val="es-CO"/>
+              </w:rPr>
+            </w:pPr>
+            <w:proofErr w:type="spellStart"/>
+            <w:r>
+              <w:rPr>
+                <w:rFonts w:ascii="Times New Roman" w:eastAsia="Times New Roman" w:hAnsi="Times New Roman" w:cs="Times New Roman"/>
+                <w:color w:val="000000"/>
+                <w:sz w:val="20"/>
+                <w:szCs w:val="20"/>
+                <w:lang w:val="es-CO"/>
+              </w:rPr>
+              <w:t>None</w:t>
+            </w:r>
+            <w:proofErr w:type="spellEnd"/>
+          </w:p>
+        </w:tc>
+        <w:tc>
+          <w:tcPr>
+            <w:tcW w:w="0" w:type="auto"/>
+            <w:shd w:val="clear" w:color="auto" w:fill="auto"/>
+            <w:tcMar>
+              <w:top w:w="100" w:type="dxa"/>
+              <w:left w:w="100" w:type="dxa"/>
+              <w:bottom w:w="100" w:type="dxa"/>
+              <w:right w:w="100" w:type="dxa"/>
+            </w:tcMar>
+            <w:vAlign w:val="center"/>
+          </w:tcPr>
+          <w:p>
+            <w:pPr>
+              <w:widowControl w:val="0"/>
+              <w:spacing w:line="240" w:lineRule="auto"/>
+              <w:rPr>
+                <w:rFonts w:ascii="Times New Roman" w:hAnsi="Times New Roman" w:cs="Times New Roman"/>
+                <w:sz w:val="20"/>
+                <w:szCs w:val="20"/>
+                <w:lang w:val="en-US"/>
+              </w:rPr>
+            </w:pPr>
+            <w:proofErr w:type="spellStart"/>
+            <w:r>
+              <w:rPr>
+                <w:rFonts w:ascii="Times New Roman" w:hAnsi="Times New Roman" w:cs="Times New Roman"/>
+                <w:sz w:val="20"/>
+                <w:szCs w:val="20"/>
+                <w:lang w:val="en-US"/>
+              </w:rPr>
+              <w:t>buyerName</w:t>
+            </w:r>
+            <w:proofErr w:type="spellEnd"/>
+            <w:r>
+              <w:rPr>
+                <w:rFonts w:ascii="Times New Roman" w:hAnsi="Times New Roman" w:cs="Times New Roman"/>
+                <w:sz w:val="20"/>
+                <w:szCs w:val="20"/>
+                <w:lang w:val="en-US"/>
+              </w:rPr>
+              <w:t xml:space="preserve"> =</w:t>
+            </w:r>
+            <w:r>
+              <w:rPr>
+                <w:rFonts w:ascii="Times New Roman" w:hAnsi="Times New Roman" w:cs="Times New Roman"/>
+                <w:sz w:val="20"/>
+                <w:szCs w:val="20"/>
+                <w:lang w:val="en-US"/>
+              </w:rPr>
+              <w:t xml:space="preserve"> </w:t>
+            </w:r>
+            <w:r>
+              <w:rPr>
+                <w:rFonts w:ascii="Times New Roman" w:hAnsi="Times New Roman" w:cs="Times New Roman"/>
+                <w:sz w:val="20"/>
+                <w:szCs w:val="20"/>
+                <w:lang w:val="en-US"/>
+              </w:rPr>
+              <w:t>"Santiago", products</w:t>
+            </w:r>
+            <w:r>
+              <w:rPr>
+                <w:rFonts w:ascii="Times New Roman" w:hAnsi="Times New Roman" w:cs="Times New Roman"/>
+                <w:sz w:val="20"/>
+                <w:szCs w:val="20"/>
+                <w:lang w:val="en-US"/>
+              </w:rPr>
+              <w:t xml:space="preserve"> = [</w:t>
+            </w:r>
+            <w:r>
+              <w:rPr>
+                <w:rFonts w:ascii="Times New Roman" w:hAnsi="Times New Roman" w:cs="Times New Roman"/>
+                <w:sz w:val="20"/>
+                <w:szCs w:val="20"/>
+                <w:lang w:val="en-US"/>
+              </w:rPr>
+              <w:t>"PS5", "PSP", "</w:t>
+            </w:r>
+            <w:proofErr w:type="spellStart"/>
+            <w:r>
+              <w:rPr>
+                <w:rFonts w:ascii="Times New Roman" w:hAnsi="Times New Roman" w:cs="Times New Roman"/>
+                <w:sz w:val="20"/>
+                <w:szCs w:val="20"/>
+                <w:lang w:val="en-US"/>
+              </w:rPr>
+              <w:t>Audífonos</w:t>
+            </w:r>
+            <w:proofErr w:type="spellEnd"/>
+            <w:r>
+              <w:rPr>
+                <w:rFonts w:ascii="Times New Roman" w:hAnsi="Times New Roman" w:cs="Times New Roman"/>
+                <w:sz w:val="20"/>
+                <w:szCs w:val="20"/>
+                <w:lang w:val="en-US"/>
+              </w:rPr>
+              <w:t>"</w:t>
+            </w:r>
+            <w:r>
+              <w:rPr>
+                <w:rFonts w:ascii="Times New Roman" w:hAnsi="Times New Roman" w:cs="Times New Roman"/>
+                <w:sz w:val="20"/>
+                <w:szCs w:val="20"/>
+                <w:lang w:val="en-US"/>
+              </w:rPr>
+              <w:t>]</w:t>
+            </w:r>
+            <w:r>
+              <w:rPr>
+                <w:rFonts w:ascii="Times New Roman" w:hAnsi="Times New Roman" w:cs="Times New Roman"/>
+                <w:sz w:val="20"/>
+                <w:szCs w:val="20"/>
+                <w:lang w:val="en-US"/>
+              </w:rPr>
+              <w:t>,</w:t>
+            </w:r>
+            <w:r>
+              <w:rPr>
+                <w:rFonts w:ascii="Times New Roman" w:hAnsi="Times New Roman" w:cs="Times New Roman"/>
+                <w:sz w:val="20"/>
+                <w:szCs w:val="20"/>
+                <w:lang w:val="en-US"/>
+              </w:rPr>
+              <w:t xml:space="preserve"> </w:t>
+            </w:r>
+            <w:proofErr w:type="spellStart"/>
+            <w:r>
+              <w:rPr>
+                <w:rFonts w:ascii="Times New Roman" w:hAnsi="Times New Roman" w:cs="Times New Roman"/>
+                <w:sz w:val="20"/>
+                <w:szCs w:val="20"/>
+                <w:lang w:val="en-US"/>
+              </w:rPr>
+              <w:t>productsQuantity</w:t>
+            </w:r>
+            <w:proofErr w:type="spellEnd"/>
+            <w:r>
+              <w:rPr>
+                <w:rFonts w:ascii="Times New Roman" w:hAnsi="Times New Roman" w:cs="Times New Roman"/>
+                <w:sz w:val="20"/>
+                <w:szCs w:val="20"/>
+                <w:lang w:val="en-US"/>
+              </w:rPr>
+              <w:t xml:space="preserve"> = [</w:t>
+            </w:r>
+            <w:r>
+              <w:rPr>
+                <w:rFonts w:ascii="Times New Roman" w:hAnsi="Times New Roman" w:cs="Times New Roman"/>
+                <w:sz w:val="20"/>
+                <w:szCs w:val="20"/>
+                <w:lang w:val="en-US"/>
+              </w:rPr>
+              <w:t>"2", "3", "2"</w:t>
+            </w:r>
+            <w:r>
+              <w:rPr>
+                <w:rFonts w:ascii="Times New Roman" w:hAnsi="Times New Roman" w:cs="Times New Roman"/>
+                <w:sz w:val="20"/>
+                <w:szCs w:val="20"/>
+                <w:lang w:val="en-US"/>
+              </w:rPr>
+              <w:t>]</w:t>
+            </w:r>
+            <w:r>
+              <w:rPr>
+                <w:rFonts w:ascii="Times New Roman" w:hAnsi="Times New Roman" w:cs="Times New Roman"/>
+                <w:sz w:val="20"/>
+                <w:szCs w:val="20"/>
+                <w:lang w:val="en-US"/>
+              </w:rPr>
+              <w:t>,</w:t>
+            </w:r>
+            <w:r>
+              <w:rPr>
+                <w:rFonts w:ascii="Times New Roman" w:hAnsi="Times New Roman" w:cs="Times New Roman"/>
+                <w:sz w:val="20"/>
+                <w:szCs w:val="20"/>
+                <w:lang w:val="en-US"/>
+              </w:rPr>
+              <w:t xml:space="preserve"> -</w:t>
+            </w:r>
+            <w:r>
+              <w:rPr>
+                <w:rFonts w:ascii="Times New Roman" w:hAnsi="Times New Roman" w:cs="Times New Roman"/>
+                <w:sz w:val="20"/>
+                <w:szCs w:val="20"/>
+                <w:lang w:val="en-US"/>
+              </w:rPr>
+              <w:t xml:space="preserve">2000000, </w:t>
+            </w:r>
+            <w:r>
+              <w:rPr>
+                <w:rFonts w:ascii="Times New Roman" w:hAnsi="Times New Roman" w:cs="Times New Roman"/>
+                <w:sz w:val="20"/>
+                <w:szCs w:val="20"/>
+                <w:lang w:val="en-US"/>
+              </w:rPr>
+              <w:t xml:space="preserve">date = </w:t>
+            </w:r>
+            <w:r>
+              <w:rPr>
+                <w:rFonts w:ascii="Times New Roman" w:hAnsi="Times New Roman" w:cs="Times New Roman"/>
+                <w:sz w:val="20"/>
+                <w:szCs w:val="20"/>
+                <w:lang w:val="en-US"/>
+              </w:rPr>
+              <w:t>2023</w:t>
+            </w:r>
+            <w:r>
+              <w:rPr>
+                <w:rFonts w:ascii="Times New Roman" w:hAnsi="Times New Roman" w:cs="Times New Roman"/>
+                <w:sz w:val="20"/>
+                <w:szCs w:val="20"/>
+                <w:lang w:val="en-US"/>
+              </w:rPr>
+              <w:t>-</w:t>
+            </w:r>
+            <w:r>
+              <w:rPr>
+                <w:rFonts w:ascii="Times New Roman" w:hAnsi="Times New Roman" w:cs="Times New Roman"/>
+                <w:sz w:val="20"/>
+                <w:szCs w:val="20"/>
+                <w:lang w:val="en-US"/>
+              </w:rPr>
+              <w:t>4</w:t>
+            </w:r>
+            <w:r>
+              <w:rPr>
+                <w:rFonts w:ascii="Times New Roman" w:hAnsi="Times New Roman" w:cs="Times New Roman"/>
+                <w:sz w:val="20"/>
+                <w:szCs w:val="20"/>
+                <w:lang w:val="en-US"/>
+              </w:rPr>
+              <w:t>-</w:t>
+            </w:r>
+            <w:r>
+              <w:rPr>
+                <w:rFonts w:ascii="Times New Roman" w:hAnsi="Times New Roman" w:cs="Times New Roman"/>
+                <w:sz w:val="20"/>
+                <w:szCs w:val="20"/>
+                <w:lang w:val="en-US"/>
+              </w:rPr>
+              <w:t>5</w:t>
+            </w:r>
+          </w:p>
+        </w:tc>
+        <w:tc>
+          <w:tcPr>
+            <w:tcW w:w="0" w:type="auto"/>
+            <w:shd w:val="clear" w:color="auto" w:fill="auto"/>
+            <w:tcMar>
+              <w:top w:w="100" w:type="dxa"/>
+              <w:left w:w="100" w:type="dxa"/>
+              <w:bottom w:w="100" w:type="dxa"/>
+              <w:right w:w="100" w:type="dxa"/>
+            </w:tcMar>
+            <w:vAlign w:val="center"/>
+          </w:tcPr>
+          <w:p>
+            <w:pPr>
+              <w:widowControl w:val="0"/>
+              <w:spacing w:line="240" w:lineRule="auto"/>
+              <w:rPr>
+                <w:rFonts w:ascii="Times New Roman" w:hAnsi="Times New Roman" w:cs="Times New Roman"/>
+                <w:sz w:val="20"/>
+                <w:szCs w:val="20"/>
+                <w:lang w:val="es-CO"/>
+              </w:rPr>
+            </w:pPr>
+            <w:r>
+              <w:rPr>
+                <w:rFonts w:ascii="Times New Roman" w:hAnsi="Times New Roman" w:cs="Times New Roman"/>
+                <w:sz w:val="20"/>
+                <w:szCs w:val="20"/>
+                <w:lang w:val="es-CO"/>
+              </w:rPr>
+              <w:t>Lanza una excepción y se le informa al usuario que no puede ingresar números negativos.</w:t>
             </w:r>
           </w:p>
         </w:tc>
@@ -9788,6 +10116,7 @@
           <w:bCs/>
           <w:sz w:val="24"/>
           <w:szCs w:val="24"/>
+          <w:lang w:val="es-CO"/>
         </w:rPr>
       </w:pPr>
     </w:p>
@@ -9850,8 +10179,8 @@
         <w:gridCol w:w="823"/>
         <w:gridCol w:w="2311"/>
         <w:gridCol w:w="1789"/>
-        <w:gridCol w:w="2066"/>
-        <w:gridCol w:w="3791"/>
+        <w:gridCol w:w="2058"/>
+        <w:gridCol w:w="3799"/>
       </w:tblGrid>
       <w:tr>
         <w:trPr>
@@ -10585,7 +10914,7 @@
                 <w:szCs w:val="20"/>
               </w:rPr>
             </w:pPr>
-            <w:commentRangeStart w:id="5"/>
+            <w:proofErr w:type="spellStart"/>
             <w:r>
               <w:rPr>
                 <w:rFonts w:ascii="Times New Roman" w:hAnsi="Times New Roman" w:cs="Times New Roman"/>
@@ -10594,268 +10923,7 @@
               </w:rPr>
               <w:t>Product</w:t>
             </w:r>
-          </w:p>
-        </w:tc>
-        <w:tc>
-          <w:tcPr>
-            <w:tcW w:w="0" w:type="auto"/>
-            <w:shd w:val="clear" w:color="auto" w:fill="auto"/>
-            <w:tcMar>
-              <w:top w:w="100" w:type="dxa"/>
-              <w:left w:w="100" w:type="dxa"/>
-              <w:bottom w:w="100" w:type="dxa"/>
-              <w:right w:w="100" w:type="dxa"/>
-            </w:tcMar>
-            <w:vAlign w:val="center"/>
-          </w:tcPr>
-          <w:p>
-            <w:pPr>
-              <w:widowControl w:val="0"/>
-              <w:spacing w:line="240" w:lineRule="auto"/>
-              <w:rPr>
-                <w:rFonts w:ascii="Times New Roman" w:hAnsi="Times New Roman" w:cs="Times New Roman"/>
-                <w:color w:val="000000"/>
-                <w:sz w:val="20"/>
-                <w:szCs w:val="20"/>
-              </w:rPr>
-            </w:pPr>
-            <w:r>
-              <w:rPr>
-                <w:rFonts w:ascii="Times New Roman" w:hAnsi="Times New Roman" w:cs="Times New Roman"/>
-                <w:color w:val="000000"/>
-                <w:sz w:val="20"/>
-                <w:szCs w:val="20"/>
-              </w:rPr>
-              <w:t>subtractQuantityAvailable</w:t>
-            </w:r>
-          </w:p>
-        </w:tc>
-        <w:tc>
-          <w:tcPr>
-            <w:tcW w:w="0" w:type="auto"/>
-            <w:shd w:val="clear" w:color="auto" w:fill="auto"/>
-            <w:tcMar>
-              <w:top w:w="100" w:type="dxa"/>
-              <w:left w:w="100" w:type="dxa"/>
-              <w:bottom w:w="100" w:type="dxa"/>
-              <w:right w:w="100" w:type="dxa"/>
-            </w:tcMar>
-            <w:vAlign w:val="center"/>
-          </w:tcPr>
-          <w:p>
-            <w:pPr>
-              <w:widowControl w:val="0"/>
-              <w:spacing w:line="240" w:lineRule="auto"/>
-              <w:rPr>
-                <w:rFonts w:ascii="Times New Roman" w:eastAsia="Times New Roman" w:hAnsi="Times New Roman" w:cs="Times New Roman"/>
-                <w:color w:val="000000"/>
-                <w:sz w:val="20"/>
-                <w:szCs w:val="20"/>
-                <w:lang w:val="es-CO"/>
-              </w:rPr>
-            </w:pPr>
-            <w:r>
-              <w:rPr>
-                <w:rFonts w:ascii="Times New Roman" w:eastAsia="Times New Roman" w:hAnsi="Times New Roman" w:cs="Times New Roman"/>
-                <w:color w:val="000000"/>
-                <w:sz w:val="20"/>
-                <w:szCs w:val="20"/>
-                <w:lang w:val="es-CO"/>
-              </w:rPr>
-              <w:t>setupStageProduct1</w:t>
-            </w:r>
-          </w:p>
-        </w:tc>
-        <w:tc>
-          <w:tcPr>
-            <w:tcW w:w="0" w:type="auto"/>
-            <w:shd w:val="clear" w:color="auto" w:fill="auto"/>
-            <w:tcMar>
-              <w:top w:w="100" w:type="dxa"/>
-              <w:left w:w="100" w:type="dxa"/>
-              <w:bottom w:w="100" w:type="dxa"/>
-              <w:right w:w="100" w:type="dxa"/>
-            </w:tcMar>
-            <w:vAlign w:val="center"/>
-          </w:tcPr>
-          <w:p>
-            <w:pPr>
-              <w:widowControl w:val="0"/>
-              <w:spacing w:line="240" w:lineRule="auto"/>
-              <w:rPr>
-                <w:rFonts w:ascii="Times New Roman" w:hAnsi="Times New Roman" w:cs="Times New Roman"/>
-                <w:sz w:val="20"/>
-                <w:szCs w:val="20"/>
-              </w:rPr>
-            </w:pPr>
-            <w:r>
-              <w:rPr>
-                <w:rFonts w:ascii="Times New Roman" w:hAnsi="Times New Roman" w:cs="Times New Roman"/>
-                <w:sz w:val="20"/>
-                <w:szCs w:val="20"/>
-              </w:rPr>
-              <w:t>productName</w:t>
-            </w:r>
-            <w:r>
-              <w:rPr>
-                <w:rFonts w:ascii="Times New Roman" w:hAnsi="Times New Roman" w:cs="Times New Roman"/>
-                <w:sz w:val="20"/>
-                <w:szCs w:val="20"/>
-              </w:rPr>
-              <w:t xml:space="preserve"> </w:t>
-            </w:r>
-            <w:r>
-              <w:rPr>
-                <w:rFonts w:ascii="Times New Roman" w:hAnsi="Times New Roman" w:cs="Times New Roman"/>
-                <w:sz w:val="20"/>
-                <w:szCs w:val="20"/>
-              </w:rPr>
-              <w:t>=</w:t>
-            </w:r>
-            <w:r>
-              <w:rPr>
-                <w:rFonts w:ascii="Times New Roman" w:hAnsi="Times New Roman" w:cs="Times New Roman"/>
-                <w:sz w:val="20"/>
-                <w:szCs w:val="20"/>
-              </w:rPr>
-              <w:t xml:space="preserve"> “</w:t>
-            </w:r>
-            <w:r>
-              <w:rPr>
-                <w:rFonts w:ascii="Times New Roman" w:hAnsi="Times New Roman" w:cs="Times New Roman"/>
-                <w:sz w:val="20"/>
-                <w:szCs w:val="20"/>
-              </w:rPr>
-              <w:t>Xbox”, quantity2Subtract</w:t>
-            </w:r>
-            <w:r>
-              <w:rPr>
-                <w:rFonts w:ascii="Times New Roman" w:hAnsi="Times New Roman" w:cs="Times New Roman"/>
-                <w:sz w:val="20"/>
-                <w:szCs w:val="20"/>
-              </w:rPr>
-              <w:t xml:space="preserve"> </w:t>
-            </w:r>
-            <w:r>
-              <w:rPr>
-                <w:rFonts w:ascii="Times New Roman" w:hAnsi="Times New Roman" w:cs="Times New Roman"/>
-                <w:sz w:val="20"/>
-                <w:szCs w:val="20"/>
-              </w:rPr>
-              <w:t>=</w:t>
-            </w:r>
-            <w:r>
-              <w:rPr>
-                <w:rFonts w:ascii="Times New Roman" w:hAnsi="Times New Roman" w:cs="Times New Roman"/>
-                <w:sz w:val="20"/>
-                <w:szCs w:val="20"/>
-              </w:rPr>
-              <w:t xml:space="preserve"> </w:t>
-            </w:r>
-            <w:r>
-              <w:rPr>
-                <w:rFonts w:ascii="Times New Roman" w:hAnsi="Times New Roman" w:cs="Times New Roman"/>
-                <w:sz w:val="20"/>
-                <w:szCs w:val="20"/>
-              </w:rPr>
-              <w:t>3</w:t>
-            </w:r>
-          </w:p>
-        </w:tc>
-        <w:tc>
-          <w:tcPr>
-            <w:tcW w:w="0" w:type="auto"/>
-            <w:shd w:val="clear" w:color="auto" w:fill="auto"/>
-            <w:tcMar>
-              <w:top w:w="100" w:type="dxa"/>
-              <w:left w:w="100" w:type="dxa"/>
-              <w:bottom w:w="100" w:type="dxa"/>
-              <w:right w:w="100" w:type="dxa"/>
-            </w:tcMar>
-            <w:vAlign w:val="center"/>
-          </w:tcPr>
-          <w:p>
-            <w:pPr>
-              <w:widowControl w:val="0"/>
-              <w:spacing w:line="240" w:lineRule="auto"/>
-              <w:rPr>
-                <w:rFonts w:ascii="Times New Roman" w:hAnsi="Times New Roman" w:cs="Times New Roman"/>
-                <w:color w:val="000000"/>
-                <w:sz w:val="20"/>
-                <w:szCs w:val="20"/>
-              </w:rPr>
-            </w:pPr>
-            <w:r>
-              <w:rPr>
-                <w:rFonts w:ascii="Times New Roman" w:hAnsi="Times New Roman" w:cs="Times New Roman"/>
-                <w:color w:val="000000"/>
-                <w:sz w:val="20"/>
-                <w:szCs w:val="20"/>
-              </w:rPr>
-              <w:t>Muestra un mensaje</w:t>
-            </w:r>
-            <w:r>
-              <w:rPr>
-                <w:rFonts w:ascii="Times New Roman" w:hAnsi="Times New Roman" w:cs="Times New Roman"/>
-                <w:color w:val="000000"/>
-                <w:sz w:val="20"/>
-                <w:szCs w:val="20"/>
-              </w:rPr>
-              <w:t xml:space="preserve"> de error que dice q</w:t>
-            </w:r>
-            <w:r>
-              <w:rPr>
-                <w:rFonts w:ascii="Times New Roman" w:hAnsi="Times New Roman" w:cs="Times New Roman"/>
-                <w:color w:val="000000"/>
-                <w:sz w:val="20"/>
-                <w:szCs w:val="20"/>
-              </w:rPr>
-              <w:t>ue el producto no ha sido registrado.</w:t>
-            </w:r>
-            <w:commentRangeEnd w:id="5"/>
-            <w:r>
-              <w:rPr>
-                <w:rStyle w:val="Refdecomentario"/>
-              </w:rPr>
-              <w:commentReference w:id="5"/>
-            </w:r>
-          </w:p>
-        </w:tc>
-      </w:tr>
-      <w:tr>
-        <w:trPr>
-          <w:trHeight w:val="390"/>
-        </w:trPr>
-        <w:tc>
-          <w:tcPr>
-            <w:tcW w:w="0" w:type="auto"/>
-            <w:shd w:val="clear" w:color="auto" w:fill="auto"/>
-            <w:tcMar>
-              <w:top w:w="100" w:type="dxa"/>
-              <w:left w:w="100" w:type="dxa"/>
-              <w:bottom w:w="100" w:type="dxa"/>
-              <w:right w:w="100" w:type="dxa"/>
-            </w:tcMar>
-            <w:vAlign w:val="center"/>
-          </w:tcPr>
-          <w:p>
-            <w:pPr>
-              <w:widowControl w:val="0"/>
-              <w:spacing w:line="240" w:lineRule="auto"/>
-              <w:rPr>
-                <w:rFonts w:ascii="Times New Roman" w:hAnsi="Times New Roman" w:cs="Times New Roman"/>
-                <w:sz w:val="20"/>
-                <w:szCs w:val="20"/>
-              </w:rPr>
-            </w:pPr>
-            <w:r>
-              <w:rPr>
-                <w:rFonts w:ascii="Times New Roman" w:hAnsi="Times New Roman" w:cs="Times New Roman"/>
-                <w:sz w:val="20"/>
-                <w:szCs w:val="20"/>
-              </w:rPr>
-              <w:t>Product</w:t>
-            </w:r>
+            <w:proofErr w:type="spellEnd"/>
           </w:p>
         </w:tc>
         <w:tc>
@@ -11552,6 +11620,7 @@
                 <w:szCs w:val="20"/>
               </w:rPr>
             </w:pPr>
+            <w:proofErr w:type="spellStart"/>
             <w:r>
               <w:rPr>
                 <w:rFonts w:ascii="Times New Roman" w:hAnsi="Times New Roman" w:cs="Times New Roman"/>
@@ -11560,6 +11629,7 @@
               </w:rPr>
               <w:t>productName</w:t>
             </w:r>
+            <w:proofErr w:type="spellEnd"/>
             <w:r>
               <w:rPr>
                 <w:rFonts w:ascii="Times New Roman" w:hAnsi="Times New Roman" w:cs="Times New Roman"/>
@@ -14376,27 +14446,7 @@
                 <w:szCs w:val="20"/>
                 <w:lang w:val="en-US"/>
               </w:rPr>
-              <w:t xml:space="preserve">option = </w:t>
-            </w:r>
-            <w:r>
-              <w:rPr>
-                <w:rFonts w:ascii="Times New Roman" w:eastAsia="Times New Roman" w:hAnsi="Times New Roman" w:cs="Times New Roman"/>
-                <w:color w:val="000000"/>
-                <w:sz w:val="20"/>
-                <w:szCs w:val="20"/>
-                <w:lang w:val="en-US"/>
-              </w:rPr>
-              <w:t>3</w:t>
-            </w:r>
-            <w:r>
-              <w:rPr>
-                <w:rFonts w:ascii="Times New Roman" w:eastAsia="Times New Roman" w:hAnsi="Times New Roman" w:cs="Times New Roman"/>
-                <w:color w:val="000000"/>
-                <w:sz w:val="20"/>
-                <w:szCs w:val="20"/>
-                <w:lang w:val="en-US"/>
-              </w:rPr>
-              <w:t xml:space="preserve">, data = “”, </w:t>
+              <w:t xml:space="preserve">option = 3, data = “”, </w:t>
             </w:r>
             <w:proofErr w:type="spellStart"/>
             <w:r>
@@ -14615,27 +14665,7 @@
                 <w:szCs w:val="20"/>
                 <w:lang w:val="en-US"/>
               </w:rPr>
-              <w:t xml:space="preserve">option = </w:t>
-            </w:r>
-            <w:r>
-              <w:rPr>
-                <w:rFonts w:ascii="Times New Roman" w:eastAsia="Times New Roman" w:hAnsi="Times New Roman" w:cs="Times New Roman"/>
-                <w:color w:val="000000"/>
-                <w:sz w:val="20"/>
-                <w:szCs w:val="20"/>
-                <w:lang w:val="en-US"/>
-              </w:rPr>
-              <w:t>4</w:t>
-            </w:r>
-            <w:r>
-              <w:rPr>
-                <w:rFonts w:ascii="Times New Roman" w:eastAsia="Times New Roman" w:hAnsi="Times New Roman" w:cs="Times New Roman"/>
-                <w:color w:val="000000"/>
-                <w:sz w:val="20"/>
-                <w:szCs w:val="20"/>
-                <w:lang w:val="en-US"/>
-              </w:rPr>
-              <w:t xml:space="preserve">, data = “”, </w:t>
+              <w:t xml:space="preserve">option = 4, data = “”, </w:t>
             </w:r>
             <w:proofErr w:type="spellStart"/>
             <w:r>
@@ -15083,47 +15113,7 @@
                 <w:szCs w:val="20"/>
                 <w:lang w:val="en-US"/>
               </w:rPr>
-              <w:t xml:space="preserve">option = </w:t>
-            </w:r>
-            <w:r>
-              <w:rPr>
-                <w:rFonts w:ascii="Times New Roman" w:eastAsia="Times New Roman" w:hAnsi="Times New Roman" w:cs="Times New Roman"/>
-                <w:color w:val="000000"/>
-                <w:sz w:val="20"/>
-                <w:szCs w:val="20"/>
-                <w:lang w:val="en-US"/>
-              </w:rPr>
-              <w:t>2</w:t>
-            </w:r>
-            <w:r>
-              <w:rPr>
-                <w:rFonts w:ascii="Times New Roman" w:eastAsia="Times New Roman" w:hAnsi="Times New Roman" w:cs="Times New Roman"/>
-                <w:color w:val="000000"/>
-                <w:sz w:val="20"/>
-                <w:szCs w:val="20"/>
-                <w:lang w:val="en-US"/>
-              </w:rPr>
-              <w:t>, data = “</w:t>
-            </w:r>
-            <w:r>
-              <w:rPr>
-                <w:rFonts w:ascii="Times New Roman" w:eastAsia="Times New Roman" w:hAnsi="Times New Roman" w:cs="Times New Roman"/>
-                <w:color w:val="000000"/>
-                <w:sz w:val="20"/>
-                <w:szCs w:val="20"/>
-                <w:lang w:val="en-US"/>
-              </w:rPr>
-              <w:t>10000.0</w:t>
-            </w:r>
-            <w:r>
-              <w:rPr>
-                <w:rFonts w:ascii="Times New Roman" w:eastAsia="Times New Roman" w:hAnsi="Times New Roman" w:cs="Times New Roman"/>
-                <w:color w:val="000000"/>
-                <w:sz w:val="20"/>
-                <w:szCs w:val="20"/>
-                <w:lang w:val="en-US"/>
-              </w:rPr>
-              <w:t xml:space="preserve">”, </w:t>
+              <w:t xml:space="preserve">option = 2, data = “10000.0”, </w:t>
             </w:r>
             <w:proofErr w:type="spellStart"/>
             <w:r>
@@ -15206,16 +15196,7 @@
                 <w:szCs w:val="20"/>
                 <w:lang w:val="es-CO"/>
               </w:rPr>
-              <w:t>suario que ningún producto tiene esa característica</w:t>
-            </w:r>
-            <w:r>
-              <w:rPr>
-                <w:rFonts w:ascii="Times New Roman" w:hAnsi="Times New Roman" w:cs="Times New Roman"/>
-                <w:sz w:val="20"/>
-                <w:szCs w:val="20"/>
-                <w:lang w:val="es-CO"/>
-              </w:rPr>
-              <w:t>.</w:t>
+              <w:t>suario que ningún producto tiene esa característica.</w:t>
             </w:r>
           </w:p>
         </w:tc>
@@ -15360,27 +15341,7 @@
                 <w:szCs w:val="20"/>
                 <w:lang w:val="en-US"/>
               </w:rPr>
-              <w:t xml:space="preserve">option = </w:t>
-            </w:r>
-            <w:r>
-              <w:rPr>
-                <w:rFonts w:ascii="Times New Roman" w:eastAsia="Times New Roman" w:hAnsi="Times New Roman" w:cs="Times New Roman"/>
-                <w:color w:val="000000"/>
-                <w:sz w:val="20"/>
-                <w:szCs w:val="20"/>
-                <w:lang w:val="en-US"/>
-              </w:rPr>
-              <w:t>3</w:t>
-            </w:r>
-            <w:r>
-              <w:rPr>
-                <w:rFonts w:ascii="Times New Roman" w:eastAsia="Times New Roman" w:hAnsi="Times New Roman" w:cs="Times New Roman"/>
-                <w:color w:val="000000"/>
-                <w:sz w:val="20"/>
-                <w:szCs w:val="20"/>
-                <w:lang w:val="en-US"/>
-              </w:rPr>
-              <w:t xml:space="preserve">, data = “10000.0”, </w:t>
+              <w:t xml:space="preserve">option = 3, data = “10000.0”, </w:t>
             </w:r>
             <w:proofErr w:type="spellStart"/>
             <w:r>
@@ -15463,16 +15424,7 @@
                 <w:szCs w:val="20"/>
                 <w:lang w:val="es-CO"/>
               </w:rPr>
-              <w:t>suario que ningún producto tiene esa característica</w:t>
-            </w:r>
-            <w:r>
-              <w:rPr>
-                <w:rFonts w:ascii="Times New Roman" w:hAnsi="Times New Roman" w:cs="Times New Roman"/>
-                <w:sz w:val="20"/>
-                <w:szCs w:val="20"/>
-                <w:lang w:val="es-CO"/>
-              </w:rPr>
-              <w:t>.</w:t>
+              <w:t>suario que ningún producto tiene esa característica.</w:t>
             </w:r>
           </w:p>
         </w:tc>
@@ -22098,8 +22050,8 @@
         <w:gridCol w:w="1134"/>
         <w:gridCol w:w="1333"/>
         <w:gridCol w:w="2100"/>
-        <w:gridCol w:w="1894"/>
-        <w:gridCol w:w="4319"/>
+        <w:gridCol w:w="2783"/>
+        <w:gridCol w:w="3430"/>
       </w:tblGrid>
       <w:tr>
         <w:trPr>
@@ -22407,6 +22359,7 @@
                 <w:szCs w:val="20"/>
               </w:rPr>
             </w:pPr>
+            <w:proofErr w:type="spellStart"/>
             <w:r>
               <w:rPr>
                 <w:rFonts w:ascii="Times New Roman" w:hAnsi="Times New Roman" w:cs="Times New Roman"/>
@@ -22415,6 +22368,7 @@
               </w:rPr>
               <w:t>ProductList</w:t>
             </w:r>
+            <w:proofErr w:type="spellEnd"/>
           </w:p>
         </w:tc>
         <w:tc>
@@ -22513,16 +22467,27 @@
                 <w:rFonts w:ascii="Times New Roman" w:hAnsi="Times New Roman" w:cs="Times New Roman"/>
                 <w:sz w:val="20"/>
                 <w:szCs w:val="20"/>
-              </w:rPr>
-            </w:pPr>
+                <w:lang w:val="en-US"/>
+              </w:rPr>
+            </w:pPr>
+            <w:r>
+              <w:rPr>
+                <w:rFonts w:ascii="Times New Roman" w:hAnsi="Times New Roman" w:cs="Times New Roman"/>
+                <w:sz w:val="20"/>
+                <w:szCs w:val="20"/>
+                <w:lang w:val="en-US"/>
+              </w:rPr>
+              <w:t xml:space="preserve">Option = 1, </w:t>
+            </w:r>
             <w:proofErr w:type="spellStart"/>
             <w:r>
               <w:rPr>
                 <w:rFonts w:ascii="Times New Roman" w:hAnsi="Times New Roman" w:cs="Times New Roman"/>
                 <w:sz w:val="20"/>
                 <w:szCs w:val="20"/>
-              </w:rPr>
-              <w:t>searchType</w:t>
+                <w:lang w:val="en-US"/>
+              </w:rPr>
+              <w:t>minData</w:t>
             </w:r>
             <w:proofErr w:type="spellEnd"/>
             <w:r>
@@ -22530,44 +22495,19 @@
                 <w:rFonts w:ascii="Times New Roman" w:hAnsi="Times New Roman" w:cs="Times New Roman"/>
                 <w:sz w:val="20"/>
                 <w:szCs w:val="20"/>
-              </w:rPr>
-              <w:t xml:space="preserve"> </w:t>
-            </w:r>
-            <w:r>
-              <w:rPr>
-                <w:rFonts w:ascii="Times New Roman" w:hAnsi="Times New Roman" w:cs="Times New Roman"/>
-                <w:sz w:val="20"/>
-                <w:szCs w:val="20"/>
-              </w:rPr>
-              <w:t>= “</w:t>
-            </w:r>
-            <w:r>
-              <w:rPr>
-                <w:rFonts w:ascii="Times New Roman" w:hAnsi="Times New Roman" w:cs="Times New Roman"/>
-                <w:sz w:val="20"/>
-                <w:szCs w:val="20"/>
-              </w:rPr>
-              <w:t>carácter”</w:t>
-            </w:r>
-          </w:p>
-          <w:p>
-            <w:pPr>
-              <w:widowControl w:val="0"/>
-              <w:spacing w:line="240" w:lineRule="auto"/>
-              <w:rPr>
-                <w:rFonts w:ascii="Times New Roman" w:hAnsi="Times New Roman" w:cs="Times New Roman"/>
-                <w:sz w:val="20"/>
-                <w:szCs w:val="20"/>
-              </w:rPr>
-            </w:pPr>
+                <w:lang w:val="en-US"/>
+              </w:rPr>
+              <w:t xml:space="preserve"> = “A”, </w:t>
+            </w:r>
             <w:proofErr w:type="spellStart"/>
             <w:r>
               <w:rPr>
                 <w:rFonts w:ascii="Times New Roman" w:hAnsi="Times New Roman" w:cs="Times New Roman"/>
                 <w:sz w:val="20"/>
                 <w:szCs w:val="20"/>
-              </w:rPr>
-              <w:t>Order</w:t>
+                <w:lang w:val="en-US"/>
+              </w:rPr>
+              <w:t>maxData</w:t>
             </w:r>
             <w:proofErr w:type="spellEnd"/>
             <w:r>
@@ -22575,24 +22515,18 @@
                 <w:rFonts w:ascii="Times New Roman" w:hAnsi="Times New Roman" w:cs="Times New Roman"/>
                 <w:sz w:val="20"/>
                 <w:szCs w:val="20"/>
-              </w:rPr>
-              <w:t xml:space="preserve"> =</w:t>
-            </w:r>
-            <w:r>
-              <w:rPr>
-                <w:rFonts w:ascii="Times New Roman" w:hAnsi="Times New Roman" w:cs="Times New Roman"/>
-                <w:sz w:val="20"/>
-                <w:szCs w:val="20"/>
-              </w:rPr>
-              <w:t xml:space="preserve"> </w:t>
-            </w:r>
-            <w:r>
-              <w:rPr>
-                <w:rFonts w:ascii="Times New Roman" w:hAnsi="Times New Roman" w:cs="Times New Roman"/>
-                <w:sz w:val="20"/>
-                <w:szCs w:val="20"/>
-              </w:rPr>
-              <w:t>“</w:t>
+                <w:lang w:val="en-US"/>
+              </w:rPr>
+              <w:t xml:space="preserve"> = “C</w:t>
+            </w:r>
+            <w:r>
+              <w:rPr>
+                <w:rFonts w:ascii="Times New Roman" w:hAnsi="Times New Roman" w:cs="Times New Roman"/>
+                <w:sz w:val="20"/>
+                <w:szCs w:val="20"/>
+                <w:lang w:val="en-US"/>
+              </w:rPr>
+              <w:t xml:space="preserve">”, </w:t>
             </w:r>
             <w:proofErr w:type="spellStart"/>
             <w:r>
@@ -22600,8 +22534,9 @@
                 <w:rFonts w:ascii="Times New Roman" w:hAnsi="Times New Roman" w:cs="Times New Roman"/>
                 <w:sz w:val="20"/>
                 <w:szCs w:val="20"/>
-              </w:rPr>
-              <w:t>descendent</w:t>
+                <w:lang w:val="en-US"/>
+              </w:rPr>
+              <w:t>sortingType</w:t>
             </w:r>
             <w:proofErr w:type="spellEnd"/>
             <w:r>
@@ -22609,41 +22544,94 @@
                 <w:rFonts w:ascii="Times New Roman" w:hAnsi="Times New Roman" w:cs="Times New Roman"/>
                 <w:sz w:val="20"/>
                 <w:szCs w:val="20"/>
-              </w:rPr>
-              <w:t>”</w:t>
-            </w:r>
-          </w:p>
-        </w:tc>
-        <w:tc>
-          <w:tcPr>
-            <w:tcW w:w="0" w:type="auto"/>
-            <w:shd w:val="clear" w:color="auto" w:fill="auto"/>
-            <w:tcMar>
-              <w:top w:w="100" w:type="dxa"/>
-              <w:left w:w="100" w:type="dxa"/>
-              <w:bottom w:w="100" w:type="dxa"/>
-              <w:right w:w="100" w:type="dxa"/>
-            </w:tcMar>
-            <w:vAlign w:val="center"/>
-          </w:tcPr>
-          <w:p>
-            <w:pPr>
-              <w:widowControl w:val="0"/>
-              <w:spacing w:line="240" w:lineRule="auto"/>
-              <w:rPr>
-                <w:rFonts w:ascii="Times New Roman" w:hAnsi="Times New Roman" w:cs="Times New Roman"/>
-                <w:sz w:val="20"/>
-                <w:szCs w:val="20"/>
-                <w:lang w:val="es-CO"/>
-              </w:rPr>
-            </w:pPr>
-            <w:r>
-              <w:rPr>
-                <w:rFonts w:ascii="Times New Roman" w:hAnsi="Times New Roman" w:cs="Times New Roman"/>
-                <w:sz w:val="20"/>
-                <w:szCs w:val="20"/>
-              </w:rPr>
-              <w:t>Los productos encontrados serán mostrados de manera descendente al usuario, por ejemplo: Balón, Camiseta y PS5 (en caso de ser buscados por carácter).</w:t>
+                <w:lang w:val="en-US"/>
+              </w:rPr>
+              <w:t xml:space="preserve"> = 2, </w:t>
+            </w:r>
+            <w:proofErr w:type="spellStart"/>
+            <w:r>
+              <w:rPr>
+                <w:rFonts w:ascii="Times New Roman" w:hAnsi="Times New Roman" w:cs="Times New Roman"/>
+                <w:sz w:val="20"/>
+                <w:szCs w:val="20"/>
+                <w:lang w:val="en-US"/>
+              </w:rPr>
+              <w:t>sortingVariable</w:t>
+            </w:r>
+            <w:proofErr w:type="spellEnd"/>
+            <w:r>
+              <w:rPr>
+                <w:rFonts w:ascii="Times New Roman" w:hAnsi="Times New Roman" w:cs="Times New Roman"/>
+                <w:sz w:val="20"/>
+                <w:szCs w:val="20"/>
+                <w:lang w:val="en-US"/>
+              </w:rPr>
+              <w:t xml:space="preserve"> = 1</w:t>
+            </w:r>
+          </w:p>
+        </w:tc>
+        <w:tc>
+          <w:tcPr>
+            <w:tcW w:w="0" w:type="auto"/>
+            <w:shd w:val="clear" w:color="auto" w:fill="auto"/>
+            <w:tcMar>
+              <w:top w:w="100" w:type="dxa"/>
+              <w:left w:w="100" w:type="dxa"/>
+              <w:bottom w:w="100" w:type="dxa"/>
+              <w:right w:w="100" w:type="dxa"/>
+            </w:tcMar>
+            <w:vAlign w:val="center"/>
+          </w:tcPr>
+          <w:p>
+            <w:pPr>
+              <w:widowControl w:val="0"/>
+              <w:spacing w:line="240" w:lineRule="auto"/>
+              <w:rPr>
+                <w:rFonts w:ascii="Times New Roman" w:hAnsi="Times New Roman" w:cs="Times New Roman"/>
+                <w:sz w:val="20"/>
+                <w:szCs w:val="20"/>
+                <w:lang w:val="es-CO"/>
+              </w:rPr>
+            </w:pPr>
+            <w:r>
+              <w:rPr>
+                <w:rFonts w:ascii="Times New Roman" w:hAnsi="Times New Roman" w:cs="Times New Roman"/>
+                <w:sz w:val="20"/>
+                <w:szCs w:val="20"/>
+              </w:rPr>
+              <w:t xml:space="preserve">Los productos encontrados serán mostrados de manera descendente al usuario, por ejemplo: </w:t>
+            </w:r>
+            <w:r>
+              <w:rPr>
+                <w:rFonts w:ascii="Times New Roman" w:hAnsi="Times New Roman" w:cs="Times New Roman"/>
+                <w:sz w:val="20"/>
+                <w:szCs w:val="20"/>
+              </w:rPr>
+              <w:t>Camiseta, Balón</w:t>
+            </w:r>
+            <w:r>
+              <w:rPr>
+                <w:rFonts w:ascii="Times New Roman" w:hAnsi="Times New Roman" w:cs="Times New Roman"/>
+                <w:sz w:val="20"/>
+                <w:szCs w:val="20"/>
+              </w:rPr>
+              <w:t xml:space="preserve"> (en caso de ser buscados por </w:t>
+            </w:r>
+            <w:r>
+              <w:rPr>
+                <w:rFonts w:ascii="Times New Roman" w:hAnsi="Times New Roman" w:cs="Times New Roman"/>
+                <w:sz w:val="20"/>
+                <w:szCs w:val="20"/>
+              </w:rPr>
+              <w:t>nombre</w:t>
+            </w:r>
+            <w:r>
+              <w:rPr>
+                <w:rFonts w:ascii="Times New Roman" w:hAnsi="Times New Roman" w:cs="Times New Roman"/>
+                <w:sz w:val="20"/>
+                <w:szCs w:val="20"/>
+              </w:rPr>
+              <w:t>).</w:t>
             </w:r>
           </w:p>
         </w:tc>
@@ -22674,6 +22662,7 @@
                 <w:szCs w:val="20"/>
               </w:rPr>
             </w:pPr>
+            <w:proofErr w:type="spellStart"/>
             <w:r>
               <w:rPr>
                 <w:rFonts w:ascii="Times New Roman" w:hAnsi="Times New Roman" w:cs="Times New Roman"/>
@@ -22682,6 +22671,7 @@
               </w:rPr>
               <w:t>ProductList</w:t>
             </w:r>
+            <w:proofErr w:type="spellEnd"/>
           </w:p>
         </w:tc>
         <w:tc>
@@ -22783,16 +22773,45 @@
                 <w:rFonts w:ascii="Times New Roman" w:hAnsi="Times New Roman" w:cs="Times New Roman"/>
                 <w:sz w:val="20"/>
                 <w:szCs w:val="20"/>
-              </w:rPr>
-            </w:pPr>
+                <w:lang w:val="en-US"/>
+              </w:rPr>
+            </w:pPr>
+            <w:r>
+              <w:rPr>
+                <w:rFonts w:ascii="Times New Roman" w:hAnsi="Times New Roman" w:cs="Times New Roman"/>
+                <w:sz w:val="20"/>
+                <w:szCs w:val="20"/>
+                <w:lang w:val="en-US"/>
+              </w:rPr>
+              <w:t xml:space="preserve">Option = </w:t>
+            </w:r>
+            <w:r>
+              <w:rPr>
+                <w:rFonts w:ascii="Times New Roman" w:hAnsi="Times New Roman" w:cs="Times New Roman"/>
+                <w:sz w:val="20"/>
+                <w:szCs w:val="20"/>
+                <w:lang w:val="en-US"/>
+              </w:rPr>
+              <w:t>2</w:t>
+            </w:r>
+            <w:r>
+              <w:rPr>
+                <w:rFonts w:ascii="Times New Roman" w:hAnsi="Times New Roman" w:cs="Times New Roman"/>
+                <w:sz w:val="20"/>
+                <w:szCs w:val="20"/>
+                <w:lang w:val="en-US"/>
+              </w:rPr>
+              <w:t xml:space="preserve">, </w:t>
+            </w:r>
             <w:proofErr w:type="spellStart"/>
             <w:r>
               <w:rPr>
                 <w:rFonts w:ascii="Times New Roman" w:hAnsi="Times New Roman" w:cs="Times New Roman"/>
                 <w:sz w:val="20"/>
                 <w:szCs w:val="20"/>
-              </w:rPr>
-              <w:t>searchType</w:t>
+                <w:lang w:val="en-US"/>
+              </w:rPr>
+              <w:t>minData</w:t>
             </w:r>
             <w:proofErr w:type="spellEnd"/>
             <w:r>
@@ -22800,44 +22819,19 @@
                 <w:rFonts w:ascii="Times New Roman" w:hAnsi="Times New Roman" w:cs="Times New Roman"/>
                 <w:sz w:val="20"/>
                 <w:szCs w:val="20"/>
-              </w:rPr>
-              <w:t xml:space="preserve"> </w:t>
-            </w:r>
-            <w:r>
-              <w:rPr>
-                <w:rFonts w:ascii="Times New Roman" w:hAnsi="Times New Roman" w:cs="Times New Roman"/>
-                <w:sz w:val="20"/>
-                <w:szCs w:val="20"/>
-              </w:rPr>
-              <w:t>= “</w:t>
-            </w:r>
-            <w:r>
-              <w:rPr>
-                <w:rFonts w:ascii="Times New Roman" w:hAnsi="Times New Roman" w:cs="Times New Roman"/>
-                <w:sz w:val="20"/>
-                <w:szCs w:val="20"/>
-              </w:rPr>
-              <w:t>carácter”</w:t>
-            </w:r>
-          </w:p>
-          <w:p>
-            <w:pPr>
-              <w:widowControl w:val="0"/>
-              <w:spacing w:line="240" w:lineRule="auto"/>
-              <w:rPr>
-                <w:rFonts w:ascii="Times New Roman" w:hAnsi="Times New Roman" w:cs="Times New Roman"/>
-                <w:sz w:val="20"/>
-                <w:szCs w:val="20"/>
-              </w:rPr>
-            </w:pPr>
+                <w:lang w:val="en-US"/>
+              </w:rPr>
+              <w:t xml:space="preserve"> = “1000000”, </w:t>
+            </w:r>
             <w:proofErr w:type="spellStart"/>
             <w:r>
               <w:rPr>
                 <w:rFonts w:ascii="Times New Roman" w:hAnsi="Times New Roman" w:cs="Times New Roman"/>
                 <w:sz w:val="20"/>
                 <w:szCs w:val="20"/>
-              </w:rPr>
-              <w:t>Order</w:t>
+                <w:lang w:val="en-US"/>
+              </w:rPr>
+              <w:t>maxData</w:t>
             </w:r>
             <w:proofErr w:type="spellEnd"/>
             <w:r>
@@ -22845,8 +22839,18 @@
                 <w:rFonts w:ascii="Times New Roman" w:hAnsi="Times New Roman" w:cs="Times New Roman"/>
                 <w:sz w:val="20"/>
                 <w:szCs w:val="20"/>
-              </w:rPr>
-              <w:t xml:space="preserve"> = “</w:t>
+                <w:lang w:val="en-US"/>
+              </w:rPr>
+              <w:t xml:space="preserve"> = “2500000</w:t>
+            </w:r>
+            <w:r>
+              <w:rPr>
+                <w:rFonts w:ascii="Times New Roman" w:hAnsi="Times New Roman" w:cs="Times New Roman"/>
+                <w:sz w:val="20"/>
+                <w:szCs w:val="20"/>
+                <w:lang w:val="en-US"/>
+              </w:rPr>
+              <w:t xml:space="preserve">”, </w:t>
             </w:r>
             <w:proofErr w:type="spellStart"/>
             <w:r>
@@ -22854,8 +22858,9 @@
                 <w:rFonts w:ascii="Times New Roman" w:hAnsi="Times New Roman" w:cs="Times New Roman"/>
                 <w:sz w:val="20"/>
                 <w:szCs w:val="20"/>
-              </w:rPr>
-              <w:t>Ascendent</w:t>
+                <w:lang w:val="en-US"/>
+              </w:rPr>
+              <w:t>sortingType</w:t>
             </w:r>
             <w:proofErr w:type="spellEnd"/>
             <w:r>
@@ -22863,189 +22868,37 @@
                 <w:rFonts w:ascii="Times New Roman" w:hAnsi="Times New Roman" w:cs="Times New Roman"/>
                 <w:sz w:val="20"/>
                 <w:szCs w:val="20"/>
-              </w:rPr>
-              <w:t>”</w:t>
-            </w:r>
-          </w:p>
-        </w:tc>
-        <w:tc>
-          <w:tcPr>
-            <w:tcW w:w="0" w:type="auto"/>
-            <w:shd w:val="clear" w:color="auto" w:fill="auto"/>
-            <w:tcMar>
-              <w:top w:w="100" w:type="dxa"/>
-              <w:left w:w="100" w:type="dxa"/>
-              <w:bottom w:w="100" w:type="dxa"/>
-              <w:right w:w="100" w:type="dxa"/>
-            </w:tcMar>
-            <w:vAlign w:val="center"/>
-          </w:tcPr>
-          <w:p>
-            <w:pPr>
-              <w:widowControl w:val="0"/>
-              <w:spacing w:line="240" w:lineRule="auto"/>
-              <w:rPr>
-                <w:rFonts w:ascii="Times New Roman" w:hAnsi="Times New Roman" w:cs="Times New Roman"/>
-                <w:color w:val="000000"/>
-                <w:sz w:val="20"/>
-                <w:szCs w:val="20"/>
-              </w:rPr>
-            </w:pPr>
-            <w:r>
-              <w:rPr>
-                <w:rFonts w:ascii="Times New Roman" w:hAnsi="Times New Roman" w:cs="Times New Roman"/>
-                <w:sz w:val="20"/>
-                <w:szCs w:val="20"/>
-              </w:rPr>
-              <w:t>Los productos encontrados serán mostrados de manera descendente al usuario, por ejemplo: PS5, Camiseta y Balón (en caso de ser buscados por carácter).</w:t>
-            </w:r>
-          </w:p>
-        </w:tc>
-      </w:tr>
-      <w:tr>
-        <w:trPr>
-          <w:trHeight w:val="390"/>
-        </w:trPr>
-        <w:tc>
-          <w:tcPr>
-            <w:tcW w:w="0" w:type="auto"/>
-            <w:shd w:val="clear" w:color="auto" w:fill="auto"/>
-            <w:tcMar>
-              <w:top w:w="100" w:type="dxa"/>
-              <w:left w:w="100" w:type="dxa"/>
-              <w:bottom w:w="100" w:type="dxa"/>
-              <w:right w:w="100" w:type="dxa"/>
-            </w:tcMar>
-            <w:vAlign w:val="center"/>
-          </w:tcPr>
-          <w:p>
-            <w:pPr>
-              <w:widowControl w:val="0"/>
-              <w:spacing w:line="240" w:lineRule="auto"/>
-              <w:rPr>
-                <w:rFonts w:ascii="Times New Roman" w:hAnsi="Times New Roman" w:cs="Times New Roman"/>
-                <w:sz w:val="20"/>
-                <w:szCs w:val="20"/>
-              </w:rPr>
-            </w:pPr>
-            <w:r>
-              <w:rPr>
-                <w:rFonts w:ascii="Times New Roman" w:hAnsi="Times New Roman" w:cs="Times New Roman"/>
-                <w:sz w:val="20"/>
-                <w:szCs w:val="20"/>
-              </w:rPr>
-              <w:t>ProductList</w:t>
-            </w:r>
-          </w:p>
-        </w:tc>
-        <w:tc>
-          <w:tcPr>
-            <w:tcW w:w="0" w:type="auto"/>
-            <w:shd w:val="clear" w:color="auto" w:fill="auto"/>
-            <w:tcMar>
-              <w:top w:w="100" w:type="dxa"/>
-              <w:left w:w="100" w:type="dxa"/>
-              <w:bottom w:w="100" w:type="dxa"/>
-              <w:right w:w="100" w:type="dxa"/>
-            </w:tcMar>
-            <w:vAlign w:val="center"/>
-          </w:tcPr>
-          <w:p>
-            <w:pPr>
-              <w:widowControl w:val="0"/>
-              <w:spacing w:line="240" w:lineRule="auto"/>
-              <w:rPr>
-                <w:rFonts w:ascii="Times New Roman" w:hAnsi="Times New Roman" w:cs="Times New Roman"/>
-                <w:sz w:val="20"/>
-                <w:szCs w:val="20"/>
-              </w:rPr>
-            </w:pPr>
-            <w:r>
-              <w:rPr>
-                <w:rFonts w:ascii="Times New Roman" w:hAnsi="Times New Roman" w:cs="Times New Roman"/>
-                <w:sz w:val="20"/>
-                <w:szCs w:val="20"/>
-              </w:rPr>
-              <w:t>searchProduct</w:t>
-            </w:r>
-          </w:p>
-        </w:tc>
-        <w:tc>
-          <w:tcPr>
-            <w:tcW w:w="0" w:type="auto"/>
-            <w:shd w:val="clear" w:color="auto" w:fill="auto"/>
-            <w:tcMar>
-              <w:top w:w="100" w:type="dxa"/>
-              <w:left w:w="100" w:type="dxa"/>
-              <w:bottom w:w="100" w:type="dxa"/>
-              <w:right w:w="100" w:type="dxa"/>
-            </w:tcMar>
-            <w:vAlign w:val="center"/>
-          </w:tcPr>
-          <w:p>
-            <w:pPr>
-              <w:widowControl w:val="0"/>
-              <w:spacing w:line="240" w:lineRule="auto"/>
-              <w:rPr>
-                <w:rFonts w:ascii="Times New Roman" w:eastAsia="Times New Roman" w:hAnsi="Times New Roman" w:cs="Times New Roman"/>
-                <w:color w:val="000000"/>
-                <w:sz w:val="20"/>
-                <w:szCs w:val="20"/>
-                <w:lang w:val="es-CO"/>
-              </w:rPr>
-            </w:pPr>
-            <w:r>
-              <w:rPr>
-                <w:rFonts w:ascii="Times New Roman" w:eastAsia="Times New Roman" w:hAnsi="Times New Roman" w:cs="Times New Roman"/>
-                <w:color w:val="000000"/>
-                <w:sz w:val="20"/>
-                <w:szCs w:val="20"/>
-                <w:lang w:val="es-CO"/>
-              </w:rPr>
-              <w:t>setupStageProductList</w:t>
-            </w:r>
-            <w:r>
-              <w:rPr>
-                <w:rFonts w:ascii="Times New Roman" w:eastAsia="Times New Roman" w:hAnsi="Times New Roman" w:cs="Times New Roman"/>
-                <w:color w:val="000000"/>
-                <w:sz w:val="20"/>
-                <w:szCs w:val="20"/>
-                <w:lang w:val="es-CO"/>
-              </w:rPr>
-              <w:t>3</w:t>
-            </w:r>
-          </w:p>
-        </w:tc>
-        <w:tc>
-          <w:tcPr>
-            <w:tcW w:w="0" w:type="auto"/>
-            <w:shd w:val="clear" w:color="auto" w:fill="auto"/>
-            <w:tcMar>
-              <w:top w:w="100" w:type="dxa"/>
-              <w:left w:w="100" w:type="dxa"/>
-              <w:bottom w:w="100" w:type="dxa"/>
-              <w:right w:w="100" w:type="dxa"/>
-            </w:tcMar>
-            <w:vAlign w:val="center"/>
-          </w:tcPr>
-          <w:p>
-            <w:pPr>
-              <w:widowControl w:val="0"/>
-              <w:spacing w:line="240" w:lineRule="auto"/>
-              <w:rPr>
-                <w:rFonts w:ascii="Times New Roman" w:hAnsi="Times New Roman" w:cs="Times New Roman"/>
-                <w:sz w:val="20"/>
-                <w:szCs w:val="20"/>
-              </w:rPr>
-            </w:pPr>
+                <w:lang w:val="en-US"/>
+              </w:rPr>
+              <w:t xml:space="preserve"> = </w:t>
+            </w:r>
+            <w:r>
+              <w:rPr>
+                <w:rFonts w:ascii="Times New Roman" w:hAnsi="Times New Roman" w:cs="Times New Roman"/>
+                <w:sz w:val="20"/>
+                <w:szCs w:val="20"/>
+                <w:lang w:val="en-US"/>
+              </w:rPr>
+              <w:t>1</w:t>
+            </w:r>
+            <w:r>
+              <w:rPr>
+                <w:rFonts w:ascii="Times New Roman" w:hAnsi="Times New Roman" w:cs="Times New Roman"/>
+                <w:sz w:val="20"/>
+                <w:szCs w:val="20"/>
+                <w:lang w:val="en-US"/>
+              </w:rPr>
+              <w:t xml:space="preserve">, </w:t>
+            </w:r>
             <w:proofErr w:type="spellStart"/>
             <w:r>
               <w:rPr>
                 <w:rFonts w:ascii="Times New Roman" w:hAnsi="Times New Roman" w:cs="Times New Roman"/>
                 <w:sz w:val="20"/>
                 <w:szCs w:val="20"/>
-              </w:rPr>
-              <w:t>searchType</w:t>
+                <w:lang w:val="en-US"/>
+              </w:rPr>
+              <w:t>sortingVariable</w:t>
             </w:r>
             <w:proofErr w:type="spellEnd"/>
             <w:r>
@@ -23053,910 +22906,99 @@
                 <w:rFonts w:ascii="Times New Roman" w:hAnsi="Times New Roman" w:cs="Times New Roman"/>
                 <w:sz w:val="20"/>
                 <w:szCs w:val="20"/>
-              </w:rPr>
-              <w:t xml:space="preserve"> </w:t>
-            </w:r>
-            <w:r>
-              <w:rPr>
-                <w:rFonts w:ascii="Times New Roman" w:hAnsi="Times New Roman" w:cs="Times New Roman"/>
-                <w:sz w:val="20"/>
-                <w:szCs w:val="20"/>
-              </w:rPr>
-              <w:t>= “</w:t>
-            </w:r>
-            <w:proofErr w:type="spellStart"/>
-            <w:r>
-              <w:rPr>
-                <w:rFonts w:ascii="Times New Roman" w:hAnsi="Times New Roman" w:cs="Times New Roman"/>
-                <w:sz w:val="20"/>
-                <w:szCs w:val="20"/>
-              </w:rPr>
-              <w:t>priceRange</w:t>
-            </w:r>
-            <w:proofErr w:type="spellEnd"/>
-            <w:r>
-              <w:rPr>
-                <w:rFonts w:ascii="Times New Roman" w:hAnsi="Times New Roman" w:cs="Times New Roman"/>
-                <w:sz w:val="20"/>
-                <w:szCs w:val="20"/>
-              </w:rPr>
-              <w:t>”</w:t>
-            </w:r>
-          </w:p>
-          <w:p>
-            <w:pPr>
-              <w:widowControl w:val="0"/>
-              <w:spacing w:line="240" w:lineRule="auto"/>
-              <w:rPr>
-                <w:rFonts w:ascii="Times New Roman" w:hAnsi="Times New Roman" w:cs="Times New Roman"/>
-                <w:sz w:val="20"/>
-                <w:szCs w:val="20"/>
-              </w:rPr>
-            </w:pPr>
-            <w:proofErr w:type="spellStart"/>
-            <w:r>
-              <w:rPr>
-                <w:rFonts w:ascii="Times New Roman" w:hAnsi="Times New Roman" w:cs="Times New Roman"/>
-                <w:sz w:val="20"/>
-                <w:szCs w:val="20"/>
-              </w:rPr>
-              <w:t>Order</w:t>
-            </w:r>
-            <w:proofErr w:type="spellEnd"/>
-            <w:r>
-              <w:rPr>
-                <w:rFonts w:ascii="Times New Roman" w:hAnsi="Times New Roman" w:cs="Times New Roman"/>
-                <w:sz w:val="20"/>
-                <w:szCs w:val="20"/>
-              </w:rPr>
-              <w:t xml:space="preserve"> = “</w:t>
-            </w:r>
-            <w:proofErr w:type="spellStart"/>
-            <w:r>
-              <w:rPr>
-                <w:rFonts w:ascii="Times New Roman" w:hAnsi="Times New Roman" w:cs="Times New Roman"/>
-                <w:sz w:val="20"/>
-                <w:szCs w:val="20"/>
-              </w:rPr>
-              <w:t>descendent</w:t>
-            </w:r>
-            <w:proofErr w:type="spellEnd"/>
-            <w:r>
-              <w:rPr>
-                <w:rFonts w:ascii="Times New Roman" w:hAnsi="Times New Roman" w:cs="Times New Roman"/>
-                <w:sz w:val="20"/>
-                <w:szCs w:val="20"/>
-              </w:rPr>
-              <w:t>”</w:t>
-            </w:r>
-          </w:p>
-        </w:tc>
-        <w:tc>
-          <w:tcPr>
-            <w:tcW w:w="0" w:type="auto"/>
-            <w:shd w:val="clear" w:color="auto" w:fill="auto"/>
-            <w:tcMar>
-              <w:top w:w="100" w:type="dxa"/>
-              <w:left w:w="100" w:type="dxa"/>
-              <w:bottom w:w="100" w:type="dxa"/>
-              <w:right w:w="100" w:type="dxa"/>
-            </w:tcMar>
-            <w:vAlign w:val="center"/>
-          </w:tcPr>
-          <w:p>
-            <w:pPr>
-              <w:widowControl w:val="0"/>
-              <w:spacing w:line="240" w:lineRule="auto"/>
-              <w:rPr>
-                <w:rFonts w:ascii="Times New Roman" w:hAnsi="Times New Roman" w:cs="Times New Roman"/>
-                <w:sz w:val="20"/>
-                <w:szCs w:val="20"/>
-              </w:rPr>
-            </w:pPr>
-            <w:r>
-              <w:rPr>
-                <w:rFonts w:ascii="Times New Roman" w:hAnsi="Times New Roman" w:cs="Times New Roman"/>
-                <w:sz w:val="20"/>
-                <w:szCs w:val="20"/>
-              </w:rPr>
-              <w:t>Los productos encontrados serán mostrados de manera descendente al usuario, por ejemplo: Balón, Camiseta, PS5 y XBOX (en caso de ser buscados por rango de precio).</w:t>
-            </w:r>
-          </w:p>
-        </w:tc>
-      </w:tr>
-      <w:tr>
-        <w:trPr>
-          <w:trHeight w:val="390"/>
-        </w:trPr>
-        <w:tc>
-          <w:tcPr>
-            <w:tcW w:w="0" w:type="auto"/>
-            <w:shd w:val="clear" w:color="auto" w:fill="auto"/>
-            <w:tcMar>
-              <w:top w:w="100" w:type="dxa"/>
-              <w:left w:w="100" w:type="dxa"/>
-              <w:bottom w:w="100" w:type="dxa"/>
-              <w:right w:w="100" w:type="dxa"/>
-            </w:tcMar>
-            <w:vAlign w:val="center"/>
-          </w:tcPr>
-          <w:p>
-            <w:pPr>
-              <w:widowControl w:val="0"/>
-              <w:spacing w:line="240" w:lineRule="auto"/>
-              <w:rPr>
-                <w:rFonts w:ascii="Times New Roman" w:hAnsi="Times New Roman" w:cs="Times New Roman"/>
-                <w:sz w:val="20"/>
-                <w:szCs w:val="20"/>
-              </w:rPr>
-            </w:pPr>
-            <w:r>
-              <w:rPr>
-                <w:rFonts w:ascii="Times New Roman" w:hAnsi="Times New Roman" w:cs="Times New Roman"/>
-                <w:sz w:val="20"/>
-                <w:szCs w:val="20"/>
-              </w:rPr>
-              <w:t>ProductList</w:t>
-            </w:r>
-          </w:p>
-        </w:tc>
-        <w:tc>
-          <w:tcPr>
-            <w:tcW w:w="0" w:type="auto"/>
-            <w:shd w:val="clear" w:color="auto" w:fill="auto"/>
-            <w:tcMar>
-              <w:top w:w="100" w:type="dxa"/>
-              <w:left w:w="100" w:type="dxa"/>
-              <w:bottom w:w="100" w:type="dxa"/>
-              <w:right w:w="100" w:type="dxa"/>
-            </w:tcMar>
-            <w:vAlign w:val="center"/>
-          </w:tcPr>
-          <w:p>
-            <w:pPr>
-              <w:widowControl w:val="0"/>
-              <w:spacing w:line="240" w:lineRule="auto"/>
-              <w:rPr>
-                <w:rFonts w:ascii="Times New Roman" w:hAnsi="Times New Roman" w:cs="Times New Roman"/>
-                <w:sz w:val="20"/>
-                <w:szCs w:val="20"/>
-              </w:rPr>
-            </w:pPr>
-            <w:r>
-              <w:rPr>
-                <w:rFonts w:ascii="Times New Roman" w:hAnsi="Times New Roman" w:cs="Times New Roman"/>
-                <w:sz w:val="20"/>
-                <w:szCs w:val="20"/>
-              </w:rPr>
-              <w:t>searchProduct</w:t>
-            </w:r>
-          </w:p>
-        </w:tc>
-        <w:tc>
-          <w:tcPr>
-            <w:tcW w:w="0" w:type="auto"/>
-            <w:shd w:val="clear" w:color="auto" w:fill="auto"/>
-            <w:tcMar>
-              <w:top w:w="100" w:type="dxa"/>
-              <w:left w:w="100" w:type="dxa"/>
-              <w:bottom w:w="100" w:type="dxa"/>
-              <w:right w:w="100" w:type="dxa"/>
-            </w:tcMar>
-            <w:vAlign w:val="center"/>
-          </w:tcPr>
-          <w:p>
-            <w:pPr>
-              <w:widowControl w:val="0"/>
-              <w:spacing w:line="240" w:lineRule="auto"/>
-              <w:rPr>
-                <w:rFonts w:ascii="Times New Roman" w:eastAsia="Times New Roman" w:hAnsi="Times New Roman" w:cs="Times New Roman"/>
-                <w:color w:val="000000"/>
-                <w:sz w:val="20"/>
-                <w:szCs w:val="20"/>
-                <w:lang w:val="es-CO"/>
-              </w:rPr>
-            </w:pPr>
-            <w:r>
-              <w:rPr>
-                <w:rFonts w:ascii="Times New Roman" w:eastAsia="Times New Roman" w:hAnsi="Times New Roman" w:cs="Times New Roman"/>
-                <w:color w:val="000000"/>
-                <w:sz w:val="20"/>
-                <w:szCs w:val="20"/>
-                <w:lang w:val="es-CO"/>
-              </w:rPr>
-              <w:t>setupStageProductList</w:t>
-            </w:r>
-            <w:r>
-              <w:rPr>
-                <w:rFonts w:ascii="Times New Roman" w:eastAsia="Times New Roman" w:hAnsi="Times New Roman" w:cs="Times New Roman"/>
-                <w:color w:val="000000"/>
-                <w:sz w:val="20"/>
-                <w:szCs w:val="20"/>
-                <w:lang w:val="es-CO"/>
-              </w:rPr>
-              <w:t>3</w:t>
-            </w:r>
-          </w:p>
-        </w:tc>
-        <w:tc>
-          <w:tcPr>
-            <w:tcW w:w="0" w:type="auto"/>
-            <w:shd w:val="clear" w:color="auto" w:fill="auto"/>
-            <w:tcMar>
-              <w:top w:w="100" w:type="dxa"/>
-              <w:left w:w="100" w:type="dxa"/>
-              <w:bottom w:w="100" w:type="dxa"/>
-              <w:right w:w="100" w:type="dxa"/>
-            </w:tcMar>
-            <w:vAlign w:val="center"/>
-          </w:tcPr>
-          <w:p>
-            <w:pPr>
-              <w:widowControl w:val="0"/>
-              <w:spacing w:line="240" w:lineRule="auto"/>
-              <w:rPr>
-                <w:rFonts w:ascii="Times New Roman" w:hAnsi="Times New Roman" w:cs="Times New Roman"/>
-                <w:sz w:val="20"/>
-                <w:szCs w:val="20"/>
-              </w:rPr>
-            </w:pPr>
-            <w:proofErr w:type="spellStart"/>
-            <w:r>
-              <w:rPr>
-                <w:rFonts w:ascii="Times New Roman" w:hAnsi="Times New Roman" w:cs="Times New Roman"/>
-                <w:sz w:val="20"/>
-                <w:szCs w:val="20"/>
-              </w:rPr>
-              <w:t>searchType</w:t>
-            </w:r>
-            <w:proofErr w:type="spellEnd"/>
-            <w:r>
-              <w:rPr>
-                <w:rFonts w:ascii="Times New Roman" w:hAnsi="Times New Roman" w:cs="Times New Roman"/>
-                <w:sz w:val="20"/>
-                <w:szCs w:val="20"/>
-              </w:rPr>
-              <w:t xml:space="preserve"> </w:t>
-            </w:r>
-            <w:r>
-              <w:rPr>
-                <w:rFonts w:ascii="Times New Roman" w:hAnsi="Times New Roman" w:cs="Times New Roman"/>
-                <w:sz w:val="20"/>
-                <w:szCs w:val="20"/>
-              </w:rPr>
-              <w:t>= “</w:t>
-            </w:r>
-            <w:proofErr w:type="spellStart"/>
-            <w:r>
-              <w:rPr>
-                <w:rFonts w:ascii="Times New Roman" w:hAnsi="Times New Roman" w:cs="Times New Roman"/>
-                <w:sz w:val="20"/>
-                <w:szCs w:val="20"/>
-              </w:rPr>
-              <w:t>priceRange</w:t>
-            </w:r>
-            <w:proofErr w:type="spellEnd"/>
-            <w:r>
-              <w:rPr>
-                <w:rFonts w:ascii="Times New Roman" w:hAnsi="Times New Roman" w:cs="Times New Roman"/>
-                <w:sz w:val="20"/>
-                <w:szCs w:val="20"/>
-              </w:rPr>
-              <w:t>”</w:t>
-            </w:r>
-          </w:p>
-          <w:p>
-            <w:pPr>
-              <w:widowControl w:val="0"/>
-              <w:spacing w:line="240" w:lineRule="auto"/>
-              <w:rPr>
-                <w:rFonts w:ascii="Times New Roman" w:hAnsi="Times New Roman" w:cs="Times New Roman"/>
-                <w:sz w:val="20"/>
-                <w:szCs w:val="20"/>
-              </w:rPr>
-            </w:pPr>
-            <w:proofErr w:type="spellStart"/>
-            <w:r>
-              <w:rPr>
-                <w:rFonts w:ascii="Times New Roman" w:hAnsi="Times New Roman" w:cs="Times New Roman"/>
-                <w:sz w:val="20"/>
-                <w:szCs w:val="20"/>
-              </w:rPr>
-              <w:t>Order</w:t>
-            </w:r>
-            <w:proofErr w:type="spellEnd"/>
-            <w:r>
-              <w:rPr>
-                <w:rFonts w:ascii="Times New Roman" w:hAnsi="Times New Roman" w:cs="Times New Roman"/>
-                <w:sz w:val="20"/>
-                <w:szCs w:val="20"/>
-              </w:rPr>
-              <w:t xml:space="preserve"> = “</w:t>
-            </w:r>
-            <w:proofErr w:type="spellStart"/>
-            <w:r>
-              <w:rPr>
-                <w:rFonts w:ascii="Times New Roman" w:hAnsi="Times New Roman" w:cs="Times New Roman"/>
-                <w:sz w:val="20"/>
-                <w:szCs w:val="20"/>
-              </w:rPr>
-              <w:t>Ascendent</w:t>
-            </w:r>
-            <w:proofErr w:type="spellEnd"/>
-            <w:r>
-              <w:rPr>
-                <w:rFonts w:ascii="Times New Roman" w:hAnsi="Times New Roman" w:cs="Times New Roman"/>
-                <w:sz w:val="20"/>
-                <w:szCs w:val="20"/>
-              </w:rPr>
-              <w:t>”</w:t>
-            </w:r>
-          </w:p>
-        </w:tc>
-        <w:tc>
-          <w:tcPr>
-            <w:tcW w:w="0" w:type="auto"/>
-            <w:shd w:val="clear" w:color="auto" w:fill="auto"/>
-            <w:tcMar>
-              <w:top w:w="100" w:type="dxa"/>
-              <w:left w:w="100" w:type="dxa"/>
-              <w:bottom w:w="100" w:type="dxa"/>
-              <w:right w:w="100" w:type="dxa"/>
-            </w:tcMar>
-            <w:vAlign w:val="center"/>
-          </w:tcPr>
-          <w:p>
-            <w:pPr>
-              <w:widowControl w:val="0"/>
-              <w:spacing w:line="240" w:lineRule="auto"/>
-              <w:rPr>
-                <w:rFonts w:ascii="Times New Roman" w:hAnsi="Times New Roman" w:cs="Times New Roman"/>
-                <w:sz w:val="20"/>
-                <w:szCs w:val="20"/>
-              </w:rPr>
-            </w:pPr>
-            <w:r>
-              <w:rPr>
-                <w:rFonts w:ascii="Times New Roman" w:hAnsi="Times New Roman" w:cs="Times New Roman"/>
-                <w:sz w:val="20"/>
-                <w:szCs w:val="20"/>
-              </w:rPr>
-              <w:t>Los productos encontrados serán mostrados de manera descendente al usuario, por ejemplo: XBOX, PS5, Camiseta y Balón (en caso de ser buscados por rango de precio).</w:t>
-            </w:r>
-          </w:p>
-        </w:tc>
-      </w:tr>
-      <w:tr>
-        <w:trPr>
-          <w:trHeight w:val="390"/>
-        </w:trPr>
-        <w:tc>
-          <w:tcPr>
-            <w:tcW w:w="0" w:type="auto"/>
-            <w:shd w:val="clear" w:color="auto" w:fill="auto"/>
-            <w:tcMar>
-              <w:top w:w="100" w:type="dxa"/>
-              <w:left w:w="100" w:type="dxa"/>
-              <w:bottom w:w="100" w:type="dxa"/>
-              <w:right w:w="100" w:type="dxa"/>
-            </w:tcMar>
-            <w:vAlign w:val="center"/>
-          </w:tcPr>
-          <w:p>
-            <w:pPr>
-              <w:widowControl w:val="0"/>
-              <w:spacing w:line="240" w:lineRule="auto"/>
-              <w:rPr>
-                <w:rFonts w:ascii="Times New Roman" w:hAnsi="Times New Roman" w:cs="Times New Roman"/>
-                <w:sz w:val="20"/>
-                <w:szCs w:val="20"/>
-              </w:rPr>
-            </w:pPr>
-            <w:r>
-              <w:rPr>
-                <w:rFonts w:ascii="Times New Roman" w:hAnsi="Times New Roman" w:cs="Times New Roman"/>
-                <w:sz w:val="20"/>
-                <w:szCs w:val="20"/>
-              </w:rPr>
-              <w:t>ProductList</w:t>
-            </w:r>
-          </w:p>
-        </w:tc>
-        <w:tc>
-          <w:tcPr>
-            <w:tcW w:w="0" w:type="auto"/>
-            <w:shd w:val="clear" w:color="auto" w:fill="auto"/>
-            <w:tcMar>
-              <w:top w:w="100" w:type="dxa"/>
-              <w:left w:w="100" w:type="dxa"/>
-              <w:bottom w:w="100" w:type="dxa"/>
-              <w:right w:w="100" w:type="dxa"/>
-            </w:tcMar>
-            <w:vAlign w:val="center"/>
-          </w:tcPr>
-          <w:p>
-            <w:pPr>
-              <w:widowControl w:val="0"/>
-              <w:spacing w:line="240" w:lineRule="auto"/>
-              <w:rPr>
-                <w:rFonts w:ascii="Times New Roman" w:hAnsi="Times New Roman" w:cs="Times New Roman"/>
-                <w:sz w:val="20"/>
-                <w:szCs w:val="20"/>
-              </w:rPr>
-            </w:pPr>
-            <w:r>
-              <w:rPr>
-                <w:rFonts w:ascii="Times New Roman" w:hAnsi="Times New Roman" w:cs="Times New Roman"/>
-                <w:sz w:val="20"/>
-                <w:szCs w:val="20"/>
-              </w:rPr>
-              <w:t>searchProduct</w:t>
-            </w:r>
-          </w:p>
-        </w:tc>
-        <w:tc>
-          <w:tcPr>
-            <w:tcW w:w="0" w:type="auto"/>
-            <w:shd w:val="clear" w:color="auto" w:fill="auto"/>
-            <w:tcMar>
-              <w:top w:w="100" w:type="dxa"/>
-              <w:left w:w="100" w:type="dxa"/>
-              <w:bottom w:w="100" w:type="dxa"/>
-              <w:right w:w="100" w:type="dxa"/>
-            </w:tcMar>
-            <w:vAlign w:val="center"/>
-          </w:tcPr>
-          <w:p>
-            <w:pPr>
-              <w:widowControl w:val="0"/>
-              <w:spacing w:line="240" w:lineRule="auto"/>
-              <w:rPr>
-                <w:rFonts w:ascii="Times New Roman" w:eastAsia="Times New Roman" w:hAnsi="Times New Roman" w:cs="Times New Roman"/>
-                <w:color w:val="000000"/>
-                <w:sz w:val="20"/>
-                <w:szCs w:val="20"/>
-                <w:lang w:val="es-CO"/>
-              </w:rPr>
-            </w:pPr>
-            <w:r>
-              <w:rPr>
-                <w:rFonts w:ascii="Times New Roman" w:eastAsia="Times New Roman" w:hAnsi="Times New Roman" w:cs="Times New Roman"/>
-                <w:color w:val="000000"/>
-                <w:sz w:val="20"/>
-                <w:szCs w:val="20"/>
-                <w:lang w:val="es-CO"/>
-              </w:rPr>
-              <w:t>setupStageProductList</w:t>
-            </w:r>
-            <w:r>
-              <w:rPr>
-                <w:rFonts w:ascii="Times New Roman" w:eastAsia="Times New Roman" w:hAnsi="Times New Roman" w:cs="Times New Roman"/>
-                <w:color w:val="000000"/>
-                <w:sz w:val="20"/>
-                <w:szCs w:val="20"/>
-                <w:lang w:val="es-CO"/>
-              </w:rPr>
-              <w:t>3</w:t>
-            </w:r>
-          </w:p>
-        </w:tc>
-        <w:tc>
-          <w:tcPr>
-            <w:tcW w:w="0" w:type="auto"/>
-            <w:shd w:val="clear" w:color="auto" w:fill="auto"/>
-            <w:tcMar>
-              <w:top w:w="100" w:type="dxa"/>
-              <w:left w:w="100" w:type="dxa"/>
-              <w:bottom w:w="100" w:type="dxa"/>
-              <w:right w:w="100" w:type="dxa"/>
-            </w:tcMar>
-            <w:vAlign w:val="center"/>
-          </w:tcPr>
-          <w:p>
-            <w:pPr>
-              <w:widowControl w:val="0"/>
-              <w:spacing w:line="240" w:lineRule="auto"/>
-              <w:rPr>
-                <w:rFonts w:ascii="Times New Roman" w:hAnsi="Times New Roman" w:cs="Times New Roman"/>
-                <w:sz w:val="20"/>
-                <w:szCs w:val="20"/>
-              </w:rPr>
-            </w:pPr>
-            <w:proofErr w:type="spellStart"/>
-            <w:r>
-              <w:rPr>
-                <w:rFonts w:ascii="Times New Roman" w:hAnsi="Times New Roman" w:cs="Times New Roman"/>
-                <w:sz w:val="20"/>
-                <w:szCs w:val="20"/>
-              </w:rPr>
-              <w:t>searchType</w:t>
-            </w:r>
-            <w:proofErr w:type="spellEnd"/>
-            <w:r>
-              <w:rPr>
-                <w:rFonts w:ascii="Times New Roman" w:hAnsi="Times New Roman" w:cs="Times New Roman"/>
-                <w:sz w:val="20"/>
-                <w:szCs w:val="20"/>
-              </w:rPr>
-              <w:t xml:space="preserve"> </w:t>
-            </w:r>
-            <w:r>
-              <w:rPr>
-                <w:rFonts w:ascii="Times New Roman" w:hAnsi="Times New Roman" w:cs="Times New Roman"/>
-                <w:sz w:val="20"/>
-                <w:szCs w:val="20"/>
-              </w:rPr>
-              <w:t>= “</w:t>
-            </w:r>
-            <w:proofErr w:type="spellStart"/>
-            <w:r>
-              <w:rPr>
-                <w:rFonts w:ascii="Times New Roman" w:hAnsi="Times New Roman" w:cs="Times New Roman"/>
-                <w:sz w:val="20"/>
-                <w:szCs w:val="20"/>
-              </w:rPr>
-              <w:t>AvailableRange</w:t>
-            </w:r>
-            <w:proofErr w:type="spellEnd"/>
-            <w:r>
-              <w:rPr>
-                <w:rFonts w:ascii="Times New Roman" w:hAnsi="Times New Roman" w:cs="Times New Roman"/>
-                <w:sz w:val="20"/>
-                <w:szCs w:val="20"/>
-              </w:rPr>
-              <w:t>”</w:t>
-            </w:r>
-          </w:p>
-          <w:p>
-            <w:pPr>
-              <w:widowControl w:val="0"/>
-              <w:spacing w:line="240" w:lineRule="auto"/>
-              <w:rPr>
-                <w:rFonts w:ascii="Times New Roman" w:hAnsi="Times New Roman" w:cs="Times New Roman"/>
-                <w:sz w:val="20"/>
-                <w:szCs w:val="20"/>
-              </w:rPr>
-            </w:pPr>
-            <w:proofErr w:type="spellStart"/>
-            <w:r>
-              <w:rPr>
-                <w:rFonts w:ascii="Times New Roman" w:hAnsi="Times New Roman" w:cs="Times New Roman"/>
-                <w:sz w:val="20"/>
-                <w:szCs w:val="20"/>
-              </w:rPr>
-              <w:t>Order</w:t>
-            </w:r>
-            <w:proofErr w:type="spellEnd"/>
-            <w:r>
-              <w:rPr>
-                <w:rFonts w:ascii="Times New Roman" w:hAnsi="Times New Roman" w:cs="Times New Roman"/>
-                <w:sz w:val="20"/>
-                <w:szCs w:val="20"/>
-              </w:rPr>
-              <w:t xml:space="preserve"> = “</w:t>
-            </w:r>
-            <w:proofErr w:type="spellStart"/>
-            <w:r>
-              <w:rPr>
-                <w:rFonts w:ascii="Times New Roman" w:hAnsi="Times New Roman" w:cs="Times New Roman"/>
-                <w:sz w:val="20"/>
-                <w:szCs w:val="20"/>
-              </w:rPr>
-              <w:t>Ascendent</w:t>
-            </w:r>
-            <w:proofErr w:type="spellEnd"/>
-            <w:r>
-              <w:rPr>
-                <w:rFonts w:ascii="Times New Roman" w:hAnsi="Times New Roman" w:cs="Times New Roman"/>
-                <w:sz w:val="20"/>
-                <w:szCs w:val="20"/>
-              </w:rPr>
-              <w:t>”</w:t>
-            </w:r>
-          </w:p>
-        </w:tc>
-        <w:tc>
-          <w:tcPr>
-            <w:tcW w:w="0" w:type="auto"/>
-            <w:shd w:val="clear" w:color="auto" w:fill="auto"/>
-            <w:tcMar>
-              <w:top w:w="100" w:type="dxa"/>
-              <w:left w:w="100" w:type="dxa"/>
-              <w:bottom w:w="100" w:type="dxa"/>
-              <w:right w:w="100" w:type="dxa"/>
-            </w:tcMar>
-            <w:vAlign w:val="center"/>
-          </w:tcPr>
-          <w:p>
-            <w:pPr>
-              <w:widowControl w:val="0"/>
-              <w:spacing w:line="240" w:lineRule="auto"/>
-              <w:rPr>
-                <w:rFonts w:ascii="Times New Roman" w:hAnsi="Times New Roman" w:cs="Times New Roman"/>
-                <w:sz w:val="20"/>
-                <w:szCs w:val="20"/>
-              </w:rPr>
-            </w:pPr>
-            <w:r>
-              <w:rPr>
-                <w:rFonts w:ascii="Times New Roman" w:hAnsi="Times New Roman" w:cs="Times New Roman"/>
-                <w:sz w:val="20"/>
-                <w:szCs w:val="20"/>
-              </w:rPr>
-              <w:t>Los productos encontrados serán mostrados de manera descendente al usuario, por ejemplo: PS5, XBOX, Balón, Camiseta y Hamburguesa (en caso de ser buscados por rango de disponibilidad).</w:t>
-            </w:r>
-          </w:p>
-        </w:tc>
-      </w:tr>
-      <w:tr>
-        <w:trPr>
-          <w:trHeight w:val="390"/>
-        </w:trPr>
-        <w:tc>
-          <w:tcPr>
-            <w:tcW w:w="0" w:type="auto"/>
-            <w:shd w:val="clear" w:color="auto" w:fill="auto"/>
-            <w:tcMar>
-              <w:top w:w="100" w:type="dxa"/>
-              <w:left w:w="100" w:type="dxa"/>
-              <w:bottom w:w="100" w:type="dxa"/>
-              <w:right w:w="100" w:type="dxa"/>
-            </w:tcMar>
-            <w:vAlign w:val="center"/>
-          </w:tcPr>
-          <w:p>
-            <w:pPr>
-              <w:widowControl w:val="0"/>
-              <w:spacing w:line="240" w:lineRule="auto"/>
-              <w:rPr>
-                <w:rFonts w:ascii="Times New Roman" w:hAnsi="Times New Roman" w:cs="Times New Roman"/>
-                <w:sz w:val="20"/>
-                <w:szCs w:val="20"/>
-              </w:rPr>
-            </w:pPr>
-            <w:r>
-              <w:rPr>
-                <w:rFonts w:ascii="Times New Roman" w:hAnsi="Times New Roman" w:cs="Times New Roman"/>
-                <w:sz w:val="20"/>
-                <w:szCs w:val="20"/>
-              </w:rPr>
-              <w:t>ProductList</w:t>
-            </w:r>
-          </w:p>
-        </w:tc>
-        <w:tc>
-          <w:tcPr>
-            <w:tcW w:w="0" w:type="auto"/>
-            <w:shd w:val="clear" w:color="auto" w:fill="auto"/>
-            <w:tcMar>
-              <w:top w:w="100" w:type="dxa"/>
-              <w:left w:w="100" w:type="dxa"/>
-              <w:bottom w:w="100" w:type="dxa"/>
-              <w:right w:w="100" w:type="dxa"/>
-            </w:tcMar>
-            <w:vAlign w:val="center"/>
-          </w:tcPr>
-          <w:p>
-            <w:pPr>
-              <w:widowControl w:val="0"/>
-              <w:spacing w:line="240" w:lineRule="auto"/>
-              <w:rPr>
-                <w:rFonts w:ascii="Times New Roman" w:hAnsi="Times New Roman" w:cs="Times New Roman"/>
-                <w:sz w:val="20"/>
-                <w:szCs w:val="20"/>
-              </w:rPr>
-            </w:pPr>
-            <w:r>
-              <w:rPr>
-                <w:rFonts w:ascii="Times New Roman" w:hAnsi="Times New Roman" w:cs="Times New Roman"/>
-                <w:sz w:val="20"/>
-                <w:szCs w:val="20"/>
-              </w:rPr>
-              <w:t>searchProduct</w:t>
-            </w:r>
-          </w:p>
-        </w:tc>
-        <w:tc>
-          <w:tcPr>
-            <w:tcW w:w="0" w:type="auto"/>
-            <w:shd w:val="clear" w:color="auto" w:fill="auto"/>
-            <w:tcMar>
-              <w:top w:w="100" w:type="dxa"/>
-              <w:left w:w="100" w:type="dxa"/>
-              <w:bottom w:w="100" w:type="dxa"/>
-              <w:right w:w="100" w:type="dxa"/>
-            </w:tcMar>
-            <w:vAlign w:val="center"/>
-          </w:tcPr>
-          <w:p>
-            <w:pPr>
-              <w:widowControl w:val="0"/>
-              <w:spacing w:line="240" w:lineRule="auto"/>
-              <w:rPr>
-                <w:rFonts w:ascii="Times New Roman" w:eastAsia="Times New Roman" w:hAnsi="Times New Roman" w:cs="Times New Roman"/>
-                <w:color w:val="000000"/>
-                <w:sz w:val="20"/>
-                <w:szCs w:val="20"/>
-                <w:lang w:val="es-CO"/>
-              </w:rPr>
-            </w:pPr>
-            <w:r>
-              <w:rPr>
-                <w:rFonts w:ascii="Times New Roman" w:eastAsia="Times New Roman" w:hAnsi="Times New Roman" w:cs="Times New Roman"/>
-                <w:color w:val="000000"/>
-                <w:sz w:val="20"/>
-                <w:szCs w:val="20"/>
-                <w:lang w:val="es-CO"/>
-              </w:rPr>
-              <w:t>setupStageProductList</w:t>
-            </w:r>
-            <w:r>
-              <w:rPr>
-                <w:rFonts w:ascii="Times New Roman" w:eastAsia="Times New Roman" w:hAnsi="Times New Roman" w:cs="Times New Roman"/>
-                <w:color w:val="000000"/>
-                <w:sz w:val="20"/>
-                <w:szCs w:val="20"/>
-                <w:lang w:val="es-CO"/>
-              </w:rPr>
-              <w:t>3</w:t>
-            </w:r>
-          </w:p>
-        </w:tc>
-        <w:tc>
-          <w:tcPr>
-            <w:tcW w:w="0" w:type="auto"/>
-            <w:shd w:val="clear" w:color="auto" w:fill="auto"/>
-            <w:tcMar>
-              <w:top w:w="100" w:type="dxa"/>
-              <w:left w:w="100" w:type="dxa"/>
-              <w:bottom w:w="100" w:type="dxa"/>
-              <w:right w:w="100" w:type="dxa"/>
-            </w:tcMar>
-            <w:vAlign w:val="center"/>
-          </w:tcPr>
-          <w:p>
-            <w:pPr>
-              <w:widowControl w:val="0"/>
-              <w:spacing w:line="240" w:lineRule="auto"/>
-              <w:rPr>
-                <w:rFonts w:ascii="Times New Roman" w:hAnsi="Times New Roman" w:cs="Times New Roman"/>
-                <w:sz w:val="20"/>
-                <w:szCs w:val="20"/>
-              </w:rPr>
-            </w:pPr>
-            <w:proofErr w:type="spellStart"/>
-            <w:r>
-              <w:rPr>
-                <w:rFonts w:ascii="Times New Roman" w:hAnsi="Times New Roman" w:cs="Times New Roman"/>
-                <w:sz w:val="20"/>
-                <w:szCs w:val="20"/>
-              </w:rPr>
-              <w:t>searchType</w:t>
-            </w:r>
-            <w:proofErr w:type="spellEnd"/>
-            <w:r>
-              <w:rPr>
-                <w:rFonts w:ascii="Times New Roman" w:hAnsi="Times New Roman" w:cs="Times New Roman"/>
-                <w:sz w:val="20"/>
-                <w:szCs w:val="20"/>
-              </w:rPr>
-              <w:t xml:space="preserve"> </w:t>
-            </w:r>
-            <w:r>
-              <w:rPr>
-                <w:rFonts w:ascii="Times New Roman" w:hAnsi="Times New Roman" w:cs="Times New Roman"/>
-                <w:sz w:val="20"/>
-                <w:szCs w:val="20"/>
-              </w:rPr>
-              <w:t>= “</w:t>
-            </w:r>
-            <w:proofErr w:type="spellStart"/>
-            <w:r>
-              <w:rPr>
-                <w:rFonts w:ascii="Times New Roman" w:hAnsi="Times New Roman" w:cs="Times New Roman"/>
-                <w:sz w:val="20"/>
-                <w:szCs w:val="20"/>
-              </w:rPr>
-              <w:t>priceRange</w:t>
-            </w:r>
-            <w:proofErr w:type="spellEnd"/>
-            <w:r>
-              <w:rPr>
-                <w:rFonts w:ascii="Times New Roman" w:hAnsi="Times New Roman" w:cs="Times New Roman"/>
-                <w:sz w:val="20"/>
-                <w:szCs w:val="20"/>
-              </w:rPr>
-              <w:t>”</w:t>
-            </w:r>
-          </w:p>
-          <w:p>
-            <w:pPr>
-              <w:widowControl w:val="0"/>
-              <w:spacing w:line="240" w:lineRule="auto"/>
-              <w:rPr>
-                <w:rFonts w:ascii="Times New Roman" w:hAnsi="Times New Roman" w:cs="Times New Roman"/>
-                <w:sz w:val="20"/>
-                <w:szCs w:val="20"/>
-              </w:rPr>
-            </w:pPr>
-            <w:proofErr w:type="spellStart"/>
-            <w:r>
-              <w:rPr>
-                <w:rFonts w:ascii="Times New Roman" w:hAnsi="Times New Roman" w:cs="Times New Roman"/>
-                <w:sz w:val="20"/>
-                <w:szCs w:val="20"/>
-              </w:rPr>
-              <w:lastRenderedPageBreak/>
-              <w:t>Order</w:t>
-            </w:r>
-            <w:proofErr w:type="spellEnd"/>
-            <w:r>
-              <w:rPr>
-                <w:rFonts w:ascii="Times New Roman" w:hAnsi="Times New Roman" w:cs="Times New Roman"/>
-                <w:sz w:val="20"/>
-                <w:szCs w:val="20"/>
-              </w:rPr>
-              <w:t xml:space="preserve"> = “</w:t>
-            </w:r>
-            <w:proofErr w:type="spellStart"/>
-            <w:r>
-              <w:rPr>
-                <w:rFonts w:ascii="Times New Roman" w:hAnsi="Times New Roman" w:cs="Times New Roman"/>
-                <w:sz w:val="20"/>
-                <w:szCs w:val="20"/>
-              </w:rPr>
-              <w:t>Ascendent</w:t>
-            </w:r>
-            <w:proofErr w:type="spellEnd"/>
-            <w:r>
-              <w:rPr>
-                <w:rFonts w:ascii="Times New Roman" w:hAnsi="Times New Roman" w:cs="Times New Roman"/>
-                <w:sz w:val="20"/>
-                <w:szCs w:val="20"/>
-              </w:rPr>
-              <w:t>”</w:t>
-            </w:r>
-          </w:p>
-        </w:tc>
-        <w:tc>
-          <w:tcPr>
-            <w:tcW w:w="0" w:type="auto"/>
-            <w:shd w:val="clear" w:color="auto" w:fill="auto"/>
-            <w:tcMar>
-              <w:top w:w="100" w:type="dxa"/>
-              <w:left w:w="100" w:type="dxa"/>
-              <w:bottom w:w="100" w:type="dxa"/>
-              <w:right w:w="100" w:type="dxa"/>
-            </w:tcMar>
-            <w:vAlign w:val="center"/>
-          </w:tcPr>
-          <w:p>
-            <w:pPr>
-              <w:widowControl w:val="0"/>
-              <w:spacing w:line="240" w:lineRule="auto"/>
-              <w:rPr>
-                <w:rFonts w:ascii="Times New Roman" w:hAnsi="Times New Roman" w:cs="Times New Roman"/>
-                <w:sz w:val="20"/>
-                <w:szCs w:val="20"/>
-              </w:rPr>
-            </w:pPr>
-            <w:r>
-              <w:rPr>
-                <w:rFonts w:ascii="Times New Roman" w:hAnsi="Times New Roman" w:cs="Times New Roman"/>
-                <w:sz w:val="20"/>
-                <w:szCs w:val="20"/>
-              </w:rPr>
-              <w:lastRenderedPageBreak/>
-              <w:t xml:space="preserve">Los productos encontrados serán mostrados de manera descendente al usuario, por ejemplo: </w:t>
-            </w:r>
-            <w:r>
-              <w:rPr>
-                <w:rFonts w:ascii="Times New Roman" w:hAnsi="Times New Roman" w:cs="Times New Roman"/>
-                <w:sz w:val="20"/>
-                <w:szCs w:val="20"/>
-              </w:rPr>
-              <w:lastRenderedPageBreak/>
-              <w:t>Hamburguesa, Camiseta, Balón, XBOX y PS5 (en caso de ser buscados por rango de disponibilidad).</w:t>
+                <w:lang w:val="en-US"/>
+              </w:rPr>
+              <w:t xml:space="preserve"> = </w:t>
+            </w:r>
+            <w:r>
+              <w:rPr>
+                <w:rFonts w:ascii="Times New Roman" w:hAnsi="Times New Roman" w:cs="Times New Roman"/>
+                <w:sz w:val="20"/>
+                <w:szCs w:val="20"/>
+                <w:lang w:val="en-US"/>
+              </w:rPr>
+              <w:t>2</w:t>
+            </w:r>
+          </w:p>
+        </w:tc>
+        <w:tc>
+          <w:tcPr>
+            <w:tcW w:w="0" w:type="auto"/>
+            <w:shd w:val="clear" w:color="auto" w:fill="auto"/>
+            <w:tcMar>
+              <w:top w:w="100" w:type="dxa"/>
+              <w:left w:w="100" w:type="dxa"/>
+              <w:bottom w:w="100" w:type="dxa"/>
+              <w:right w:w="100" w:type="dxa"/>
+            </w:tcMar>
+            <w:vAlign w:val="center"/>
+          </w:tcPr>
+          <w:p>
+            <w:pPr>
+              <w:widowControl w:val="0"/>
+              <w:spacing w:line="240" w:lineRule="auto"/>
+              <w:rPr>
+                <w:rFonts w:ascii="Times New Roman" w:hAnsi="Times New Roman" w:cs="Times New Roman"/>
+                <w:color w:val="000000"/>
+                <w:sz w:val="20"/>
+                <w:szCs w:val="20"/>
+              </w:rPr>
+            </w:pPr>
+            <w:r>
+              <w:rPr>
+                <w:rFonts w:ascii="Times New Roman" w:hAnsi="Times New Roman" w:cs="Times New Roman"/>
+                <w:sz w:val="20"/>
+                <w:szCs w:val="20"/>
+              </w:rPr>
+              <w:t xml:space="preserve">Los productos encontrados serán mostrados de manera </w:t>
+            </w:r>
+            <w:r>
+              <w:rPr>
+                <w:rFonts w:ascii="Times New Roman" w:hAnsi="Times New Roman" w:cs="Times New Roman"/>
+                <w:sz w:val="20"/>
+                <w:szCs w:val="20"/>
+              </w:rPr>
+              <w:t>ascendente</w:t>
+            </w:r>
+            <w:r>
+              <w:rPr>
+                <w:rFonts w:ascii="Times New Roman" w:hAnsi="Times New Roman" w:cs="Times New Roman"/>
+                <w:sz w:val="20"/>
+                <w:szCs w:val="20"/>
+              </w:rPr>
+              <w:t xml:space="preserve"> al usuario, por ejemplo: PS5, </w:t>
+            </w:r>
+            <w:r>
+              <w:rPr>
+                <w:rFonts w:ascii="Times New Roman" w:hAnsi="Times New Roman" w:cs="Times New Roman"/>
+                <w:sz w:val="20"/>
+                <w:szCs w:val="20"/>
+              </w:rPr>
+              <w:t>XBOX</w:t>
+            </w:r>
+            <w:r>
+              <w:rPr>
+                <w:rFonts w:ascii="Times New Roman" w:hAnsi="Times New Roman" w:cs="Times New Roman"/>
+                <w:sz w:val="20"/>
+                <w:szCs w:val="20"/>
+              </w:rPr>
+              <w:t xml:space="preserve"> (en caso de ser buscados por </w:t>
+            </w:r>
+            <w:r>
+              <w:rPr>
+                <w:rFonts w:ascii="Times New Roman" w:hAnsi="Times New Roman" w:cs="Times New Roman"/>
+                <w:sz w:val="20"/>
+                <w:szCs w:val="20"/>
+              </w:rPr>
+              <w:t>precio</w:t>
+            </w:r>
+            <w:r>
+              <w:rPr>
+                <w:rFonts w:ascii="Times New Roman" w:hAnsi="Times New Roman" w:cs="Times New Roman"/>
+                <w:sz w:val="20"/>
+                <w:szCs w:val="20"/>
+              </w:rPr>
+              <w:t>).</w:t>
             </w:r>
           </w:p>
         </w:tc>
@@ -23996,158 +23038,6 @@
     </w:sectPr>
   </w:body>
 </w:document>
-</file>
-
-<file path=word/comments.xml><?xml version="1.0" encoding="utf-8"?>
-<w:comments xmlns:wpc="http://schemas.microsoft.com/office/word/2010/wordprocessingCanvas" xmlns:cx="http://schemas.microsoft.com/office/drawing/2014/chartex" xmlns:cx1="http://schemas.microsoft.com/office/drawing/2015/9/8/chartex" xmlns:cx2="http://schemas.microsoft.com/office/drawing/2015/10/21/chartex" xmlns:cx3="http://schemas.microsoft.com/office/drawing/2016/5/9/chartex" xmlns:cx4="http://schemas.microsoft.com/office/drawing/2016/5/10/chartex" xmlns:cx5="http://schemas.microsoft.com/office/drawing/2016/5/11/chartex" xmlns:cx6="http://schemas.microsoft.com/office/drawing/2016/5/12/chartex" xmlns:cx7="http://schemas.microsoft.com/office/drawing/2016/5/13/chartex" xmlns:cx8="http://schemas.microsoft.com/office/drawing/2016/5/14/chartex" xmlns:mc="http://schemas.openxmlformats.org/markup-compatibility/2006" xmlns:aink="http://schemas.microsoft.com/office/drawing/2016/ink" xmlns:am3d="http://schemas.microsoft.com/office/drawing/2017/model3d" xmlns:o="urn:schemas-microsoft-com:office:office" xmlns:oel="http://schemas.microsoft.com/office/2019/extlst" xmlns:r="http://schemas.openxmlformats.org/officeDocument/2006/relationships" xmlns:m="http://schemas.openxmlformats.org/officeDocument/2006/math" xmlns:v="urn:schemas-microsoft-com:vml" xmlns:wp14="http://schemas.microsoft.com/office/word/2010/wordprocessingDrawing" xmlns:wp="http://schemas.openxmlformats.org/drawingml/2006/wordprocessingDrawing" xmlns:w10="urn:schemas-microsoft-com:office:word" xmlns:w="http://schemas.openxmlformats.org/wordprocessingml/2006/main" xmlns:w14="http://schemas.microsoft.com/office/word/2010/wordml" xmlns:w15="http://schemas.microsoft.com/office/word/2012/wordml" xmlns:w16cex="http://schemas.microsoft.com/office/word/2018/wordml/cex" xmlns:w16cid="http://schemas.microsoft.com/office/word/2016/wordml/cid" xmlns:w16="http://schemas.microsoft.com/office/word/2018/wordml" xmlns:w16du="http://schemas.microsoft.com/office/word/2023/wordml/word16du" xmlns:w16sdtdh="http://schemas.microsoft.com/office/word/2020/wordml/sdtdatahash" xmlns:w16se="http://schemas.microsoft.com/office/word/2015/wordml/symex" xmlns:wpg="http://schemas.microsoft.com/office/word/2010/wordprocessingGroup" xmlns:wpi="http://schemas.microsoft.com/office/word/2010/wordprocessingInk" xmlns:wne="http://schemas.microsoft.com/office/word/2006/wordml" xmlns:wps="http://schemas.microsoft.com/office/word/2010/wordprocessingShape" mc:Ignorable="w14 w15 w16se w16cid w16 w16cex w16sdtdh wp14">
-  <w:comment w:id="0" w:author="Santiago Escobar Leon" w:date="2023-05-05T21:39:00Z" w:initials="SEL">
-    <w:p>
-      <w:pPr>
-        <w:pStyle w:val="Textocomentario"/>
-      </w:pPr>
-      <w:r>
-        <w:rPr>
-          <w:rStyle w:val="Refdecomentario"/>
-        </w:rPr>
-        <w:annotationRef/>
-      </w:r>
-      <w:r>
-        <w:rPr>
-          <w:lang w:val="es-CO"/>
-        </w:rPr>
-        <w:t>Este es más de la controladora, o por lo menos no se hace en la clase Product</w:t>
-      </w:r>
-    </w:p>
-  </w:comment>
-  <w:comment w:id="1" w:author="Santiago Escobar Leon" w:date="2023-05-05T21:40:00Z" w:initials="SEL">
-    <w:p>
-      <w:pPr>
-        <w:pStyle w:val="Textocomentario"/>
-      </w:pPr>
-      <w:r>
-        <w:rPr>
-          <w:rStyle w:val="Refdecomentario"/>
-        </w:rPr>
-        <w:annotationRef/>
-      </w:r>
-      <w:r>
-        <w:rPr>
-          <w:lang w:val="es-CO"/>
-        </w:rPr>
-        <w:t>Este me falta</w:t>
-      </w:r>
-    </w:p>
-  </w:comment>
-  <w:comment w:id="2" w:author="Santiago Escobar Leon" w:date="2023-05-07T07:19:00Z" w:initials="SEL">
-    <w:p>
-      <w:pPr>
-        <w:pStyle w:val="Textocomentario"/>
-      </w:pPr>
-      <w:r>
-        <w:rPr>
-          <w:rStyle w:val="Refdecomentario"/>
-        </w:rPr>
-        <w:annotationRef/>
-      </w:r>
-      <w:r>
-        <w:rPr>
-          <w:lang w:val="es-CO"/>
-        </w:rPr>
-        <w:t>Se debe probar en la controladora porque cuando llega al constructor, ya se ha validado.</w:t>
-      </w:r>
-    </w:p>
-  </w:comment>
-  <w:comment w:id="3" w:author="Santiago Escobar Leon" w:date="2023-05-05T20:58:00Z" w:initials="SEL">
-    <w:p>
-      <w:pPr>
-        <w:pStyle w:val="Textocomentario"/>
-      </w:pPr>
-      <w:r>
-        <w:rPr>
-          <w:rStyle w:val="Refdecomentario"/>
-        </w:rPr>
-        <w:annotationRef/>
-      </w:r>
-      <w:r>
-        <w:rPr>
-          <w:lang w:val="es-CO"/>
-        </w:rPr>
-        <w:t>Se debe probar en la controladora porque cuando llega al constructor, ya se ha hecho la validación</w:t>
-      </w:r>
-    </w:p>
-  </w:comment>
-  <w:comment w:id="4" w:author="Santiago Escobar Leon" w:date="2023-05-05T20:58:00Z" w:initials="SEL">
-    <w:p>
-      <w:pPr>
-        <w:pStyle w:val="Textocomentario"/>
-      </w:pPr>
-      <w:r>
-        <w:rPr>
-          <w:rStyle w:val="Refdecomentario"/>
-        </w:rPr>
-        <w:annotationRef/>
-      </w:r>
-      <w:r>
-        <w:rPr>
-          <w:lang w:val="es-CO"/>
-        </w:rPr>
-        <w:t>DITTO</w:t>
-      </w:r>
-    </w:p>
-  </w:comment>
-  <w:comment w:id="5" w:author="Santiago Escobar Leon" w:date="2023-05-05T22:35:00Z" w:initials="SEL">
-    <w:p>
-      <w:pPr>
-        <w:pStyle w:val="Textocomentario"/>
-      </w:pPr>
-      <w:r>
-        <w:rPr>
-          <w:rStyle w:val="Refdecomentario"/>
-        </w:rPr>
-        <w:annotationRef/>
-      </w:r>
-      <w:r>
-        <w:rPr>
-          <w:lang w:val="es-CO"/>
-        </w:rPr>
-        <w:t>Esta es de la controladora</w:t>
-      </w:r>
-    </w:p>
-  </w:comment>
-</w:comments>
-</file>
-
-<file path=word/commentsExtended.xml><?xml version="1.0" encoding="utf-8"?>
-<w15:commentsEx xmlns:wpc="http://schemas.microsoft.com/office/word/2010/wordprocessingCanvas" xmlns:cx="http://schemas.microsoft.com/office/drawing/2014/chartex" xmlns:cx1="http://schemas.microsoft.com/office/drawing/2015/9/8/chartex" xmlns:cx2="http://schemas.microsoft.com/office/drawing/2015/10/21/chartex" xmlns:cx3="http://schemas.microsoft.com/office/drawing/2016/5/9/chartex" xmlns:cx4="http://schemas.microsoft.com/office/drawing/2016/5/10/chartex" xmlns:cx5="http://schemas.microsoft.com/office/drawing/2016/5/11/chartex" xmlns:cx6="http://schemas.microsoft.com/office/drawing/2016/5/12/chartex" xmlns:cx7="http://schemas.microsoft.com/office/drawing/2016/5/13/chartex" xmlns:cx8="http://schemas.microsoft.com/office/drawing/2016/5/14/chartex" xmlns:mc="http://schemas.openxmlformats.org/markup-compatibility/2006" xmlns:aink="http://schemas.microsoft.com/office/drawing/2016/ink" xmlns:am3d="http://schemas.microsoft.com/office/drawing/2017/model3d" xmlns:o="urn:schemas-microsoft-com:office:office" xmlns:oel="http://schemas.microsoft.com/office/2019/extlst" xmlns:r="http://schemas.openxmlformats.org/officeDocument/2006/relationships" xmlns:m="http://schemas.openxmlformats.org/officeDocument/2006/math" xmlns:v="urn:schemas-microsoft-com:vml" xmlns:wp14="http://schemas.microsoft.com/office/word/2010/wordprocessingDrawing" xmlns:wp="http://schemas.openxmlformats.org/drawingml/2006/wordprocessingDrawing" xmlns:w10="urn:schemas-microsoft-com:office:word" xmlns:w="http://schemas.openxmlformats.org/wordprocessingml/2006/main" xmlns:w14="http://schemas.microsoft.com/office/word/2010/wordml" xmlns:w15="http://schemas.microsoft.com/office/word/2012/wordml" xmlns:w16cex="http://schemas.microsoft.com/office/word/2018/wordml/cex" xmlns:w16cid="http://schemas.microsoft.com/office/word/2016/wordml/cid" xmlns:w16="http://schemas.microsoft.com/office/word/2018/wordml" xmlns:w16du="http://schemas.microsoft.com/office/word/2023/wordml/word16du" xmlns:w16sdtdh="http://schemas.microsoft.com/office/word/2020/wordml/sdtdatahash" xmlns:w16se="http://schemas.microsoft.com/office/word/2015/wordml/symex" xmlns:wpg="http://schemas.microsoft.com/office/word/2010/wordprocessingGroup" xmlns:wpi="http://schemas.microsoft.com/office/word/2010/wordprocessingInk" xmlns:wne="http://schemas.microsoft.com/office/word/2006/wordml" xmlns:wps="http://schemas.microsoft.com/office/word/2010/wordprocessingShape" mc:Ignorable="w14 w15 w16se w16cid w16 w16cex w16sdtdh wp14">
-  <w15:commentEx w15:paraId="23A2A2D5" w15:done="0"/>
-  <w15:commentEx w15:paraId="72F05F62" w15:done="0"/>
-  <w15:commentEx w15:paraId="4552A5E8" w15:done="0"/>
-  <w15:commentEx w15:paraId="1C81F887" w15:done="0"/>
-  <w15:commentEx w15:paraId="2AF42285" w15:done="0"/>
-  <w15:commentEx w15:paraId="5D706795" w15:done="0"/>
-</w15:commentsEx>
-</file>
-
-<file path=word/commentsExtensible.xml><?xml version="1.0" encoding="utf-8"?>
-<w16cex:commentsExtensible xmlns:wpc="http://schemas.microsoft.com/office/word/2010/wordprocessingCanvas" xmlns:cx="http://schemas.microsoft.com/office/drawing/2014/chartex" xmlns:cx1="http://schemas.microsoft.com/office/drawing/2015/9/8/chartex" xmlns:cx2="http://schemas.microsoft.com/office/drawing/2015/10/21/chartex" xmlns:cx3="http://schemas.microsoft.com/office/drawing/2016/5/9/chartex" xmlns:cx4="http://schemas.microsoft.com/office/drawing/2016/5/10/chartex" xmlns:cx5="http://schemas.microsoft.com/office/drawing/2016/5/11/chartex" xmlns:cx6="http://schemas.microsoft.com/office/drawing/2016/5/12/chartex" xmlns:cx7="http://schemas.microsoft.com/office/drawing/2016/5/13/chartex" xmlns:cx8="http://schemas.microsoft.com/office/drawing/2016/5/14/chartex" xmlns:mc="http://schemas.openxmlformats.org/markup-compatibility/2006" xmlns:aink="http://schemas.microsoft.com/office/drawing/2016/ink" xmlns:am3d="http://schemas.microsoft.com/office/drawing/2017/model3d" xmlns:o="urn:schemas-microsoft-com:office:office" xmlns:oel="http://schemas.microsoft.com/office/2019/extlst" xmlns:r="http://schemas.openxmlformats.org/officeDocument/2006/relationships" xmlns:m="http://schemas.openxmlformats.org/officeDocument/2006/math" xmlns:v="urn:schemas-microsoft-com:vml" xmlns:wp14="http://schemas.microsoft.com/office/word/2010/wordprocessingDrawing" xmlns:wp="http://schemas.openxmlformats.org/drawingml/2006/wordprocessingDrawing" xmlns:w10="urn:schemas-microsoft-com:office:word" xmlns:w="http://schemas.openxmlformats.org/wordprocessingml/2006/main" xmlns:w14="http://schemas.microsoft.com/office/word/2010/wordml" xmlns:w15="http://schemas.microsoft.com/office/word/2012/wordml" xmlns:w16cex="http://schemas.microsoft.com/office/word/2018/wordml/cex" xmlns:w16cid="http://schemas.microsoft.com/office/word/2016/wordml/cid" xmlns:w16="http://schemas.microsoft.com/office/word/2018/wordml" xmlns:w16du="http://schemas.microsoft.com/office/word/2023/wordml/word16du" xmlns:w16sdtdh="http://schemas.microsoft.com/office/word/2020/wordml/sdtdatahash" xmlns:w16se="http://schemas.microsoft.com/office/word/2015/wordml/symex" xmlns:wpg="http://schemas.microsoft.com/office/word/2010/wordprocessingGroup" xmlns:wpi="http://schemas.microsoft.com/office/word/2010/wordprocessingInk" xmlns:wne="http://schemas.microsoft.com/office/word/2006/wordml" xmlns:wps="http://schemas.microsoft.com/office/word/2010/wordprocessingShape" mc:Ignorable="w14 w15 w16se w16cid w16 w16cex w16sdtdh wp14">
-  <w16cex:commentExtensible w16cex:durableId="27FFF626" w16cex:dateUtc="2023-05-06T02:39:00Z"/>
-  <w16cex:commentExtensible w16cex:durableId="27FFF631" w16cex:dateUtc="2023-05-06T02:40:00Z"/>
-  <w16cex:commentExtensible w16cex:durableId="2801CF6A" w16cex:dateUtc="2023-05-07T12:19:00Z"/>
-  <w16cex:commentExtensible w16cex:durableId="27FFEC76" w16cex:dateUtc="2023-05-06T01:58:00Z"/>
-  <w16cex:commentExtensible w16cex:durableId="27FFEC8B" w16cex:dateUtc="2023-05-06T01:58:00Z"/>
-  <w16cex:commentExtensible w16cex:durableId="28000323" w16cex:dateUtc="2023-05-06T03:35:00Z"/>
-</w16cex:commentsExtensible>
-</file>
-
-<file path=word/commentsIds.xml><?xml version="1.0" encoding="utf-8"?>
-<w16cid:commentsIds xmlns:wpc="http://schemas.microsoft.com/office/word/2010/wordprocessingCanvas" xmlns:cx="http://schemas.microsoft.com/office/drawing/2014/chartex" xmlns:cx1="http://schemas.microsoft.com/office/drawing/2015/9/8/chartex" xmlns:cx2="http://schemas.microsoft.com/office/drawing/2015/10/21/chartex" xmlns:cx3="http://schemas.microsoft.com/office/drawing/2016/5/9/chartex" xmlns:cx4="http://schemas.microsoft.com/office/drawing/2016/5/10/chartex" xmlns:cx5="http://schemas.microsoft.com/office/drawing/2016/5/11/chartex" xmlns:cx6="http://schemas.microsoft.com/office/drawing/2016/5/12/chartex" xmlns:cx7="http://schemas.microsoft.com/office/drawing/2016/5/13/chartex" xmlns:cx8="http://schemas.microsoft.com/office/drawing/2016/5/14/chartex" xmlns:mc="http://schemas.openxmlformats.org/markup-compatibility/2006" xmlns:aink="http://schemas.microsoft.com/office/drawing/2016/ink" xmlns:am3d="http://schemas.microsoft.com/office/drawing/2017/model3d" xmlns:o="urn:schemas-microsoft-com:office:office" xmlns:oel="http://schemas.microsoft.com/office/2019/extlst" xmlns:r="http://schemas.openxmlformats.org/officeDocument/2006/relationships" xmlns:m="http://schemas.openxmlformats.org/officeDocument/2006/math" xmlns:v="urn:schemas-microsoft-com:vml" xmlns:wp14="http://schemas.microsoft.com/office/word/2010/wordprocessingDrawing" xmlns:wp="http://schemas.openxmlformats.org/drawingml/2006/wordprocessingDrawing" xmlns:w10="urn:schemas-microsoft-com:office:word" xmlns:w="http://schemas.openxmlformats.org/wordprocessingml/2006/main" xmlns:w14="http://schemas.microsoft.com/office/word/2010/wordml" xmlns:w15="http://schemas.microsoft.com/office/word/2012/wordml" xmlns:w16cex="http://schemas.microsoft.com/office/word/2018/wordml/cex" xmlns:w16cid="http://schemas.microsoft.com/office/word/2016/wordml/cid" xmlns:w16="http://schemas.microsoft.com/office/word/2018/wordml" xmlns:w16du="http://schemas.microsoft.com/office/word/2023/wordml/word16du" xmlns:w16sdtdh="http://schemas.microsoft.com/office/word/2020/wordml/sdtdatahash" xmlns:w16se="http://schemas.microsoft.com/office/word/2015/wordml/symex" xmlns:wpg="http://schemas.microsoft.com/office/word/2010/wordprocessingGroup" xmlns:wpi="http://schemas.microsoft.com/office/word/2010/wordprocessingInk" xmlns:wne="http://schemas.microsoft.com/office/word/2006/wordml" xmlns:wps="http://schemas.microsoft.com/office/word/2010/wordprocessingShape" mc:Ignorable="w14 w15 w16se w16cid w16 w16cex w16sdtdh wp14">
-  <w16cid:commentId w16cid:paraId="23A2A2D5" w16cid:durableId="27FFF626"/>
-  <w16cid:commentId w16cid:paraId="72F05F62" w16cid:durableId="27FFF631"/>
-  <w16cid:commentId w16cid:paraId="4552A5E8" w16cid:durableId="2801CF6A"/>
-  <w16cid:commentId w16cid:paraId="1C81F887" w16cid:durableId="27FFEC76"/>
-  <w16cid:commentId w16cid:paraId="2AF42285" w16cid:durableId="27FFEC8B"/>
-  <w16cid:commentId w16cid:paraId="5D706795" w16cid:durableId="28000323"/>
-</w16cid:commentsIds>
 </file>
 
 <file path=word/endnotes.xml><?xml version="1.0" encoding="utf-8"?>
@@ -25064,14 +23954,6 @@
     <w:abstractNumId w:val="1"/>
   </w:num>
 </w:numbering>
-</file>
-
-<file path=word/people.xml><?xml version="1.0" encoding="utf-8"?>
-<w15:people xmlns:wpc="http://schemas.microsoft.com/office/word/2010/wordprocessingCanvas" xmlns:cx="http://schemas.microsoft.com/office/drawing/2014/chartex" xmlns:cx1="http://schemas.microsoft.com/office/drawing/2015/9/8/chartex" xmlns:cx2="http://schemas.microsoft.com/office/drawing/2015/10/21/chartex" xmlns:cx3="http://schemas.microsoft.com/office/drawing/2016/5/9/chartex" xmlns:cx4="http://schemas.microsoft.com/office/drawing/2016/5/10/chartex" xmlns:cx5="http://schemas.microsoft.com/office/drawing/2016/5/11/chartex" xmlns:cx6="http://schemas.microsoft.com/office/drawing/2016/5/12/chartex" xmlns:cx7="http://schemas.microsoft.com/office/drawing/2016/5/13/chartex" xmlns:cx8="http://schemas.microsoft.com/office/drawing/2016/5/14/chartex" xmlns:mc="http://schemas.openxmlformats.org/markup-compatibility/2006" xmlns:aink="http://schemas.microsoft.com/office/drawing/2016/ink" xmlns:am3d="http://schemas.microsoft.com/office/drawing/2017/model3d" xmlns:o="urn:schemas-microsoft-com:office:office" xmlns:oel="http://schemas.microsoft.com/office/2019/extlst" xmlns:r="http://schemas.openxmlformats.org/officeDocument/2006/relationships" xmlns:m="http://schemas.openxmlformats.org/officeDocument/2006/math" xmlns:v="urn:schemas-microsoft-com:vml" xmlns:wp14="http://schemas.microsoft.com/office/word/2010/wordprocessingDrawing" xmlns:wp="http://schemas.openxmlformats.org/drawingml/2006/wordprocessingDrawing" xmlns:w10="urn:schemas-microsoft-com:office:word" xmlns:w="http://schemas.openxmlformats.org/wordprocessingml/2006/main" xmlns:w14="http://schemas.microsoft.com/office/word/2010/wordml" xmlns:w15="http://schemas.microsoft.com/office/word/2012/wordml" xmlns:w16cex="http://schemas.microsoft.com/office/word/2018/wordml/cex" xmlns:w16cid="http://schemas.microsoft.com/office/word/2016/wordml/cid" xmlns:w16="http://schemas.microsoft.com/office/word/2018/wordml" xmlns:w16du="http://schemas.microsoft.com/office/word/2023/wordml/word16du" xmlns:w16sdtdh="http://schemas.microsoft.com/office/word/2020/wordml/sdtdatahash" xmlns:w16se="http://schemas.microsoft.com/office/word/2015/wordml/symex" xmlns:wpg="http://schemas.microsoft.com/office/word/2010/wordprocessingGroup" xmlns:wpi="http://schemas.microsoft.com/office/word/2010/wordprocessingInk" xmlns:wne="http://schemas.microsoft.com/office/word/2006/wordml" xmlns:wps="http://schemas.microsoft.com/office/word/2010/wordprocessingShape" mc:Ignorable="w14 w15 w16se w16cid w16 w16cex w16sdtdh wp14">
-  <w15:person w15:author="Santiago Escobar Leon">
-    <w15:presenceInfo w15:providerId="AD" w15:userId="S::1112388184@u.icesi.edu.co::a6b7b5db-4a17-4955-a74e-5531fba93b0b"/>
-  </w15:person>
-</w15:people>
 </file>
 
 <file path=word/styles.xml><?xml version="1.0" encoding="utf-8"?>

</xml_diff>